<commit_message>
payment failure flow complete
</commit_message>
<xml_diff>
--- a/Readme.docx
+++ b/Readme.docx
@@ -65,15 +65,27 @@
     </w:p>
     <w:p>
       <w:pPr>
-        <w:rPr>
-          <w:rFonts w:ascii="Times New Roman" w:hAnsi="Times New Roman" w:cs="Times New Roman"/>
-          <w:b/>
-          <w:bCs/>
-          <w:sz w:val="32"/>
-          <w:szCs w:val="32"/>
-          <w:lang w:val="en-US"/>
-        </w:rPr>
-      </w:pPr>
+        <w:jc w:val="center"/>
+        <w:rPr>
+          <w:rFonts w:ascii="Times New Roman" w:hAnsi="Times New Roman" w:cs="Times New Roman"/>
+          <w:b/>
+          <w:bCs/>
+          <w:sz w:val="28"/>
+          <w:szCs w:val="28"/>
+          <w:lang w:val="en-US"/>
+        </w:rPr>
+      </w:pPr>
+      <w:r>
+        <w:rPr>
+          <w:rFonts w:ascii="Times New Roman" w:hAnsi="Times New Roman" w:cs="Times New Roman"/>
+          <w:b/>
+          <w:bCs/>
+          <w:sz w:val="28"/>
+          <w:szCs w:val="28"/>
+          <w:lang w:val="en-US"/>
+        </w:rPr>
+        <w:t>Table of contents</w:t>
+      </w:r>
     </w:p>
     <w:p>
       <w:pPr>
@@ -87,7 +99,9 @@
           <w:lang w:val="en-US"/>
         </w:rPr>
       </w:pPr>
-      <w:r>
+    </w:p>
+    <w:p>
+      <w:pPr>
         <w:rPr>
           <w:rFonts w:ascii="Times New Roman" w:hAnsi="Times New Roman" w:cs="Times New Roman"/>
           <w:b/>
@@ -96,6 +110,41 @@
           <w:szCs w:val="28"/>
           <w:lang w:val="en-US"/>
         </w:rPr>
+      </w:pPr>
+      <w:r>
+        <w:rPr>
+          <w:rFonts w:ascii="Times New Roman" w:hAnsi="Times New Roman" w:cs="Times New Roman"/>
+          <w:b/>
+          <w:bCs/>
+          <w:sz w:val="28"/>
+          <w:szCs w:val="28"/>
+          <w:lang w:val="en-US"/>
+        </w:rPr>
+        <w:br w:type="page"/>
+      </w:r>
+    </w:p>
+    <w:p>
+      <w:pPr>
+        <w:jc w:val="center"/>
+        <w:rPr>
+          <w:rFonts w:ascii="Times New Roman" w:hAnsi="Times New Roman" w:cs="Times New Roman"/>
+          <w:b/>
+          <w:bCs/>
+          <w:sz w:val="28"/>
+          <w:szCs w:val="28"/>
+          <w:lang w:val="en-US"/>
+        </w:rPr>
+      </w:pPr>
+      <w:r>
+        <w:rPr>
+          <w:rFonts w:ascii="Times New Roman" w:hAnsi="Times New Roman" w:cs="Times New Roman"/>
+          <w:b/>
+          <w:bCs/>
+          <w:sz w:val="28"/>
+          <w:szCs w:val="28"/>
+          <w:lang w:val="en-US"/>
+        </w:rPr>
+        <w:lastRenderedPageBreak/>
         <w:t>Flight Booking</w:t>
       </w:r>
     </w:p>
@@ -440,7 +489,7 @@
                     <pic:cNvPicPr/>
                   </pic:nvPicPr>
                   <pic:blipFill>
-                    <a:blip r:embed="rId5">
+                    <a:blip r:embed="rId7">
                       <a:extLst>
                         <a:ext uri="{28A0092B-C50C-407E-A947-70E740481C1C}">
                           <a14:useLocalDpi xmlns:a14="http://schemas.microsoft.com/office/drawing/2010/main" val="0"/>
@@ -613,11 +662,10 @@
           <w:szCs w:val="24"/>
           <w:lang w:val="en-US"/>
         </w:rPr>
-        <w:lastRenderedPageBreak/>
         <w:br/>
         <w:t xml:space="preserve">Base Uri : </w:t>
       </w:r>
-      <w:hyperlink r:id="rId6" w:history="1">
+      <w:hyperlink r:id="rId8" w:history="1">
         <w:r>
           <w:rPr>
             <w:rStyle w:val="Hyperlink"/>
@@ -691,7 +739,7 @@
         </w:rPr>
         <w:t xml:space="preserve">Uri : </w:t>
       </w:r>
-      <w:hyperlink r:id="rId7" w:history="1">
+      <w:hyperlink r:id="rId9" w:history="1">
         <w:r>
           <w:rPr>
             <w:rStyle w:val="Hyperlink"/>
@@ -742,6 +790,7 @@
           <w:szCs w:val="20"/>
           <w:lang w:eastAsia="en-IN"/>
         </w:rPr>
+        <w:lastRenderedPageBreak/>
         <w:t>All fields are required</w:t>
       </w:r>
       <w:r>
@@ -800,83 +849,83 @@
             <o:lock v:ext="edit" aspectratio="t"/>
           </v:shapetype>
           <v:shape id="_x0000_i1056" type="#_x0000_t75" style="width:350.9pt;height:62.9pt" o:ole="" o:bordertopcolor="this" o:borderleftcolor="this" o:borderbottomcolor="this" o:borderrightcolor="this">
-            <v:imagedata r:id="rId8" o:title=""/>
-            <w10:bordertop type="single" width="4"/>
-            <w10:borderleft type="single" width="4"/>
-            <w10:borderbottom type="single" width="4"/>
-            <w10:borderright type="single" width="4"/>
-          </v:shape>
-          <o:OLEObject Type="Embed" ProgID="Word.OpenDocumentText.12" ShapeID="_x0000_i1056" DrawAspect="Content" ObjectID="_1741620549" r:id="rId9"/>
-        </w:object>
-      </w:r>
-      <w:r>
-        <w:rPr>
-          <w:rFonts w:ascii="Times New Roman" w:hAnsi="Times New Roman" w:cs="Times New Roman"/>
-          <w:b/>
-          <w:bCs/>
-          <w:sz w:val="24"/>
-          <w:szCs w:val="24"/>
-          <w:lang w:val="en-US"/>
-        </w:rPr>
-        <w:br/>
-      </w:r>
-      <w:r>
-        <w:rPr>
-          <w:rFonts w:ascii="Times New Roman" w:hAnsi="Times New Roman" w:cs="Times New Roman"/>
-          <w:b/>
-          <w:bCs/>
-          <w:sz w:val="24"/>
-          <w:szCs w:val="24"/>
-          <w:lang w:val="en-US"/>
-        </w:rPr>
-        <w:br/>
-      </w:r>
-      <w:r>
-        <w:rPr>
-          <w:rFonts w:ascii="Times New Roman" w:hAnsi="Times New Roman" w:cs="Times New Roman"/>
-          <w:sz w:val="20"/>
-          <w:szCs w:val="20"/>
-          <w:lang w:val="en-US"/>
-        </w:rPr>
-        <w:t>Result</w:t>
-      </w:r>
-      <w:r>
-        <w:rPr>
-          <w:rFonts w:ascii="Times New Roman" w:hAnsi="Times New Roman" w:cs="Times New Roman"/>
-          <w:sz w:val="20"/>
-          <w:szCs w:val="20"/>
-          <w:lang w:val="en-US"/>
-        </w:rPr>
-        <w:t xml:space="preserve"> :</w:t>
-      </w:r>
-      <w:r>
-        <w:rPr>
-          <w:rFonts w:ascii="Times New Roman" w:hAnsi="Times New Roman" w:cs="Times New Roman"/>
-          <w:sz w:val="20"/>
-          <w:szCs w:val="20"/>
-          <w:lang w:val="en-US"/>
-        </w:rPr>
-        <w:br/>
-      </w:r>
-      <w:bookmarkStart w:id="1" w:name="_MON_1741618361"/>
-      <w:bookmarkEnd w:id="1"/>
-      <w:r>
-        <w:rPr>
-          <w:rFonts w:ascii="Times New Roman" w:eastAsia="Times New Roman" w:hAnsi="Times New Roman" w:cs="Times New Roman"/>
-          <w:color w:val="000000"/>
-          <w:sz w:val="20"/>
-          <w:szCs w:val="20"/>
-          <w:lang w:eastAsia="en-IN"/>
-        </w:rPr>
-        <w:object w:dxaOrig="9026" w:dyaOrig="450" w14:anchorId="76D172B4">
-          <v:shape id="_x0000_i1050" type="#_x0000_t75" style="width:353.15pt;height:17.75pt" o:ole="" o:bordertopcolor="this" o:borderleftcolor="this" o:borderbottomcolor="this" o:borderrightcolor="this">
             <v:imagedata r:id="rId10" o:title=""/>
             <w10:bordertop type="single" width="4"/>
             <w10:borderleft type="single" width="4"/>
             <w10:borderbottom type="single" width="4"/>
             <w10:borderright type="single" width="4"/>
           </v:shape>
-          <o:OLEObject Type="Embed" ProgID="Word.OpenDocumentText.12" ShapeID="_x0000_i1050" DrawAspect="Content" ObjectID="_1741620550" r:id="rId11"/>
+          <o:OLEObject Type="Embed" ProgID="Word.OpenDocumentText.12" ShapeID="_x0000_i1056" DrawAspect="Content" ObjectID="_1741631285" r:id="rId11"/>
+        </w:object>
+      </w:r>
+      <w:r>
+        <w:rPr>
+          <w:rFonts w:ascii="Times New Roman" w:hAnsi="Times New Roman" w:cs="Times New Roman"/>
+          <w:b/>
+          <w:bCs/>
+          <w:sz w:val="24"/>
+          <w:szCs w:val="24"/>
+          <w:lang w:val="en-US"/>
+        </w:rPr>
+        <w:br/>
+      </w:r>
+      <w:r>
+        <w:rPr>
+          <w:rFonts w:ascii="Times New Roman" w:hAnsi="Times New Roman" w:cs="Times New Roman"/>
+          <w:b/>
+          <w:bCs/>
+          <w:sz w:val="24"/>
+          <w:szCs w:val="24"/>
+          <w:lang w:val="en-US"/>
+        </w:rPr>
+        <w:br/>
+      </w:r>
+      <w:r>
+        <w:rPr>
+          <w:rFonts w:ascii="Times New Roman" w:hAnsi="Times New Roman" w:cs="Times New Roman"/>
+          <w:sz w:val="20"/>
+          <w:szCs w:val="20"/>
+          <w:lang w:val="en-US"/>
+        </w:rPr>
+        <w:t>Result</w:t>
+      </w:r>
+      <w:r>
+        <w:rPr>
+          <w:rFonts w:ascii="Times New Roman" w:hAnsi="Times New Roman" w:cs="Times New Roman"/>
+          <w:sz w:val="20"/>
+          <w:szCs w:val="20"/>
+          <w:lang w:val="en-US"/>
+        </w:rPr>
+        <w:t xml:space="preserve"> :</w:t>
+      </w:r>
+      <w:r>
+        <w:rPr>
+          <w:rFonts w:ascii="Times New Roman" w:hAnsi="Times New Roman" w:cs="Times New Roman"/>
+          <w:sz w:val="20"/>
+          <w:szCs w:val="20"/>
+          <w:lang w:val="en-US"/>
+        </w:rPr>
+        <w:br/>
+      </w:r>
+      <w:bookmarkStart w:id="1" w:name="_MON_1741618361"/>
+      <w:bookmarkEnd w:id="1"/>
+      <w:r>
+        <w:rPr>
+          <w:rFonts w:ascii="Times New Roman" w:eastAsia="Times New Roman" w:hAnsi="Times New Roman" w:cs="Times New Roman"/>
+          <w:color w:val="000000"/>
+          <w:sz w:val="20"/>
+          <w:szCs w:val="20"/>
+          <w:lang w:eastAsia="en-IN"/>
+        </w:rPr>
+        <w:object w:dxaOrig="9026" w:dyaOrig="450" w14:anchorId="76D172B4">
+          <v:shape id="_x0000_i1050" type="#_x0000_t75" style="width:353.15pt;height:17.75pt" o:ole="" o:bordertopcolor="this" o:borderleftcolor="this" o:borderbottomcolor="this" o:borderrightcolor="this">
+            <v:imagedata r:id="rId12" o:title=""/>
+            <w10:bordertop type="single" width="4"/>
+            <w10:borderleft type="single" width="4"/>
+            <w10:borderbottom type="single" width="4"/>
+            <w10:borderright type="single" width="4"/>
+          </v:shape>
+          <o:OLEObject Type="Embed" ProgID="Word.OpenDocumentText.12" ShapeID="_x0000_i1050" DrawAspect="Content" ObjectID="_1741631286" r:id="rId13"/>
         </w:object>
       </w:r>
       <w:r>
@@ -941,7 +990,7 @@
         </w:rPr>
         <w:t xml:space="preserve">Uri : </w:t>
       </w:r>
-      <w:hyperlink r:id="rId12" w:history="1">
+      <w:hyperlink r:id="rId14" w:history="1">
         <w:r>
           <w:rPr>
             <w:rStyle w:val="Hyperlink"/>
@@ -1052,83 +1101,83 @@
         </w:rPr>
         <w:object w:dxaOrig="9026" w:dyaOrig="1080" w14:anchorId="083791F6">
           <v:shape id="_x0000_i1066" type="#_x0000_t75" style="width:350.9pt;height:41.9pt" o:ole="">
-            <v:imagedata r:id="rId13" o:title=""/>
-            <w10:bordertop type="single" width="4"/>
-            <w10:borderleft type="single" width="4"/>
-            <w10:borderbottom type="single" width="4"/>
-            <w10:borderright type="single" width="4"/>
-          </v:shape>
-          <o:OLEObject Type="Embed" ProgID="Word.OpenDocumentText.12" ShapeID="_x0000_i1066" DrawAspect="Content" ObjectID="_1741620551" r:id="rId14"/>
-        </w:object>
-      </w:r>
-      <w:r>
-        <w:rPr>
-          <w:rFonts w:ascii="Times New Roman" w:hAnsi="Times New Roman" w:cs="Times New Roman"/>
-          <w:b/>
-          <w:bCs/>
-          <w:sz w:val="24"/>
-          <w:szCs w:val="24"/>
-          <w:lang w:val="en-US"/>
-        </w:rPr>
-        <w:br/>
-      </w:r>
-      <w:r>
-        <w:rPr>
-          <w:rFonts w:ascii="Times New Roman" w:hAnsi="Times New Roman" w:cs="Times New Roman"/>
-          <w:b/>
-          <w:bCs/>
-          <w:sz w:val="24"/>
-          <w:szCs w:val="24"/>
-          <w:lang w:val="en-US"/>
-        </w:rPr>
-        <w:br/>
-      </w:r>
-      <w:r>
-        <w:rPr>
-          <w:rFonts w:ascii="Times New Roman" w:hAnsi="Times New Roman" w:cs="Times New Roman"/>
-          <w:sz w:val="20"/>
-          <w:szCs w:val="20"/>
-          <w:lang w:val="en-US"/>
-        </w:rPr>
-        <w:t>Result</w:t>
-      </w:r>
-      <w:r>
-        <w:rPr>
-          <w:rFonts w:ascii="Times New Roman" w:hAnsi="Times New Roman" w:cs="Times New Roman"/>
-          <w:sz w:val="20"/>
-          <w:szCs w:val="20"/>
-          <w:lang w:val="en-US"/>
-        </w:rPr>
-        <w:t xml:space="preserve"> :</w:t>
-      </w:r>
-      <w:r>
-        <w:rPr>
-          <w:rFonts w:ascii="Times New Roman" w:hAnsi="Times New Roman" w:cs="Times New Roman"/>
-          <w:sz w:val="20"/>
-          <w:szCs w:val="20"/>
-          <w:lang w:val="en-US"/>
-        </w:rPr>
-        <w:br/>
-      </w:r>
-      <w:bookmarkStart w:id="3" w:name="_MON_1741618548"/>
-      <w:bookmarkEnd w:id="3"/>
-      <w:r>
-        <w:rPr>
-          <w:rFonts w:ascii="Times New Roman" w:eastAsia="Times New Roman" w:hAnsi="Times New Roman" w:cs="Times New Roman"/>
-          <w:color w:val="000000"/>
-          <w:sz w:val="20"/>
-          <w:szCs w:val="20"/>
-          <w:lang w:eastAsia="en-IN"/>
-        </w:rPr>
-        <w:object w:dxaOrig="9026" w:dyaOrig="405" w14:anchorId="56E72F9B">
-          <v:shape id="_x0000_i1069" type="#_x0000_t75" style="width:353.15pt;height:15.95pt" o:ole="">
             <v:imagedata r:id="rId15" o:title=""/>
             <w10:bordertop type="single" width="4"/>
             <w10:borderleft type="single" width="4"/>
             <w10:borderbottom type="single" width="4"/>
             <w10:borderright type="single" width="4"/>
           </v:shape>
-          <o:OLEObject Type="Embed" ProgID="Word.OpenDocumentText.12" ShapeID="_x0000_i1069" DrawAspect="Content" ObjectID="_1741620552" r:id="rId16"/>
+          <o:OLEObject Type="Embed" ProgID="Word.OpenDocumentText.12" ShapeID="_x0000_i1066" DrawAspect="Content" ObjectID="_1741631287" r:id="rId16"/>
+        </w:object>
+      </w:r>
+      <w:r>
+        <w:rPr>
+          <w:rFonts w:ascii="Times New Roman" w:hAnsi="Times New Roman" w:cs="Times New Roman"/>
+          <w:b/>
+          <w:bCs/>
+          <w:sz w:val="24"/>
+          <w:szCs w:val="24"/>
+          <w:lang w:val="en-US"/>
+        </w:rPr>
+        <w:br/>
+      </w:r>
+      <w:r>
+        <w:rPr>
+          <w:rFonts w:ascii="Times New Roman" w:hAnsi="Times New Roman" w:cs="Times New Roman"/>
+          <w:b/>
+          <w:bCs/>
+          <w:sz w:val="24"/>
+          <w:szCs w:val="24"/>
+          <w:lang w:val="en-US"/>
+        </w:rPr>
+        <w:br/>
+      </w:r>
+      <w:r>
+        <w:rPr>
+          <w:rFonts w:ascii="Times New Roman" w:hAnsi="Times New Roman" w:cs="Times New Roman"/>
+          <w:sz w:val="20"/>
+          <w:szCs w:val="20"/>
+          <w:lang w:val="en-US"/>
+        </w:rPr>
+        <w:t>Result</w:t>
+      </w:r>
+      <w:r>
+        <w:rPr>
+          <w:rFonts w:ascii="Times New Roman" w:hAnsi="Times New Roman" w:cs="Times New Roman"/>
+          <w:sz w:val="20"/>
+          <w:szCs w:val="20"/>
+          <w:lang w:val="en-US"/>
+        </w:rPr>
+        <w:t xml:space="preserve"> :</w:t>
+      </w:r>
+      <w:r>
+        <w:rPr>
+          <w:rFonts w:ascii="Times New Roman" w:hAnsi="Times New Roman" w:cs="Times New Roman"/>
+          <w:sz w:val="20"/>
+          <w:szCs w:val="20"/>
+          <w:lang w:val="en-US"/>
+        </w:rPr>
+        <w:br/>
+      </w:r>
+      <w:bookmarkStart w:id="3" w:name="_MON_1741618548"/>
+      <w:bookmarkEnd w:id="3"/>
+      <w:r>
+        <w:rPr>
+          <w:rFonts w:ascii="Times New Roman" w:eastAsia="Times New Roman" w:hAnsi="Times New Roman" w:cs="Times New Roman"/>
+          <w:color w:val="000000"/>
+          <w:sz w:val="20"/>
+          <w:szCs w:val="20"/>
+          <w:lang w:eastAsia="en-IN"/>
+        </w:rPr>
+        <w:object w:dxaOrig="9026" w:dyaOrig="405" w14:anchorId="56E72F9B">
+          <v:shape id="_x0000_i1069" type="#_x0000_t75" style="width:353.15pt;height:15.95pt" o:ole="">
+            <v:imagedata r:id="rId17" o:title=""/>
+            <w10:bordertop type="single" width="4"/>
+            <w10:borderleft type="single" width="4"/>
+            <w10:borderbottom type="single" width="4"/>
+            <w10:borderright type="single" width="4"/>
+          </v:shape>
+          <o:OLEObject Type="Embed" ProgID="Word.OpenDocumentText.12" ShapeID="_x0000_i1069" DrawAspect="Content" ObjectID="_1741631288" r:id="rId18"/>
         </w:object>
       </w:r>
       <w:r>
@@ -1490,7 +1539,7 @@
                     <pic:cNvPicPr/>
                   </pic:nvPicPr>
                   <pic:blipFill>
-                    <a:blip r:embed="rId17"/>
+                    <a:blip r:embed="rId19"/>
                     <a:stretch>
                       <a:fillRect/>
                     </a:stretch>
@@ -1593,6 +1642,46 @@
           <w:szCs w:val="20"/>
           <w:lang w:eastAsia="en-IN"/>
         </w:rPr>
+        <w:br/>
+      </w:r>
+      <w:r>
+        <w:rPr>
+          <w:rFonts w:ascii="Times New Roman" w:eastAsia="Times New Roman" w:hAnsi="Times New Roman" w:cs="Times New Roman"/>
+          <w:color w:val="000000"/>
+          <w:sz w:val="20"/>
+          <w:szCs w:val="20"/>
+          <w:lang w:eastAsia="en-IN"/>
+        </w:rPr>
+        <w:br/>
+      </w:r>
+      <w:r>
+        <w:rPr>
+          <w:rFonts w:ascii="Times New Roman" w:eastAsia="Times New Roman" w:hAnsi="Times New Roman" w:cs="Times New Roman"/>
+          <w:color w:val="000000"/>
+          <w:sz w:val="20"/>
+          <w:szCs w:val="20"/>
+          <w:lang w:eastAsia="en-IN"/>
+        </w:rPr>
+        <w:br/>
+      </w:r>
+      <w:r>
+        <w:rPr>
+          <w:rFonts w:ascii="Times New Roman" w:eastAsia="Times New Roman" w:hAnsi="Times New Roman" w:cs="Times New Roman"/>
+          <w:color w:val="000000"/>
+          <w:sz w:val="20"/>
+          <w:szCs w:val="20"/>
+          <w:lang w:eastAsia="en-IN"/>
+        </w:rPr>
+        <w:br/>
+      </w:r>
+      <w:r>
+        <w:rPr>
+          <w:rFonts w:ascii="Times New Roman" w:eastAsia="Times New Roman" w:hAnsi="Times New Roman" w:cs="Times New Roman"/>
+          <w:color w:val="000000"/>
+          <w:sz w:val="20"/>
+          <w:szCs w:val="20"/>
+          <w:lang w:eastAsia="en-IN"/>
+        </w:rPr>
         <w:lastRenderedPageBreak/>
         <w:t>Result</w:t>
       </w:r>
@@ -1630,7 +1719,7 @@
                     <pic:cNvPicPr/>
                   </pic:nvPicPr>
                   <pic:blipFill>
-                    <a:blip r:embed="rId18"/>
+                    <a:blip r:embed="rId20"/>
                     <a:stretch>
                       <a:fillRect/>
                     </a:stretch>
@@ -1727,7 +1816,7 @@
         </w:rPr>
         <w:t xml:space="preserve">Uri : </w:t>
       </w:r>
-      <w:hyperlink r:id="rId19" w:history="1">
+      <w:hyperlink r:id="rId21" w:history="1">
         <w:r>
           <w:rPr>
             <w:rStyle w:val="Hyperlink"/>
@@ -1980,7 +2069,7 @@
                     <pic:cNvPicPr/>
                   </pic:nvPicPr>
                   <pic:blipFill>
-                    <a:blip r:embed="rId20"/>
+                    <a:blip r:embed="rId22"/>
                     <a:stretch>
                       <a:fillRect/>
                     </a:stretch>
@@ -2163,27 +2252,27 @@
           <w:szCs w:val="20"/>
           <w:lang w:eastAsia="en-IN"/>
         </w:rPr>
-        <w:br/>
-      </w:r>
-      <w:r>
-        <w:rPr>
-          <w:rFonts w:ascii="Times New Roman" w:eastAsia="Times New Roman" w:hAnsi="Times New Roman" w:cs="Times New Roman"/>
-          <w:color w:val="000000"/>
-          <w:sz w:val="20"/>
-          <w:szCs w:val="20"/>
-          <w:lang w:eastAsia="en-IN"/>
-        </w:rPr>
-        <w:br/>
-      </w:r>
-      <w:r>
-        <w:rPr>
-          <w:rFonts w:ascii="Times New Roman" w:eastAsia="Times New Roman" w:hAnsi="Times New Roman" w:cs="Times New Roman"/>
-          <w:color w:val="000000"/>
-          <w:sz w:val="20"/>
-          <w:szCs w:val="20"/>
-          <w:lang w:eastAsia="en-IN"/>
-        </w:rPr>
         <w:lastRenderedPageBreak/>
+        <w:br/>
+      </w:r>
+      <w:r>
+        <w:rPr>
+          <w:rFonts w:ascii="Times New Roman" w:eastAsia="Times New Roman" w:hAnsi="Times New Roman" w:cs="Times New Roman"/>
+          <w:color w:val="000000"/>
+          <w:sz w:val="20"/>
+          <w:szCs w:val="20"/>
+          <w:lang w:eastAsia="en-IN"/>
+        </w:rPr>
+        <w:br/>
+      </w:r>
+      <w:r>
+        <w:rPr>
+          <w:rFonts w:ascii="Times New Roman" w:eastAsia="Times New Roman" w:hAnsi="Times New Roman" w:cs="Times New Roman"/>
+          <w:color w:val="000000"/>
+          <w:sz w:val="20"/>
+          <w:szCs w:val="20"/>
+          <w:lang w:eastAsia="en-IN"/>
+        </w:rPr>
         <w:t>Response</w:t>
       </w:r>
       <w:r>
@@ -2220,7 +2309,7 @@
                     <pic:cNvPicPr/>
                   </pic:nvPicPr>
                   <pic:blipFill>
-                    <a:blip r:embed="rId21"/>
+                    <a:blip r:embed="rId23"/>
                     <a:stretch>
                       <a:fillRect/>
                     </a:stretch>
@@ -2265,6 +2354,864 @@
         </w:rPr>
         <w:br/>
       </w:r>
+    </w:p>
+    <w:p>
+      <w:pPr>
+        <w:pStyle w:val="ListParagraph"/>
+        <w:numPr>
+          <w:ilvl w:val="1"/>
+          <w:numId w:val="3"/>
+        </w:numPr>
+        <w:shd w:val="clear" w:color="auto" w:fill="FFFFFE"/>
+        <w:suppressAutoHyphens/>
+        <w:autoSpaceDN w:val="0"/>
+        <w:spacing w:after="0" w:line="270" w:lineRule="atLeast"/>
+        <w:rPr>
+          <w:rFonts w:ascii="Times New Roman" w:eastAsia="Times New Roman" w:hAnsi="Times New Roman" w:cs="Times New Roman"/>
+          <w:color w:val="000000"/>
+          <w:sz w:val="20"/>
+          <w:szCs w:val="20"/>
+          <w:lang w:eastAsia="en-IN"/>
+        </w:rPr>
+      </w:pPr>
+      <w:r>
+        <w:rPr>
+          <w:rFonts w:ascii="Times New Roman" w:eastAsia="Times New Roman" w:hAnsi="Times New Roman" w:cs="Times New Roman"/>
+          <w:b/>
+          <w:bCs/>
+          <w:color w:val="000000"/>
+          <w:sz w:val="20"/>
+          <w:szCs w:val="20"/>
+          <w:lang w:eastAsia="en-IN"/>
+        </w:rPr>
+        <w:t>Book a Flight</w:t>
+      </w:r>
+      <w:r>
+        <w:rPr>
+          <w:rFonts w:ascii="Times New Roman" w:eastAsia="Times New Roman" w:hAnsi="Times New Roman" w:cs="Times New Roman"/>
+          <w:b/>
+          <w:bCs/>
+          <w:color w:val="000000"/>
+          <w:sz w:val="20"/>
+          <w:szCs w:val="20"/>
+          <w:lang w:eastAsia="en-IN"/>
+        </w:rPr>
+        <w:br/>
+      </w:r>
+      <w:r>
+        <w:rPr>
+          <w:rFonts w:ascii="Times New Roman" w:eastAsia="Times New Roman" w:hAnsi="Times New Roman" w:cs="Times New Roman"/>
+          <w:color w:val="000000"/>
+          <w:sz w:val="20"/>
+          <w:szCs w:val="20"/>
+          <w:lang w:eastAsia="en-IN"/>
+        </w:rPr>
+        <w:t xml:space="preserve">Uri : </w:t>
+      </w:r>
+      <w:r>
+        <w:rPr>
+          <w:rFonts w:ascii="Times New Roman" w:hAnsi="Times New Roman" w:cs="Times New Roman"/>
+          <w:color w:val="212121"/>
+          <w:sz w:val="20"/>
+          <w:szCs w:val="20"/>
+          <w:highlight w:val="lightGray"/>
+          <w:shd w:val="clear" w:color="auto" w:fill="FFFFFF"/>
+        </w:rPr>
+        <w:t>http://localhost:8001/booking/flights</w:t>
+      </w:r>
+      <w:r>
+        <w:rPr>
+          <w:rFonts w:ascii="Times New Roman" w:eastAsia="Times New Roman" w:hAnsi="Times New Roman" w:cs="Times New Roman"/>
+          <w:color w:val="000000"/>
+          <w:sz w:val="20"/>
+          <w:szCs w:val="20"/>
+          <w:lang w:eastAsia="en-IN"/>
+        </w:rPr>
+        <w:br/>
+      </w:r>
+      <w:r>
+        <w:rPr>
+          <w:rFonts w:ascii="Times New Roman" w:eastAsia="Times New Roman" w:hAnsi="Times New Roman" w:cs="Times New Roman"/>
+          <w:color w:val="000000"/>
+          <w:sz w:val="20"/>
+          <w:szCs w:val="20"/>
+          <w:lang w:eastAsia="en-IN"/>
+        </w:rPr>
+        <w:t xml:space="preserve">Method : </w:t>
+      </w:r>
+      <w:r>
+        <w:rPr>
+          <w:rFonts w:ascii="Times New Roman" w:eastAsia="Times New Roman" w:hAnsi="Times New Roman" w:cs="Times New Roman"/>
+          <w:color w:val="000000"/>
+          <w:sz w:val="20"/>
+          <w:szCs w:val="20"/>
+          <w:lang w:eastAsia="en-IN"/>
+        </w:rPr>
+        <w:t>Post</w:t>
+      </w:r>
+      <w:r>
+        <w:rPr>
+          <w:rFonts w:ascii="Times New Roman" w:eastAsia="Times New Roman" w:hAnsi="Times New Roman" w:cs="Times New Roman"/>
+          <w:color w:val="000000"/>
+          <w:sz w:val="20"/>
+          <w:szCs w:val="20"/>
+          <w:lang w:eastAsia="en-IN"/>
+        </w:rPr>
+        <w:br/>
+      </w:r>
+      <w:r>
+        <w:rPr>
+          <w:rFonts w:ascii="Times New Roman" w:eastAsia="Times New Roman" w:hAnsi="Times New Roman" w:cs="Times New Roman"/>
+          <w:color w:val="000000"/>
+          <w:sz w:val="20"/>
+          <w:szCs w:val="20"/>
+          <w:u w:val="single"/>
+          <w:lang w:eastAsia="en-IN"/>
+        </w:rPr>
+        <w:t>Authentication is Required</w:t>
+      </w:r>
+      <w:r>
+        <w:rPr>
+          <w:rFonts w:ascii="Times New Roman" w:eastAsia="Times New Roman" w:hAnsi="Times New Roman" w:cs="Times New Roman"/>
+          <w:color w:val="000000"/>
+          <w:sz w:val="20"/>
+          <w:szCs w:val="20"/>
+          <w:lang w:eastAsia="en-IN"/>
+        </w:rPr>
+        <w:t xml:space="preserve">, kindly provide valid token under </w:t>
+      </w:r>
+      <w:r>
+        <w:rPr>
+          <w:rFonts w:ascii="Times New Roman" w:eastAsia="Times New Roman" w:hAnsi="Times New Roman" w:cs="Times New Roman"/>
+          <w:color w:val="000000"/>
+          <w:sz w:val="20"/>
+          <w:szCs w:val="20"/>
+          <w:highlight w:val="lightGray"/>
+          <w:lang w:eastAsia="en-IN"/>
+        </w:rPr>
+        <w:t>Bearer Token</w:t>
+      </w:r>
+      <w:r>
+        <w:rPr>
+          <w:rFonts w:ascii="Times New Roman" w:eastAsia="Times New Roman" w:hAnsi="Times New Roman" w:cs="Times New Roman"/>
+          <w:color w:val="000000"/>
+          <w:sz w:val="20"/>
+          <w:szCs w:val="20"/>
+          <w:lang w:eastAsia="en-IN"/>
+        </w:rPr>
+        <w:t xml:space="preserve"> in Postman.</w:t>
+      </w:r>
+      <w:r>
+        <w:rPr>
+          <w:rFonts w:ascii="Times New Roman" w:eastAsia="Times New Roman" w:hAnsi="Times New Roman" w:cs="Times New Roman"/>
+          <w:color w:val="000000"/>
+          <w:sz w:val="20"/>
+          <w:szCs w:val="20"/>
+          <w:lang w:eastAsia="en-IN"/>
+        </w:rPr>
+        <w:br/>
+      </w:r>
+      <w:r>
+        <w:rPr>
+          <w:rFonts w:ascii="Times New Roman" w:eastAsia="Times New Roman" w:hAnsi="Times New Roman" w:cs="Times New Roman"/>
+          <w:color w:val="000000"/>
+          <w:sz w:val="20"/>
+          <w:szCs w:val="20"/>
+          <w:lang w:eastAsia="en-IN"/>
+        </w:rPr>
+        <w:br/>
+      </w:r>
+      <w:r>
+        <w:rPr>
+          <w:rFonts w:ascii="Times New Roman" w:eastAsia="Times New Roman" w:hAnsi="Times New Roman" w:cs="Times New Roman"/>
+          <w:color w:val="000000"/>
+          <w:sz w:val="20"/>
+          <w:szCs w:val="20"/>
+          <w:lang w:eastAsia="en-IN"/>
+        </w:rPr>
+        <w:t xml:space="preserve">Request Body : </w:t>
+      </w:r>
+      <w:proofErr w:type="spellStart"/>
+      <w:r>
+        <w:rPr>
+          <w:rFonts w:ascii="Times New Roman" w:eastAsia="Times New Roman" w:hAnsi="Times New Roman" w:cs="Times New Roman"/>
+          <w:color w:val="000000"/>
+          <w:sz w:val="20"/>
+          <w:szCs w:val="20"/>
+          <w:lang w:eastAsia="en-IN"/>
+        </w:rPr>
+        <w:t>Json</w:t>
+      </w:r>
+      <w:proofErr w:type="spellEnd"/>
+      <w:r>
+        <w:rPr>
+          <w:rFonts w:ascii="Times New Roman" w:eastAsia="Times New Roman" w:hAnsi="Times New Roman" w:cs="Times New Roman"/>
+          <w:color w:val="000000"/>
+          <w:sz w:val="20"/>
+          <w:szCs w:val="20"/>
+          <w:lang w:eastAsia="en-IN"/>
+        </w:rPr>
+        <w:t xml:space="preserve"> (All fields required)</w:t>
+      </w:r>
+      <w:r>
+        <w:rPr>
+          <w:rFonts w:ascii="Times New Roman" w:eastAsia="Times New Roman" w:hAnsi="Times New Roman" w:cs="Times New Roman"/>
+          <w:color w:val="000000"/>
+          <w:sz w:val="20"/>
+          <w:szCs w:val="20"/>
+          <w:lang w:eastAsia="en-IN"/>
+        </w:rPr>
+        <w:br/>
+        <w:t>1. username = username of the user booking flight</w:t>
+      </w:r>
+      <w:r>
+        <w:rPr>
+          <w:rFonts w:ascii="Times New Roman" w:eastAsia="Times New Roman" w:hAnsi="Times New Roman" w:cs="Times New Roman"/>
+          <w:color w:val="000000"/>
+          <w:sz w:val="20"/>
+          <w:szCs w:val="20"/>
+          <w:lang w:eastAsia="en-IN"/>
+        </w:rPr>
+        <w:br/>
+        <w:t xml:space="preserve">2. </w:t>
+      </w:r>
+      <w:proofErr w:type="spellStart"/>
+      <w:r>
+        <w:rPr>
+          <w:rFonts w:ascii="Times New Roman" w:eastAsia="Times New Roman" w:hAnsi="Times New Roman" w:cs="Times New Roman"/>
+          <w:color w:val="000000"/>
+          <w:sz w:val="20"/>
+          <w:szCs w:val="20"/>
+          <w:lang w:eastAsia="en-IN"/>
+        </w:rPr>
+        <w:t>flightId</w:t>
+      </w:r>
+      <w:proofErr w:type="spellEnd"/>
+      <w:r>
+        <w:rPr>
+          <w:rFonts w:ascii="Times New Roman" w:eastAsia="Times New Roman" w:hAnsi="Times New Roman" w:cs="Times New Roman"/>
+          <w:color w:val="000000"/>
+          <w:sz w:val="20"/>
+          <w:szCs w:val="20"/>
+          <w:lang w:eastAsia="en-IN"/>
+        </w:rPr>
+        <w:t xml:space="preserve"> = Flight Id of the flight to be booked</w:t>
+      </w:r>
+      <w:r>
+        <w:rPr>
+          <w:rFonts w:ascii="Times New Roman" w:eastAsia="Times New Roman" w:hAnsi="Times New Roman" w:cs="Times New Roman"/>
+          <w:color w:val="000000"/>
+          <w:sz w:val="20"/>
+          <w:szCs w:val="20"/>
+          <w:lang w:eastAsia="en-IN"/>
+        </w:rPr>
+        <w:br/>
+        <w:t xml:space="preserve">3. </w:t>
+      </w:r>
+      <w:proofErr w:type="spellStart"/>
+      <w:r>
+        <w:rPr>
+          <w:rFonts w:ascii="Times New Roman" w:eastAsia="Times New Roman" w:hAnsi="Times New Roman" w:cs="Times New Roman"/>
+          <w:color w:val="000000"/>
+          <w:sz w:val="20"/>
+          <w:szCs w:val="20"/>
+          <w:lang w:eastAsia="en-IN"/>
+        </w:rPr>
+        <w:t>seatNumbers</w:t>
+      </w:r>
+      <w:proofErr w:type="spellEnd"/>
+      <w:r>
+        <w:rPr>
+          <w:rFonts w:ascii="Times New Roman" w:eastAsia="Times New Roman" w:hAnsi="Times New Roman" w:cs="Times New Roman"/>
+          <w:color w:val="000000"/>
+          <w:sz w:val="20"/>
+          <w:szCs w:val="20"/>
+          <w:lang w:eastAsia="en-IN"/>
+        </w:rPr>
+        <w:t xml:space="preserve"> = Array of seat numbers user wish to book. (seats available 1 to 30)</w:t>
+      </w:r>
+      <w:r>
+        <w:rPr>
+          <w:rFonts w:ascii="Times New Roman" w:hAnsi="Times New Roman" w:cs="Times New Roman"/>
+          <w:sz w:val="24"/>
+          <w:szCs w:val="24"/>
+          <w:lang w:val="en-US"/>
+        </w:rPr>
+        <w:t xml:space="preserve"> </w:t>
+      </w:r>
+      <w:r>
+        <w:rPr>
+          <w:rFonts w:ascii="Times New Roman" w:hAnsi="Times New Roman" w:cs="Times New Roman"/>
+          <w:sz w:val="24"/>
+          <w:szCs w:val="24"/>
+          <w:lang w:val="en-US"/>
+        </w:rPr>
+        <w:br/>
+      </w:r>
+      <w:bookmarkStart w:id="4" w:name="_MON_1741630329"/>
+      <w:bookmarkEnd w:id="4"/>
+      <w:r>
+        <w:rPr>
+          <w:lang w:val="en-US"/>
+        </w:rPr>
+        <w:object w:dxaOrig="9026" w:dyaOrig="1350" w14:anchorId="3AAE6085">
+          <v:shape id="_x0000_i1079" type="#_x0000_t75" style="width:350.9pt;height:52.4pt" o:ole="">
+            <v:imagedata r:id="rId24" o:title=""/>
+            <w10:bordertop type="single" width="4"/>
+            <w10:borderleft type="single" width="4"/>
+            <w10:borderbottom type="single" width="4"/>
+            <w10:borderright type="single" width="4"/>
+          </v:shape>
+          <o:OLEObject Type="Embed" ProgID="Word.OpenDocumentText.12" ShapeID="_x0000_i1079" DrawAspect="Content" ObjectID="_1741631289" r:id="rId25"/>
+        </w:object>
+      </w:r>
+      <w:r>
+        <w:rPr>
+          <w:rFonts w:ascii="Times New Roman" w:hAnsi="Times New Roman" w:cs="Times New Roman"/>
+          <w:b/>
+          <w:bCs/>
+          <w:sz w:val="24"/>
+          <w:szCs w:val="24"/>
+          <w:lang w:val="en-US"/>
+        </w:rPr>
+        <w:br/>
+      </w:r>
+      <w:r>
+        <w:rPr>
+          <w:rFonts w:ascii="Times New Roman" w:hAnsi="Times New Roman" w:cs="Times New Roman"/>
+          <w:b/>
+          <w:bCs/>
+          <w:sz w:val="24"/>
+          <w:szCs w:val="24"/>
+          <w:lang w:val="en-US"/>
+        </w:rPr>
+        <w:br/>
+      </w:r>
+      <w:r>
+        <w:rPr>
+          <w:rFonts w:ascii="Times New Roman" w:hAnsi="Times New Roman" w:cs="Times New Roman"/>
+          <w:sz w:val="20"/>
+          <w:szCs w:val="20"/>
+          <w:lang w:val="en-US"/>
+        </w:rPr>
+        <w:t>Response</w:t>
+      </w:r>
+      <w:r>
+        <w:rPr>
+          <w:rFonts w:ascii="Times New Roman" w:hAnsi="Times New Roman" w:cs="Times New Roman"/>
+          <w:sz w:val="20"/>
+          <w:szCs w:val="20"/>
+          <w:lang w:val="en-US"/>
+        </w:rPr>
+        <w:t xml:space="preserve"> :</w:t>
+      </w:r>
+      <w:r>
+        <w:rPr>
+          <w:rFonts w:ascii="Times New Roman" w:eastAsia="Times New Roman" w:hAnsi="Times New Roman" w:cs="Times New Roman"/>
+          <w:color w:val="000000"/>
+          <w:sz w:val="20"/>
+          <w:szCs w:val="20"/>
+          <w:lang w:eastAsia="en-IN"/>
+        </w:rPr>
+        <w:br/>
+      </w:r>
+      <w:r>
+        <w:rPr>
+          <w:rFonts w:eastAsia="Times New Roman"/>
+          <w:color w:val="000000"/>
+          <w:sz w:val="20"/>
+          <w:szCs w:val="20"/>
+          <w:lang w:eastAsia="en-IN"/>
+        </w:rPr>
+        <w:drawing>
+          <wp:inline distT="0" distB="0" distL="0" distR="0" wp14:anchorId="1B107B93" wp14:editId="77F5C1ED">
+            <wp:extent cx="5400000" cy="2620800"/>
+            <wp:effectExtent l="19050" t="19050" r="10795" b="27305"/>
+            <wp:docPr id="696207811" name="Picture 1"/>
+            <wp:cNvGraphicFramePr>
+              <a:graphicFrameLocks xmlns:a="http://schemas.openxmlformats.org/drawingml/2006/main" noChangeAspect="1"/>
+            </wp:cNvGraphicFramePr>
+            <a:graphic xmlns:a="http://schemas.openxmlformats.org/drawingml/2006/main">
+              <a:graphicData uri="http://schemas.openxmlformats.org/drawingml/2006/picture">
+                <pic:pic xmlns:pic="http://schemas.openxmlformats.org/drawingml/2006/picture">
+                  <pic:nvPicPr>
+                    <pic:cNvPr id="696207811" name=""/>
+                    <pic:cNvPicPr/>
+                  </pic:nvPicPr>
+                  <pic:blipFill>
+                    <a:blip r:embed="rId26"/>
+                    <a:stretch>
+                      <a:fillRect/>
+                    </a:stretch>
+                  </pic:blipFill>
+                  <pic:spPr>
+                    <a:xfrm>
+                      <a:off x="0" y="0"/>
+                      <a:ext cx="5400000" cy="2620800"/>
+                    </a:xfrm>
+                    <a:prstGeom prst="rect">
+                      <a:avLst/>
+                    </a:prstGeom>
+                    <a:ln>
+                      <a:solidFill>
+                        <a:schemeClr val="tx1"/>
+                      </a:solidFill>
+                    </a:ln>
+                  </pic:spPr>
+                </pic:pic>
+              </a:graphicData>
+            </a:graphic>
+          </wp:inline>
+        </w:drawing>
+      </w:r>
+    </w:p>
+    <w:p>
+      <w:pPr>
+        <w:pStyle w:val="ListParagraph"/>
+        <w:numPr>
+          <w:ilvl w:val="1"/>
+          <w:numId w:val="3"/>
+        </w:numPr>
+        <w:shd w:val="clear" w:color="auto" w:fill="FFFFFE"/>
+        <w:suppressAutoHyphens/>
+        <w:autoSpaceDN w:val="0"/>
+        <w:spacing w:after="0" w:line="270" w:lineRule="atLeast"/>
+        <w:rPr>
+          <w:rFonts w:ascii="Times New Roman" w:eastAsia="Times New Roman" w:hAnsi="Times New Roman" w:cs="Times New Roman"/>
+          <w:color w:val="000000"/>
+          <w:sz w:val="20"/>
+          <w:szCs w:val="20"/>
+          <w:lang w:eastAsia="en-IN"/>
+        </w:rPr>
+      </w:pPr>
+      <w:r>
+        <w:rPr>
+          <w:rFonts w:ascii="Times New Roman" w:eastAsia="Times New Roman" w:hAnsi="Times New Roman" w:cs="Times New Roman"/>
+          <w:b/>
+          <w:bCs/>
+          <w:color w:val="000000"/>
+          <w:sz w:val="20"/>
+          <w:szCs w:val="20"/>
+          <w:lang w:eastAsia="en-IN"/>
+        </w:rPr>
+        <w:lastRenderedPageBreak/>
+        <w:t xml:space="preserve">Check </w:t>
+      </w:r>
+      <w:r>
+        <w:rPr>
+          <w:rFonts w:ascii="Times New Roman" w:eastAsia="Times New Roman" w:hAnsi="Times New Roman" w:cs="Times New Roman"/>
+          <w:b/>
+          <w:bCs/>
+          <w:color w:val="000000"/>
+          <w:sz w:val="20"/>
+          <w:szCs w:val="20"/>
+          <w:lang w:eastAsia="en-IN"/>
+        </w:rPr>
+        <w:t>B</w:t>
+      </w:r>
+      <w:r>
+        <w:rPr>
+          <w:rFonts w:ascii="Times New Roman" w:eastAsia="Times New Roman" w:hAnsi="Times New Roman" w:cs="Times New Roman"/>
+          <w:b/>
+          <w:bCs/>
+          <w:color w:val="000000"/>
+          <w:sz w:val="20"/>
+          <w:szCs w:val="20"/>
+          <w:lang w:eastAsia="en-IN"/>
+        </w:rPr>
+        <w:t>ooking status</w:t>
+      </w:r>
+      <w:r>
+        <w:rPr>
+          <w:rFonts w:ascii="Times New Roman" w:eastAsia="Times New Roman" w:hAnsi="Times New Roman" w:cs="Times New Roman"/>
+          <w:b/>
+          <w:bCs/>
+          <w:color w:val="000000"/>
+          <w:sz w:val="20"/>
+          <w:szCs w:val="20"/>
+          <w:lang w:eastAsia="en-IN"/>
+        </w:rPr>
+        <w:br/>
+      </w:r>
+      <w:r>
+        <w:rPr>
+          <w:rFonts w:ascii="Times New Roman" w:eastAsia="Times New Roman" w:hAnsi="Times New Roman" w:cs="Times New Roman"/>
+          <w:color w:val="000000"/>
+          <w:sz w:val="20"/>
+          <w:szCs w:val="20"/>
+          <w:lang w:eastAsia="en-IN"/>
+        </w:rPr>
+        <w:t xml:space="preserve">Uri : </w:t>
+      </w:r>
+      <w:r>
+        <w:rPr>
+          <w:rFonts w:ascii="Times New Roman" w:hAnsi="Times New Roman" w:cs="Times New Roman"/>
+          <w:color w:val="212121"/>
+          <w:sz w:val="20"/>
+          <w:szCs w:val="20"/>
+          <w:highlight w:val="lightGray"/>
+          <w:shd w:val="clear" w:color="auto" w:fill="FFFFFF"/>
+        </w:rPr>
+        <w:t>http://localhost:8001/booking/flights</w:t>
+      </w:r>
+      <w:r>
+        <w:rPr>
+          <w:rFonts w:ascii="Times New Roman" w:hAnsi="Times New Roman" w:cs="Times New Roman"/>
+          <w:color w:val="212121"/>
+          <w:sz w:val="20"/>
+          <w:szCs w:val="20"/>
+          <w:highlight w:val="lightGray"/>
+          <w:shd w:val="clear" w:color="auto" w:fill="FFFFFF"/>
+        </w:rPr>
+        <w:t>/{bookingId}</w:t>
+      </w:r>
+      <w:r>
+        <w:rPr>
+          <w:rFonts w:ascii="Times New Roman" w:eastAsia="Times New Roman" w:hAnsi="Times New Roman" w:cs="Times New Roman"/>
+          <w:color w:val="000000"/>
+          <w:sz w:val="20"/>
+          <w:szCs w:val="20"/>
+          <w:lang w:eastAsia="en-IN"/>
+        </w:rPr>
+        <w:br/>
+      </w:r>
+      <w:r>
+        <w:rPr>
+          <w:rFonts w:ascii="Times New Roman" w:eastAsia="Times New Roman" w:hAnsi="Times New Roman" w:cs="Times New Roman"/>
+          <w:color w:val="000000"/>
+          <w:sz w:val="20"/>
+          <w:szCs w:val="20"/>
+          <w:lang w:eastAsia="en-IN"/>
+        </w:rPr>
+        <w:t>Method : Get</w:t>
+      </w:r>
+      <w:r>
+        <w:rPr>
+          <w:rFonts w:ascii="Times New Roman" w:eastAsia="Times New Roman" w:hAnsi="Times New Roman" w:cs="Times New Roman"/>
+          <w:color w:val="000000"/>
+          <w:sz w:val="20"/>
+          <w:szCs w:val="20"/>
+          <w:lang w:eastAsia="en-IN"/>
+        </w:rPr>
+        <w:br/>
+      </w:r>
+      <w:r>
+        <w:rPr>
+          <w:rFonts w:ascii="Times New Roman" w:eastAsia="Times New Roman" w:hAnsi="Times New Roman" w:cs="Times New Roman"/>
+          <w:color w:val="000000"/>
+          <w:sz w:val="20"/>
+          <w:szCs w:val="20"/>
+          <w:u w:val="single"/>
+          <w:lang w:eastAsia="en-IN"/>
+        </w:rPr>
+        <w:t>Authentication is Required</w:t>
+      </w:r>
+      <w:r>
+        <w:rPr>
+          <w:rFonts w:ascii="Times New Roman" w:eastAsia="Times New Roman" w:hAnsi="Times New Roman" w:cs="Times New Roman"/>
+          <w:color w:val="000000"/>
+          <w:sz w:val="20"/>
+          <w:szCs w:val="20"/>
+          <w:lang w:eastAsia="en-IN"/>
+        </w:rPr>
+        <w:t xml:space="preserve">, kindly provide valid token under </w:t>
+      </w:r>
+      <w:r>
+        <w:rPr>
+          <w:rFonts w:ascii="Times New Roman" w:eastAsia="Times New Roman" w:hAnsi="Times New Roman" w:cs="Times New Roman"/>
+          <w:color w:val="000000"/>
+          <w:sz w:val="20"/>
+          <w:szCs w:val="20"/>
+          <w:highlight w:val="lightGray"/>
+          <w:lang w:eastAsia="en-IN"/>
+        </w:rPr>
+        <w:t>Bearer Token</w:t>
+      </w:r>
+      <w:r>
+        <w:rPr>
+          <w:rFonts w:ascii="Times New Roman" w:eastAsia="Times New Roman" w:hAnsi="Times New Roman" w:cs="Times New Roman"/>
+          <w:color w:val="000000"/>
+          <w:sz w:val="20"/>
+          <w:szCs w:val="20"/>
+          <w:lang w:eastAsia="en-IN"/>
+        </w:rPr>
+        <w:t xml:space="preserve"> in Postman.</w:t>
+      </w:r>
+      <w:r>
+        <w:rPr>
+          <w:rFonts w:ascii="Times New Roman" w:eastAsia="Times New Roman" w:hAnsi="Times New Roman" w:cs="Times New Roman"/>
+          <w:color w:val="000000"/>
+          <w:sz w:val="20"/>
+          <w:szCs w:val="20"/>
+          <w:lang w:eastAsia="en-IN"/>
+        </w:rPr>
+        <w:br/>
+      </w:r>
+      <w:r>
+        <w:rPr>
+          <w:rFonts w:ascii="Times New Roman" w:eastAsia="Times New Roman" w:hAnsi="Times New Roman" w:cs="Times New Roman"/>
+          <w:color w:val="000000"/>
+          <w:sz w:val="20"/>
+          <w:szCs w:val="20"/>
+          <w:lang w:eastAsia="en-IN"/>
+        </w:rPr>
+        <w:br/>
+        <w:t>Path Variable (required)</w:t>
+      </w:r>
+      <w:r>
+        <w:rPr>
+          <w:rFonts w:ascii="Times New Roman" w:eastAsia="Times New Roman" w:hAnsi="Times New Roman" w:cs="Times New Roman"/>
+          <w:color w:val="000000"/>
+          <w:sz w:val="20"/>
+          <w:szCs w:val="20"/>
+          <w:lang w:eastAsia="en-IN"/>
+        </w:rPr>
+        <w:br/>
+        <w:t xml:space="preserve">1. </w:t>
+      </w:r>
+      <w:proofErr w:type="spellStart"/>
+      <w:r>
+        <w:rPr>
+          <w:rFonts w:ascii="Times New Roman" w:eastAsia="Times New Roman" w:hAnsi="Times New Roman" w:cs="Times New Roman"/>
+          <w:color w:val="000000"/>
+          <w:sz w:val="20"/>
+          <w:szCs w:val="20"/>
+          <w:lang w:eastAsia="en-IN"/>
+        </w:rPr>
+        <w:t>booking</w:t>
+      </w:r>
+      <w:r>
+        <w:rPr>
+          <w:rFonts w:ascii="Times New Roman" w:eastAsia="Times New Roman" w:hAnsi="Times New Roman" w:cs="Times New Roman"/>
+          <w:color w:val="000000"/>
+          <w:sz w:val="20"/>
+          <w:szCs w:val="20"/>
+          <w:lang w:eastAsia="en-IN"/>
+        </w:rPr>
+        <w:t>Id</w:t>
+      </w:r>
+      <w:proofErr w:type="spellEnd"/>
+      <w:r>
+        <w:rPr>
+          <w:rFonts w:ascii="Times New Roman" w:eastAsia="Times New Roman" w:hAnsi="Times New Roman" w:cs="Times New Roman"/>
+          <w:color w:val="000000"/>
+          <w:sz w:val="20"/>
+          <w:szCs w:val="20"/>
+          <w:lang w:eastAsia="en-IN"/>
+        </w:rPr>
+        <w:t xml:space="preserve"> = </w:t>
+      </w:r>
+      <w:proofErr w:type="spellStart"/>
+      <w:r>
+        <w:rPr>
+          <w:rFonts w:ascii="Times New Roman" w:eastAsia="Times New Roman" w:hAnsi="Times New Roman" w:cs="Times New Roman"/>
+          <w:color w:val="000000"/>
+          <w:sz w:val="20"/>
+          <w:szCs w:val="20"/>
+          <w:lang w:eastAsia="en-IN"/>
+        </w:rPr>
+        <w:t>bookingId</w:t>
+      </w:r>
+      <w:proofErr w:type="spellEnd"/>
+      <w:r>
+        <w:rPr>
+          <w:rFonts w:ascii="Times New Roman" w:eastAsia="Times New Roman" w:hAnsi="Times New Roman" w:cs="Times New Roman"/>
+          <w:color w:val="000000"/>
+          <w:sz w:val="20"/>
+          <w:szCs w:val="20"/>
+          <w:lang w:eastAsia="en-IN"/>
+        </w:rPr>
+        <w:t xml:space="preserve"> is unique id to track the status of the booking order</w:t>
+      </w:r>
+      <w:r>
+        <w:rPr>
+          <w:rFonts w:ascii="Times New Roman" w:eastAsia="Times New Roman" w:hAnsi="Times New Roman" w:cs="Times New Roman"/>
+          <w:color w:val="000000"/>
+          <w:sz w:val="20"/>
+          <w:szCs w:val="20"/>
+          <w:lang w:eastAsia="en-IN"/>
+        </w:rPr>
+        <w:t>.</w:t>
+      </w:r>
+      <w:r>
+        <w:rPr>
+          <w:rFonts w:ascii="Times New Roman" w:eastAsia="Times New Roman" w:hAnsi="Times New Roman" w:cs="Times New Roman"/>
+          <w:color w:val="000000"/>
+          <w:sz w:val="20"/>
+          <w:szCs w:val="20"/>
+          <w:lang w:eastAsia="en-IN"/>
+        </w:rPr>
+        <w:br/>
+      </w:r>
+      <w:r>
+        <w:rPr>
+          <w:rFonts w:ascii="Times New Roman" w:eastAsia="Times New Roman" w:hAnsi="Times New Roman" w:cs="Times New Roman"/>
+          <w:color w:val="000000"/>
+          <w:sz w:val="20"/>
+          <w:szCs w:val="20"/>
+          <w:lang w:eastAsia="en-IN"/>
+        </w:rPr>
+        <w:br/>
+        <w:t>Request:</w:t>
+      </w:r>
+      <w:r>
+        <w:rPr>
+          <w:rFonts w:ascii="Times New Roman" w:eastAsia="Times New Roman" w:hAnsi="Times New Roman" w:cs="Times New Roman"/>
+          <w:color w:val="000000"/>
+          <w:sz w:val="20"/>
+          <w:szCs w:val="20"/>
+          <w:lang w:eastAsia="en-IN"/>
+        </w:rPr>
+        <w:br/>
+      </w:r>
+      <w:r>
+        <w:rPr>
+          <w:rFonts w:ascii="Times New Roman" w:eastAsia="Times New Roman" w:hAnsi="Times New Roman" w:cs="Times New Roman"/>
+          <w:color w:val="000000"/>
+          <w:sz w:val="20"/>
+          <w:szCs w:val="20"/>
+          <w:lang w:eastAsia="en-IN"/>
+        </w:rPr>
+        <w:drawing>
+          <wp:inline distT="0" distB="0" distL="0" distR="0" wp14:anchorId="1F20B4D1" wp14:editId="03914881">
+            <wp:extent cx="5400000" cy="1555200"/>
+            <wp:effectExtent l="19050" t="19050" r="10795" b="26035"/>
+            <wp:docPr id="758752350" name="Picture 1"/>
+            <wp:cNvGraphicFramePr>
+              <a:graphicFrameLocks xmlns:a="http://schemas.openxmlformats.org/drawingml/2006/main" noChangeAspect="1"/>
+            </wp:cNvGraphicFramePr>
+            <a:graphic xmlns:a="http://schemas.openxmlformats.org/drawingml/2006/main">
+              <a:graphicData uri="http://schemas.openxmlformats.org/drawingml/2006/picture">
+                <pic:pic xmlns:pic="http://schemas.openxmlformats.org/drawingml/2006/picture">
+                  <pic:nvPicPr>
+                    <pic:cNvPr id="758752350" name=""/>
+                    <pic:cNvPicPr/>
+                  </pic:nvPicPr>
+                  <pic:blipFill>
+                    <a:blip r:embed="rId27"/>
+                    <a:stretch>
+                      <a:fillRect/>
+                    </a:stretch>
+                  </pic:blipFill>
+                  <pic:spPr>
+                    <a:xfrm>
+                      <a:off x="0" y="0"/>
+                      <a:ext cx="5400000" cy="1555200"/>
+                    </a:xfrm>
+                    <a:prstGeom prst="rect">
+                      <a:avLst/>
+                    </a:prstGeom>
+                    <a:ln>
+                      <a:solidFill>
+                        <a:schemeClr val="tx1"/>
+                      </a:solidFill>
+                    </a:ln>
+                  </pic:spPr>
+                </pic:pic>
+              </a:graphicData>
+            </a:graphic>
+          </wp:inline>
+        </w:drawing>
+      </w:r>
+      <w:r>
+        <w:rPr>
+          <w:rFonts w:ascii="Times New Roman" w:eastAsia="Times New Roman" w:hAnsi="Times New Roman" w:cs="Times New Roman"/>
+          <w:color w:val="000000"/>
+          <w:sz w:val="20"/>
+          <w:szCs w:val="20"/>
+          <w:lang w:eastAsia="en-IN"/>
+        </w:rPr>
+        <w:br/>
+      </w:r>
+      <w:r>
+        <w:rPr>
+          <w:rFonts w:ascii="Times New Roman" w:eastAsia="Times New Roman" w:hAnsi="Times New Roman" w:cs="Times New Roman"/>
+          <w:color w:val="000000"/>
+          <w:sz w:val="20"/>
+          <w:szCs w:val="20"/>
+          <w:lang w:eastAsia="en-IN"/>
+        </w:rPr>
+        <w:br/>
+      </w:r>
+      <w:r>
+        <w:rPr>
+          <w:rFonts w:ascii="Times New Roman" w:eastAsia="Times New Roman" w:hAnsi="Times New Roman" w:cs="Times New Roman"/>
+          <w:color w:val="000000"/>
+          <w:sz w:val="20"/>
+          <w:szCs w:val="20"/>
+          <w:lang w:eastAsia="en-IN"/>
+        </w:rPr>
+        <w:t>Response:</w:t>
+      </w:r>
+      <w:r>
+        <w:rPr>
+          <w:rFonts w:ascii="Times New Roman" w:eastAsia="Times New Roman" w:hAnsi="Times New Roman" w:cs="Times New Roman"/>
+          <w:color w:val="000000"/>
+          <w:sz w:val="20"/>
+          <w:szCs w:val="20"/>
+          <w:lang w:eastAsia="en-IN"/>
+        </w:rPr>
+        <w:br/>
+      </w:r>
+      <w:r>
+        <w:rPr>
+          <w:rFonts w:ascii="Times New Roman" w:eastAsia="Times New Roman" w:hAnsi="Times New Roman" w:cs="Times New Roman"/>
+          <w:color w:val="000000"/>
+          <w:sz w:val="20"/>
+          <w:szCs w:val="20"/>
+          <w:lang w:eastAsia="en-IN"/>
+        </w:rPr>
+        <w:drawing>
+          <wp:inline distT="0" distB="0" distL="0" distR="0" wp14:anchorId="42FEDC75" wp14:editId="690469C0">
+            <wp:extent cx="5400000" cy="1951200"/>
+            <wp:effectExtent l="19050" t="19050" r="10795" b="11430"/>
+            <wp:docPr id="1991918034" name="Picture 1" descr="Graphical user interface, text, application&#10;&#10;Description automatically generated"/>
+            <wp:cNvGraphicFramePr>
+              <a:graphicFrameLocks xmlns:a="http://schemas.openxmlformats.org/drawingml/2006/main" noChangeAspect="1"/>
+            </wp:cNvGraphicFramePr>
+            <a:graphic xmlns:a="http://schemas.openxmlformats.org/drawingml/2006/main">
+              <a:graphicData uri="http://schemas.openxmlformats.org/drawingml/2006/picture">
+                <pic:pic xmlns:pic="http://schemas.openxmlformats.org/drawingml/2006/picture">
+                  <pic:nvPicPr>
+                    <pic:cNvPr id="1991918034" name="Picture 1" descr="Graphical user interface, text, application&#10;&#10;Description automatically generated"/>
+                    <pic:cNvPicPr/>
+                  </pic:nvPicPr>
+                  <pic:blipFill>
+                    <a:blip r:embed="rId28"/>
+                    <a:stretch>
+                      <a:fillRect/>
+                    </a:stretch>
+                  </pic:blipFill>
+                  <pic:spPr>
+                    <a:xfrm>
+                      <a:off x="0" y="0"/>
+                      <a:ext cx="5400000" cy="1951200"/>
+                    </a:xfrm>
+                    <a:prstGeom prst="rect">
+                      <a:avLst/>
+                    </a:prstGeom>
+                    <a:ln>
+                      <a:solidFill>
+                        <a:schemeClr val="tx1"/>
+                      </a:solidFill>
+                    </a:ln>
+                  </pic:spPr>
+                </pic:pic>
+              </a:graphicData>
+            </a:graphic>
+          </wp:inline>
+        </w:drawing>
+      </w:r>
+      <w:r>
+        <w:rPr>
+          <w:rFonts w:ascii="Times New Roman" w:eastAsia="Times New Roman" w:hAnsi="Times New Roman" w:cs="Times New Roman"/>
+          <w:color w:val="000000"/>
+          <w:sz w:val="20"/>
+          <w:szCs w:val="20"/>
+          <w:lang w:eastAsia="en-IN"/>
+        </w:rPr>
+        <w:br/>
+      </w:r>
       <w:r>
         <w:rPr>
           <w:rFonts w:ascii="Times New Roman" w:eastAsia="Times New Roman" w:hAnsi="Times New Roman" w:cs="Times New Roman"/>
@@ -2279,13 +3226,194 @@
       </w:r>
     </w:p>
     <w:sectPr>
+      <w:footerReference w:type="default" r:id="rId29"/>
       <w:pgSz w:w="11906" w:h="16838"/>
       <w:pgMar w:top="720" w:right="720" w:bottom="720" w:left="720" w:header="708" w:footer="708" w:gutter="0"/>
+      <w:pgNumType w:start="0"/>
       <w:cols w:space="708"/>
+      <w:titlePg/>
       <w:docGrid w:linePitch="360"/>
     </w:sectPr>
   </w:body>
 </w:document>
+</file>
+
+<file path=word/endnotes.xml><?xml version="1.0" encoding="utf-8"?>
+<w:endnotes xmlns:wpc="http://schemas.microsoft.com/office/word/2010/wordprocessingCanvas" xmlns:cx="http://schemas.microsoft.com/office/drawing/2014/chartex" xmlns:cx1="http://schemas.microsoft.com/office/drawing/2015/9/8/chartex" xmlns:cx2="http://schemas.microsoft.com/office/drawing/2015/10/21/chartex" xmlns:cx3="http://schemas.microsoft.com/office/drawing/2016/5/9/chartex" xmlns:cx4="http://schemas.microsoft.com/office/drawing/2016/5/10/chartex" xmlns:cx5="http://schemas.microsoft.com/office/drawing/2016/5/11/chartex" xmlns:cx6="http://schemas.microsoft.com/office/drawing/2016/5/12/chartex" xmlns:cx7="http://schemas.microsoft.com/office/drawing/2016/5/13/chartex" xmlns:cx8="http://schemas.microsoft.com/office/drawing/2016/5/14/chartex" xmlns:mc="http://schemas.openxmlformats.org/markup-compatibility/2006" xmlns:aink="http://schemas.microsoft.com/office/drawing/2016/ink" xmlns:am3d="http://schemas.microsoft.com/office/drawing/2017/model3d" xmlns:o="urn:schemas-microsoft-com:office:office" xmlns:oel="http://schemas.microsoft.com/office/2019/extlst" xmlns:r="http://schemas.openxmlformats.org/officeDocument/2006/relationships" xmlns:m="http://schemas.openxmlformats.org/officeDocument/2006/math" xmlns:v="urn:schemas-microsoft-com:vml" xmlns:wp14="http://schemas.microsoft.com/office/word/2010/wordprocessingDrawing" xmlns:wp="http://schemas.openxmlformats.org/drawingml/2006/wordprocessingDrawing" xmlns:w10="urn:schemas-microsoft-com:office:word" xmlns:w="http://schemas.openxmlformats.org/wordprocessingml/2006/main" xmlns:w14="http://schemas.microsoft.com/office/word/2010/wordml" xmlns:w15="http://schemas.microsoft.com/office/word/2012/wordml" xmlns:w16cex="http://schemas.microsoft.com/office/word/2018/wordml/cex" xmlns:w16cid="http://schemas.microsoft.com/office/word/2016/wordml/cid" xmlns:w16="http://schemas.microsoft.com/office/word/2018/wordml" xmlns:w16sdtdh="http://schemas.microsoft.com/office/word/2020/wordml/sdtdatahash" xmlns:w16se="http://schemas.microsoft.com/office/word/2015/wordml/symex" xmlns:wpg="http://schemas.microsoft.com/office/word/2010/wordprocessingGroup" xmlns:wpi="http://schemas.microsoft.com/office/word/2010/wordprocessingInk" xmlns:wne="http://schemas.microsoft.com/office/word/2006/wordml" xmlns:wps="http://schemas.microsoft.com/office/word/2010/wordprocessingShape" mc:Ignorable="w14 w15 w16se w16cid w16 w16cex w16sdtdh wp14">
+  <w:endnote w:type="separator" w:id="-1">
+    <w:p>
+      <w:pPr>
+        <w:spacing w:after="0" w:line="240" w:lineRule="auto"/>
+      </w:pPr>
+      <w:r>
+        <w:separator/>
+      </w:r>
+    </w:p>
+  </w:endnote>
+  <w:endnote w:type="continuationSeparator" w:id="0">
+    <w:p>
+      <w:pPr>
+        <w:spacing w:after="0" w:line="240" w:lineRule="auto"/>
+      </w:pPr>
+      <w:r>
+        <w:continuationSeparator/>
+      </w:r>
+    </w:p>
+  </w:endnote>
+</w:endnotes>
+</file>
+
+<file path=word/footer1.xml><?xml version="1.0" encoding="utf-8"?>
+<w:ftr xmlns:wpc="http://schemas.microsoft.com/office/word/2010/wordprocessingCanvas" xmlns:cx="http://schemas.microsoft.com/office/drawing/2014/chartex" xmlns:cx1="http://schemas.microsoft.com/office/drawing/2015/9/8/chartex" xmlns:cx2="http://schemas.microsoft.com/office/drawing/2015/10/21/chartex" xmlns:cx3="http://schemas.microsoft.com/office/drawing/2016/5/9/chartex" xmlns:cx4="http://schemas.microsoft.com/office/drawing/2016/5/10/chartex" xmlns:cx5="http://schemas.microsoft.com/office/drawing/2016/5/11/chartex" xmlns:cx6="http://schemas.microsoft.com/office/drawing/2016/5/12/chartex" xmlns:cx7="http://schemas.microsoft.com/office/drawing/2016/5/13/chartex" xmlns:cx8="http://schemas.microsoft.com/office/drawing/2016/5/14/chartex" xmlns:mc="http://schemas.openxmlformats.org/markup-compatibility/2006" xmlns:aink="http://schemas.microsoft.com/office/drawing/2016/ink" xmlns:am3d="http://schemas.microsoft.com/office/drawing/2017/model3d" xmlns:o="urn:schemas-microsoft-com:office:office" xmlns:oel="http://schemas.microsoft.com/office/2019/extlst" xmlns:r="http://schemas.openxmlformats.org/officeDocument/2006/relationships" xmlns:m="http://schemas.openxmlformats.org/officeDocument/2006/math" xmlns:v="urn:schemas-microsoft-com:vml" xmlns:wp14="http://schemas.microsoft.com/office/word/2010/wordprocessingDrawing" xmlns:wp="http://schemas.openxmlformats.org/drawingml/2006/wordprocessingDrawing" xmlns:w10="urn:schemas-microsoft-com:office:word" xmlns:w="http://schemas.openxmlformats.org/wordprocessingml/2006/main" xmlns:w14="http://schemas.microsoft.com/office/word/2010/wordml" xmlns:w15="http://schemas.microsoft.com/office/word/2012/wordml" xmlns:w16cex="http://schemas.microsoft.com/office/word/2018/wordml/cex" xmlns:w16cid="http://schemas.microsoft.com/office/word/2016/wordml/cid" xmlns:w16="http://schemas.microsoft.com/office/word/2018/wordml" xmlns:w16sdtdh="http://schemas.microsoft.com/office/word/2020/wordml/sdtdatahash" xmlns:w16se="http://schemas.microsoft.com/office/word/2015/wordml/symex" xmlns:wpg="http://schemas.microsoft.com/office/word/2010/wordprocessingGroup" xmlns:wpi="http://schemas.microsoft.com/office/word/2010/wordprocessingInk" xmlns:wne="http://schemas.microsoft.com/office/word/2006/wordml" xmlns:wps="http://schemas.microsoft.com/office/word/2010/wordprocessingShape" mc:Ignorable="w14 w15 w16se w16cid w16 w16cex w16sdtdh wp14">
+  <w:sdt>
+    <w:sdtPr>
+      <w:id w:val="-948855633"/>
+      <w:docPartObj>
+        <w:docPartGallery w:val="Page Numbers (Bottom of Page)"/>
+        <w:docPartUnique/>
+      </w:docPartObj>
+    </w:sdtPr>
+    <w:sdtContent>
+      <w:sdt>
+        <w:sdtPr>
+          <w:id w:val="1728636285"/>
+          <w:docPartObj>
+            <w:docPartGallery w:val="Page Numbers (Top of Page)"/>
+            <w:docPartUnique/>
+          </w:docPartObj>
+        </w:sdtPr>
+        <w:sdtContent>
+          <w:p>
+            <w:pPr>
+              <w:pStyle w:val="Footer"/>
+              <w:jc w:val="center"/>
+            </w:pPr>
+            <w:r>
+              <w:t xml:space="preserve">Page </w:t>
+            </w:r>
+            <w:r>
+              <w:rPr>
+                <w:b/>
+                <w:bCs/>
+                <w:sz w:val="24"/>
+                <w:szCs w:val="24"/>
+              </w:rPr>
+              <w:fldChar w:fldCharType="begin"/>
+            </w:r>
+            <w:r>
+              <w:rPr>
+                <w:b/>
+                <w:bCs/>
+              </w:rPr>
+              <w:instrText xml:space="preserve"> PAGE </w:instrText>
+            </w:r>
+            <w:r>
+              <w:rPr>
+                <w:b/>
+                <w:bCs/>
+                <w:sz w:val="24"/>
+                <w:szCs w:val="24"/>
+              </w:rPr>
+              <w:fldChar w:fldCharType="separate"/>
+            </w:r>
+            <w:r>
+              <w:rPr>
+                <w:b/>
+                <w:bCs/>
+                <w:noProof/>
+              </w:rPr>
+              <w:t>2</w:t>
+            </w:r>
+            <w:r>
+              <w:rPr>
+                <w:b/>
+                <w:bCs/>
+                <w:sz w:val="24"/>
+                <w:szCs w:val="24"/>
+              </w:rPr>
+              <w:fldChar w:fldCharType="end"/>
+            </w:r>
+            <w:r>
+              <w:t xml:space="preserve"> of </w:t>
+            </w:r>
+            <w:r>
+              <w:rPr>
+                <w:b/>
+                <w:bCs/>
+                <w:sz w:val="24"/>
+                <w:szCs w:val="24"/>
+              </w:rPr>
+              <w:fldChar w:fldCharType="begin"/>
+            </w:r>
+            <w:r>
+              <w:rPr>
+                <w:b/>
+                <w:bCs/>
+              </w:rPr>
+              <w:instrText xml:space="preserve"> NUMPAGES  </w:instrText>
+            </w:r>
+            <w:r>
+              <w:rPr>
+                <w:b/>
+                <w:bCs/>
+                <w:sz w:val="24"/>
+                <w:szCs w:val="24"/>
+              </w:rPr>
+              <w:fldChar w:fldCharType="separate"/>
+            </w:r>
+            <w:r>
+              <w:rPr>
+                <w:b/>
+                <w:bCs/>
+                <w:noProof/>
+              </w:rPr>
+              <w:t>2</w:t>
+            </w:r>
+            <w:r>
+              <w:rPr>
+                <w:b/>
+                <w:bCs/>
+                <w:sz w:val="24"/>
+                <w:szCs w:val="24"/>
+              </w:rPr>
+              <w:fldChar w:fldCharType="end"/>
+            </w:r>
+          </w:p>
+        </w:sdtContent>
+      </w:sdt>
+    </w:sdtContent>
+  </w:sdt>
+  <w:p>
+    <w:pPr>
+      <w:pStyle w:val="Footer"/>
+    </w:pPr>
+  </w:p>
+</w:ftr>
+</file>
+
+<file path=word/footnotes.xml><?xml version="1.0" encoding="utf-8"?>
+<w:footnotes xmlns:wpc="http://schemas.microsoft.com/office/word/2010/wordprocessingCanvas" xmlns:cx="http://schemas.microsoft.com/office/drawing/2014/chartex" xmlns:cx1="http://schemas.microsoft.com/office/drawing/2015/9/8/chartex" xmlns:cx2="http://schemas.microsoft.com/office/drawing/2015/10/21/chartex" xmlns:cx3="http://schemas.microsoft.com/office/drawing/2016/5/9/chartex" xmlns:cx4="http://schemas.microsoft.com/office/drawing/2016/5/10/chartex" xmlns:cx5="http://schemas.microsoft.com/office/drawing/2016/5/11/chartex" xmlns:cx6="http://schemas.microsoft.com/office/drawing/2016/5/12/chartex" xmlns:cx7="http://schemas.microsoft.com/office/drawing/2016/5/13/chartex" xmlns:cx8="http://schemas.microsoft.com/office/drawing/2016/5/14/chartex" xmlns:mc="http://schemas.openxmlformats.org/markup-compatibility/2006" xmlns:aink="http://schemas.microsoft.com/office/drawing/2016/ink" xmlns:am3d="http://schemas.microsoft.com/office/drawing/2017/model3d" xmlns:o="urn:schemas-microsoft-com:office:office" xmlns:oel="http://schemas.microsoft.com/office/2019/extlst" xmlns:r="http://schemas.openxmlformats.org/officeDocument/2006/relationships" xmlns:m="http://schemas.openxmlformats.org/officeDocument/2006/math" xmlns:v="urn:schemas-microsoft-com:vml" xmlns:wp14="http://schemas.microsoft.com/office/word/2010/wordprocessingDrawing" xmlns:wp="http://schemas.openxmlformats.org/drawingml/2006/wordprocessingDrawing" xmlns:w10="urn:schemas-microsoft-com:office:word" xmlns:w="http://schemas.openxmlformats.org/wordprocessingml/2006/main" xmlns:w14="http://schemas.microsoft.com/office/word/2010/wordml" xmlns:w15="http://schemas.microsoft.com/office/word/2012/wordml" xmlns:w16cex="http://schemas.microsoft.com/office/word/2018/wordml/cex" xmlns:w16cid="http://schemas.microsoft.com/office/word/2016/wordml/cid" xmlns:w16="http://schemas.microsoft.com/office/word/2018/wordml" xmlns:w16sdtdh="http://schemas.microsoft.com/office/word/2020/wordml/sdtdatahash" xmlns:w16se="http://schemas.microsoft.com/office/word/2015/wordml/symex" xmlns:wpg="http://schemas.microsoft.com/office/word/2010/wordprocessingGroup" xmlns:wpi="http://schemas.microsoft.com/office/word/2010/wordprocessingInk" xmlns:wne="http://schemas.microsoft.com/office/word/2006/wordml" xmlns:wps="http://schemas.microsoft.com/office/word/2010/wordprocessingShape" mc:Ignorable="w14 w15 w16se w16cid w16 w16cex w16sdtdh wp14">
+  <w:footnote w:type="separator" w:id="-1">
+    <w:p>
+      <w:pPr>
+        <w:spacing w:after="0" w:line="240" w:lineRule="auto"/>
+      </w:pPr>
+      <w:r>
+        <w:separator/>
+      </w:r>
+    </w:p>
+  </w:footnote>
+  <w:footnote w:type="continuationSeparator" w:id="0">
+    <w:p>
+      <w:pPr>
+        <w:spacing w:after="0" w:line="240" w:lineRule="auto"/>
+      </w:pPr>
+      <w:r>
+        <w:continuationSeparator/>
+      </w:r>
+    </w:p>
+  </w:footnote>
+</w:footnotes>
 </file>
 
 <file path=word/numbering.xml><?xml version="1.0" encoding="utf-8"?>
@@ -3120,6 +4248,50 @@
       <w:shd w:val="clear" w:color="auto" w:fill="E1DFDD"/>
     </w:rPr>
   </w:style>
+  <w:style w:type="paragraph" w:styleId="Header">
+    <w:name w:val="header"/>
+    <w:basedOn w:val="Normal"/>
+    <w:link w:val="HeaderChar"/>
+    <w:uiPriority w:val="99"/>
+    <w:unhideWhenUsed/>
+    <w:rsid w:val="007C4E06"/>
+    <w:pPr>
+      <w:tabs>
+        <w:tab w:val="center" w:pos="4513"/>
+        <w:tab w:val="right" w:pos="9026"/>
+      </w:tabs>
+      <w:spacing w:after="0" w:line="240" w:lineRule="auto"/>
+    </w:pPr>
+  </w:style>
+  <w:style w:type="character" w:customStyle="1" w:styleId="HeaderChar">
+    <w:name w:val="Header Char"/>
+    <w:basedOn w:val="DefaultParagraphFont"/>
+    <w:link w:val="Header"/>
+    <w:uiPriority w:val="99"/>
+    <w:rsid w:val="007C4E06"/>
+  </w:style>
+  <w:style w:type="paragraph" w:styleId="Footer">
+    <w:name w:val="footer"/>
+    <w:basedOn w:val="Normal"/>
+    <w:link w:val="FooterChar"/>
+    <w:uiPriority w:val="99"/>
+    <w:unhideWhenUsed/>
+    <w:rsid w:val="007C4E06"/>
+    <w:pPr>
+      <w:tabs>
+        <w:tab w:val="center" w:pos="4513"/>
+        <w:tab w:val="right" w:pos="9026"/>
+      </w:tabs>
+      <w:spacing w:after="0" w:line="240" w:lineRule="auto"/>
+    </w:pPr>
+  </w:style>
+  <w:style w:type="character" w:customStyle="1" w:styleId="FooterChar">
+    <w:name w:val="Footer Char"/>
+    <w:basedOn w:val="DefaultParagraphFont"/>
+    <w:link w:val="Footer"/>
+    <w:uiPriority w:val="99"/>
+    <w:rsid w:val="007C4E06"/>
+  </w:style>
 </w:styles>
 </file>
 

</xml_diff>

<commit_message>
update docker-compose.yml to include payments-service
</commit_message>
<xml_diff>
--- a/Readme.docx
+++ b/Readme.docx
@@ -180,8 +180,21 @@
           <w:szCs w:val="24"/>
           <w:lang w:val="en-US"/>
         </w:rPr>
-        <w:t>Services identified for flight booking system</w:t>
-      </w:r>
+        <w:t xml:space="preserve">Services identified for flight booking </w:t>
+      </w:r>
+      <w:proofErr w:type="gramStart"/>
+      <w:r>
+        <w:rPr>
+          <w:rFonts w:ascii="Times New Roman" w:hAnsi="Times New Roman" w:cs="Times New Roman"/>
+          <w:b/>
+          <w:bCs/>
+          <w:sz w:val="24"/>
+          <w:szCs w:val="24"/>
+          <w:lang w:val="en-US"/>
+        </w:rPr>
+        <w:t>system</w:t>
+      </w:r>
+      <w:proofErr w:type="gramEnd"/>
     </w:p>
     <w:p>
       <w:pPr>
@@ -221,7 +234,6 @@
           <w:lang w:val="en-US"/>
         </w:rPr>
       </w:pPr>
-      <w:proofErr w:type="spellStart"/>
       <w:r>
         <w:rPr>
           <w:rFonts w:ascii="Times New Roman" w:hAnsi="Times New Roman" w:cs="Times New Roman"/>
@@ -231,7 +243,6 @@
         </w:rPr>
         <w:t>apigateway</w:t>
       </w:r>
-      <w:proofErr w:type="spellEnd"/>
     </w:p>
     <w:p>
       <w:pPr>
@@ -271,7 +282,6 @@
           <w:lang w:val="en-US"/>
         </w:rPr>
       </w:pPr>
-      <w:proofErr w:type="spellStart"/>
       <w:r>
         <w:rPr>
           <w:rFonts w:ascii="Times New Roman" w:hAnsi="Times New Roman" w:cs="Times New Roman"/>
@@ -279,17 +289,7 @@
           <w:szCs w:val="24"/>
           <w:lang w:val="en-US"/>
         </w:rPr>
-        <w:t>db</w:t>
-      </w:r>
-      <w:proofErr w:type="spellEnd"/>
-      <w:r>
-        <w:rPr>
-          <w:rFonts w:ascii="Times New Roman" w:hAnsi="Times New Roman" w:cs="Times New Roman"/>
-          <w:sz w:val="24"/>
-          <w:szCs w:val="24"/>
-          <w:lang w:val="en-US"/>
-        </w:rPr>
-        <w:t>-flights-service</w:t>
+        <w:t>db-flights-service</w:t>
       </w:r>
     </w:p>
     <w:p>
@@ -330,6 +330,7 @@
           <w:lang w:val="en-US"/>
         </w:rPr>
       </w:pPr>
+      <w:proofErr w:type="gramStart"/>
       <w:r>
         <w:rPr>
           <w:rFonts w:ascii="Times New Roman" w:hAnsi="Times New Roman" w:cs="Times New Roman"/>
@@ -339,6 +340,7 @@
         </w:rPr>
         <w:t>booking-service</w:t>
       </w:r>
+      <w:proofErr w:type="gramEnd"/>
     </w:p>
     <w:p>
       <w:pPr>
@@ -404,7 +406,47 @@
           <w:szCs w:val="24"/>
           <w:lang w:val="en-US"/>
         </w:rPr>
-        <w:t>The above mentioned services are elaborated in next sections.</w:t>
+        <w:t xml:space="preserve">The </w:t>
+      </w:r>
+      <w:proofErr w:type="gramStart"/>
+      <w:r>
+        <w:rPr>
+          <w:rFonts w:ascii="Times New Roman" w:hAnsi="Times New Roman" w:cs="Times New Roman"/>
+          <w:sz w:val="24"/>
+          <w:szCs w:val="24"/>
+          <w:lang w:val="en-US"/>
+        </w:rPr>
+        <w:t>above mentioned</w:t>
+      </w:r>
+      <w:proofErr w:type="gramEnd"/>
+      <w:r>
+        <w:rPr>
+          <w:rFonts w:ascii="Times New Roman" w:hAnsi="Times New Roman" w:cs="Times New Roman"/>
+          <w:sz w:val="24"/>
+          <w:szCs w:val="24"/>
+          <w:lang w:val="en-US"/>
+        </w:rPr>
+        <w:t xml:space="preserve"> services are elaborated in </w:t>
+      </w:r>
+      <w:proofErr w:type="gramStart"/>
+      <w:r>
+        <w:rPr>
+          <w:rFonts w:ascii="Times New Roman" w:hAnsi="Times New Roman" w:cs="Times New Roman"/>
+          <w:sz w:val="24"/>
+          <w:szCs w:val="24"/>
+          <w:lang w:val="en-US"/>
+        </w:rPr>
+        <w:t>next</w:t>
+      </w:r>
+      <w:proofErr w:type="gramEnd"/>
+      <w:r>
+        <w:rPr>
+          <w:rFonts w:ascii="Times New Roman" w:hAnsi="Times New Roman" w:cs="Times New Roman"/>
+          <w:sz w:val="24"/>
+          <w:szCs w:val="24"/>
+          <w:lang w:val="en-US"/>
+        </w:rPr>
+        <w:t xml:space="preserve"> sections.</w:t>
       </w:r>
     </w:p>
     <w:p>
@@ -437,8 +479,21 @@
           <w:szCs w:val="24"/>
           <w:lang w:val="en-US"/>
         </w:rPr>
-        <w:t>A data flow diagram of the proposed system is shown below</w:t>
-      </w:r>
+        <w:t xml:space="preserve">A data flow diagram of the proposed system is shown </w:t>
+      </w:r>
+      <w:proofErr w:type="gramStart"/>
+      <w:r>
+        <w:rPr>
+          <w:rFonts w:ascii="Times New Roman" w:hAnsi="Times New Roman" w:cs="Times New Roman"/>
+          <w:b/>
+          <w:bCs/>
+          <w:sz w:val="24"/>
+          <w:szCs w:val="24"/>
+          <w:lang w:val="en-US"/>
+        </w:rPr>
+        <w:t>below</w:t>
+      </w:r>
+      <w:proofErr w:type="gramEnd"/>
     </w:p>
     <w:p>
       <w:pPr>
@@ -560,8 +615,21 @@
           <w:szCs w:val="28"/>
           <w:lang w:val="en-US"/>
         </w:rPr>
-        <w:t>Description and usage of various microservices implemented</w:t>
-      </w:r>
+        <w:t xml:space="preserve">Description and usage of various microservices </w:t>
+      </w:r>
+      <w:proofErr w:type="gramStart"/>
+      <w:r>
+        <w:rPr>
+          <w:rFonts w:ascii="Times New Roman" w:hAnsi="Times New Roman" w:cs="Times New Roman"/>
+          <w:b/>
+          <w:bCs/>
+          <w:sz w:val="28"/>
+          <w:szCs w:val="28"/>
+          <w:lang w:val="en-US"/>
+        </w:rPr>
+        <w:t>implemented</w:t>
+      </w:r>
+      <w:proofErr w:type="gramEnd"/>
     </w:p>
     <w:p>
       <w:pPr>
@@ -591,7 +659,6 @@
           <w:lang w:val="en-US"/>
         </w:rPr>
       </w:pPr>
-      <w:proofErr w:type="spellStart"/>
       <w:r>
         <w:rPr>
           <w:rFonts w:ascii="Times New Roman" w:hAnsi="Times New Roman" w:cs="Times New Roman"/>
@@ -601,9 +668,9 @@
           <w:szCs w:val="24"/>
           <w:lang w:val="en-US"/>
         </w:rPr>
-        <w:t>Api</w:t>
-      </w:r>
-      <w:proofErr w:type="spellEnd"/>
+        <w:t xml:space="preserve">Api </w:t>
+      </w:r>
+      <w:proofErr w:type="gramStart"/>
       <w:r>
         <w:rPr>
           <w:rFonts w:ascii="Times New Roman" w:hAnsi="Times New Roman" w:cs="Times New Roman"/>
@@ -613,7 +680,7 @@
           <w:szCs w:val="24"/>
           <w:lang w:val="en-US"/>
         </w:rPr>
-        <w:t xml:space="preserve"> gateway</w:t>
+        <w:t>gateway</w:t>
       </w:r>
       <w:r>
         <w:rPr>
@@ -626,6 +693,7 @@
         </w:rPr>
         <w:t xml:space="preserve"> :</w:t>
       </w:r>
+      <w:proofErr w:type="gramEnd"/>
       <w:r>
         <w:rPr>
           <w:rFonts w:ascii="Times New Roman" w:hAnsi="Times New Roman" w:cs="Times New Roman"/>
@@ -686,6 +754,16 @@
           <w:lang w:val="en-US"/>
         </w:rPr>
         <w:br/>
+        <w:t>Various microservices are mapped to api gateway as show below</w:t>
+      </w:r>
+      <w:r>
+        <w:rPr>
+          <w:rFonts w:ascii="Times New Roman" w:hAnsi="Times New Roman" w:cs="Times New Roman"/>
+          <w:sz w:val="24"/>
+          <w:szCs w:val="24"/>
+          <w:lang w:val="en-US"/>
+        </w:rPr>
+        <w:br/>
       </w:r>
     </w:p>
     <w:p>
@@ -718,6 +796,18 @@
           <w:lang w:eastAsia="en-IN"/>
         </w:rPr>
         <w:t>Register a new user</w:t>
+      </w:r>
+      <w:r>
+        <w:rPr>
+          <w:rFonts w:ascii="Times New Roman" w:eastAsia="Times New Roman" w:hAnsi="Times New Roman" w:cs="Times New Roman"/>
+          <w:b/>
+          <w:bCs/>
+          <w:color w:val="000000"/>
+          <w:sz w:val="20"/>
+          <w:szCs w:val="20"/>
+          <w:lang w:eastAsia="en-IN"/>
+        </w:rPr>
+        <w:t xml:space="preserve"> ( identity-service)</w:t>
       </w:r>
       <w:r>
         <w:rPr>
@@ -770,6 +860,7 @@
           <w:szCs w:val="20"/>
           <w:shd w:val="clear" w:color="auto" w:fill="FFFFFF"/>
         </w:rPr>
+        <w:lastRenderedPageBreak/>
         <w:t>Method : Post</w:t>
       </w:r>
       <w:r>
@@ -790,7 +881,6 @@
           <w:szCs w:val="20"/>
           <w:lang w:eastAsia="en-IN"/>
         </w:rPr>
-        <w:lastRenderedPageBreak/>
         <w:t>All fields are required</w:t>
       </w:r>
       <w:r>
@@ -855,7 +945,7 @@
             <w10:borderbottom type="single" width="4"/>
             <w10:borderright type="single" width="4"/>
           </v:shape>
-          <o:OLEObject Type="Embed" ProgID="Word.OpenDocumentText.12" ShapeID="_x0000_i1056" DrawAspect="Content" ObjectID="_1741631285" r:id="rId11"/>
+          <o:OLEObject Type="Embed" ProgID="Word.OpenDocumentText.12" ShapeID="_x0000_i1056" DrawAspect="Content" ObjectID="_1741632528" r:id="rId11"/>
         </w:object>
       </w:r>
       <w:r>
@@ -925,7 +1015,7 @@
             <w10:borderbottom type="single" width="4"/>
             <w10:borderright type="single" width="4"/>
           </v:shape>
-          <o:OLEObject Type="Embed" ProgID="Word.OpenDocumentText.12" ShapeID="_x0000_i1050" DrawAspect="Content" ObjectID="_1741631286" r:id="rId13"/>
+          <o:OLEObject Type="Embed" ProgID="Word.OpenDocumentText.12" ShapeID="_x0000_i1050" DrawAspect="Content" ObjectID="_1741632529" r:id="rId13"/>
         </w:object>
       </w:r>
       <w:r>
@@ -969,6 +1059,18 @@
           <w:lang w:eastAsia="en-IN"/>
         </w:rPr>
         <w:t>Login user</w:t>
+      </w:r>
+      <w:r>
+        <w:rPr>
+          <w:rFonts w:ascii="Times New Roman" w:eastAsia="Times New Roman" w:hAnsi="Times New Roman" w:cs="Times New Roman"/>
+          <w:b/>
+          <w:bCs/>
+          <w:color w:val="000000"/>
+          <w:sz w:val="20"/>
+          <w:szCs w:val="20"/>
+          <w:lang w:eastAsia="en-IN"/>
+        </w:rPr>
+        <w:t xml:space="preserve"> (identity service)</w:t>
       </w:r>
       <w:r>
         <w:rPr>
@@ -1107,7 +1209,7 @@
             <w10:borderbottom type="single" width="4"/>
             <w10:borderright type="single" width="4"/>
           </v:shape>
-          <o:OLEObject Type="Embed" ProgID="Word.OpenDocumentText.12" ShapeID="_x0000_i1066" DrawAspect="Content" ObjectID="_1741631287" r:id="rId16"/>
+          <o:OLEObject Type="Embed" ProgID="Word.OpenDocumentText.12" ShapeID="_x0000_i1066" DrawAspect="Content" ObjectID="_1741632530" r:id="rId16"/>
         </w:object>
       </w:r>
       <w:r>
@@ -1177,7 +1279,7 @@
             <w10:borderbottom type="single" width="4"/>
             <w10:borderright type="single" width="4"/>
           </v:shape>
-          <o:OLEObject Type="Embed" ProgID="Word.OpenDocumentText.12" ShapeID="_x0000_i1069" DrawAspect="Content" ObjectID="_1741631288" r:id="rId18"/>
+          <o:OLEObject Type="Embed" ProgID="Word.OpenDocumentText.12" ShapeID="_x0000_i1069" DrawAspect="Content" ObjectID="_1741632531" r:id="rId18"/>
         </w:object>
       </w:r>
       <w:r>
@@ -1232,17 +1334,41 @@
           <w:szCs w:val="20"/>
           <w:lang w:eastAsia="en-IN"/>
         </w:rPr>
-        <w:br/>
-      </w:r>
-      <w:r>
-        <w:rPr>
-          <w:rFonts w:ascii="Times New Roman" w:eastAsia="Times New Roman" w:hAnsi="Times New Roman" w:cs="Times New Roman"/>
-          <w:color w:val="000000"/>
-          <w:sz w:val="20"/>
-          <w:szCs w:val="20"/>
-          <w:lang w:eastAsia="en-IN"/>
-        </w:rPr>
-        <w:t xml:space="preserve">Uri : </w:t>
+        <w:t xml:space="preserve"> (filghts-service)</w:t>
+      </w:r>
+      <w:r>
+        <w:rPr>
+          <w:rFonts w:ascii="Times New Roman" w:eastAsia="Times New Roman" w:hAnsi="Times New Roman" w:cs="Times New Roman"/>
+          <w:b/>
+          <w:bCs/>
+          <w:color w:val="000000"/>
+          <w:sz w:val="20"/>
+          <w:szCs w:val="20"/>
+          <w:lang w:eastAsia="en-IN"/>
+        </w:rPr>
+        <w:br/>
+      </w:r>
+      <w:proofErr w:type="gramStart"/>
+      <w:r>
+        <w:rPr>
+          <w:rFonts w:ascii="Times New Roman" w:eastAsia="Times New Roman" w:hAnsi="Times New Roman" w:cs="Times New Roman"/>
+          <w:color w:val="000000"/>
+          <w:sz w:val="20"/>
+          <w:szCs w:val="20"/>
+          <w:lang w:eastAsia="en-IN"/>
+        </w:rPr>
+        <w:t>Uri :</w:t>
+      </w:r>
+      <w:proofErr w:type="gramEnd"/>
+      <w:r>
+        <w:rPr>
+          <w:rFonts w:ascii="Times New Roman" w:eastAsia="Times New Roman" w:hAnsi="Times New Roman" w:cs="Times New Roman"/>
+          <w:color w:val="000000"/>
+          <w:sz w:val="20"/>
+          <w:szCs w:val="20"/>
+          <w:lang w:eastAsia="en-IN"/>
+        </w:rPr>
+        <w:t xml:space="preserve"> </w:t>
       </w:r>
       <w:r>
         <w:rPr>
@@ -1439,29 +1565,7 @@
           <w:lang w:eastAsia="en-IN"/>
         </w:rPr>
         <w:br/>
-        <w:t xml:space="preserve">3. </w:t>
-      </w:r>
-      <w:proofErr w:type="spellStart"/>
-      <w:r>
-        <w:rPr>
-          <w:rFonts w:ascii="Times New Roman" w:eastAsia="Times New Roman" w:hAnsi="Times New Roman" w:cs="Times New Roman"/>
-          <w:color w:val="000000"/>
-          <w:sz w:val="20"/>
-          <w:szCs w:val="20"/>
-          <w:lang w:eastAsia="en-IN"/>
-        </w:rPr>
-        <w:t>departureDate</w:t>
-      </w:r>
-      <w:proofErr w:type="spellEnd"/>
-      <w:r>
-        <w:rPr>
-          <w:rFonts w:ascii="Times New Roman" w:eastAsia="Times New Roman" w:hAnsi="Times New Roman" w:cs="Times New Roman"/>
-          <w:color w:val="000000"/>
-          <w:sz w:val="20"/>
-          <w:szCs w:val="20"/>
-          <w:lang w:eastAsia="en-IN"/>
-        </w:rPr>
-        <w:t xml:space="preserve"> = date of travel must be in </w:t>
+        <w:t xml:space="preserve">3. departureDate = date of travel must be in </w:t>
       </w:r>
       <w:r>
         <w:rPr>
@@ -1672,17 +1776,17 @@
           <w:szCs w:val="20"/>
           <w:lang w:eastAsia="en-IN"/>
         </w:rPr>
-        <w:br/>
-      </w:r>
-      <w:r>
-        <w:rPr>
-          <w:rFonts w:ascii="Times New Roman" w:eastAsia="Times New Roman" w:hAnsi="Times New Roman" w:cs="Times New Roman"/>
-          <w:color w:val="000000"/>
-          <w:sz w:val="20"/>
-          <w:szCs w:val="20"/>
-          <w:lang w:eastAsia="en-IN"/>
-        </w:rPr>
         <w:lastRenderedPageBreak/>
+        <w:br/>
+      </w:r>
+      <w:r>
+        <w:rPr>
+          <w:rFonts w:ascii="Times New Roman" w:eastAsia="Times New Roman" w:hAnsi="Times New Roman" w:cs="Times New Roman"/>
+          <w:color w:val="000000"/>
+          <w:sz w:val="20"/>
+          <w:szCs w:val="20"/>
+          <w:lang w:eastAsia="en-IN"/>
+        </w:rPr>
         <w:t>Result</w:t>
       </w:r>
       <w:r>
@@ -1799,6 +1903,18 @@
       <w:r>
         <w:rPr>
           <w:rFonts w:ascii="Times New Roman" w:eastAsia="Times New Roman" w:hAnsi="Times New Roman" w:cs="Times New Roman"/>
+          <w:b/>
+          <w:bCs/>
+          <w:color w:val="000000"/>
+          <w:sz w:val="20"/>
+          <w:szCs w:val="20"/>
+          <w:lang w:eastAsia="en-IN"/>
+        </w:rPr>
+        <w:t xml:space="preserve"> (flights-service)</w:t>
+      </w:r>
+      <w:r>
+        <w:rPr>
+          <w:rFonts w:ascii="Times New Roman" w:eastAsia="Times New Roman" w:hAnsi="Times New Roman" w:cs="Times New Roman"/>
           <w:color w:val="000000"/>
           <w:sz w:val="20"/>
           <w:szCs w:val="20"/>
@@ -1992,27 +2108,15 @@
         <w:br/>
         <w:t xml:space="preserve">1. </w:t>
       </w:r>
-      <w:proofErr w:type="spellStart"/>
-      <w:r>
-        <w:rPr>
-          <w:rFonts w:ascii="Times New Roman" w:eastAsia="Times New Roman" w:hAnsi="Times New Roman" w:cs="Times New Roman"/>
-          <w:color w:val="000000"/>
-          <w:sz w:val="20"/>
-          <w:szCs w:val="20"/>
-          <w:lang w:eastAsia="en-IN"/>
-        </w:rPr>
-        <w:t>flightId</w:t>
-      </w:r>
-      <w:proofErr w:type="spellEnd"/>
-      <w:r>
-        <w:rPr>
-          <w:rFonts w:ascii="Times New Roman" w:eastAsia="Times New Roman" w:hAnsi="Times New Roman" w:cs="Times New Roman"/>
-          <w:color w:val="000000"/>
-          <w:sz w:val="20"/>
-          <w:szCs w:val="20"/>
-          <w:lang w:eastAsia="en-IN"/>
-        </w:rPr>
-        <w:t xml:space="preserve"> = Flight Id of a flight.</w:t>
+      <w:r>
+        <w:rPr>
+          <w:rFonts w:ascii="Times New Roman" w:eastAsia="Times New Roman" w:hAnsi="Times New Roman" w:cs="Times New Roman"/>
+          <w:color w:val="000000"/>
+          <w:sz w:val="20"/>
+          <w:szCs w:val="20"/>
+          <w:lang w:eastAsia="en-IN"/>
+        </w:rPr>
+        <w:t>flightId = Flight Id of a flight.</w:t>
       </w:r>
       <w:r>
         <w:rPr>
@@ -2242,17 +2346,17 @@
           <w:szCs w:val="20"/>
           <w:lang w:eastAsia="en-IN"/>
         </w:rPr>
-        <w:br/>
-      </w:r>
-      <w:r>
-        <w:rPr>
-          <w:rFonts w:ascii="Times New Roman" w:eastAsia="Times New Roman" w:hAnsi="Times New Roman" w:cs="Times New Roman"/>
-          <w:color w:val="000000"/>
-          <w:sz w:val="20"/>
-          <w:szCs w:val="20"/>
-          <w:lang w:eastAsia="en-IN"/>
-        </w:rPr>
         <w:lastRenderedPageBreak/>
+        <w:br/>
+      </w:r>
+      <w:r>
+        <w:rPr>
+          <w:rFonts w:ascii="Times New Roman" w:eastAsia="Times New Roman" w:hAnsi="Times New Roman" w:cs="Times New Roman"/>
+          <w:color w:val="000000"/>
+          <w:sz w:val="20"/>
+          <w:szCs w:val="20"/>
+          <w:lang w:eastAsia="en-IN"/>
+        </w:rPr>
         <w:br/>
       </w:r>
       <w:r>
@@ -2396,17 +2500,41 @@
           <w:szCs w:val="20"/>
           <w:lang w:eastAsia="en-IN"/>
         </w:rPr>
-        <w:br/>
-      </w:r>
-      <w:r>
-        <w:rPr>
-          <w:rFonts w:ascii="Times New Roman" w:eastAsia="Times New Roman" w:hAnsi="Times New Roman" w:cs="Times New Roman"/>
-          <w:color w:val="000000"/>
-          <w:sz w:val="20"/>
-          <w:szCs w:val="20"/>
-          <w:lang w:eastAsia="en-IN"/>
-        </w:rPr>
-        <w:t xml:space="preserve">Uri : </w:t>
+        <w:t xml:space="preserve"> (booking-service)</w:t>
+      </w:r>
+      <w:r>
+        <w:rPr>
+          <w:rFonts w:ascii="Times New Roman" w:eastAsia="Times New Roman" w:hAnsi="Times New Roman" w:cs="Times New Roman"/>
+          <w:b/>
+          <w:bCs/>
+          <w:color w:val="000000"/>
+          <w:sz w:val="20"/>
+          <w:szCs w:val="20"/>
+          <w:lang w:eastAsia="en-IN"/>
+        </w:rPr>
+        <w:br/>
+      </w:r>
+      <w:proofErr w:type="gramStart"/>
+      <w:r>
+        <w:rPr>
+          <w:rFonts w:ascii="Times New Roman" w:eastAsia="Times New Roman" w:hAnsi="Times New Roman" w:cs="Times New Roman"/>
+          <w:color w:val="000000"/>
+          <w:sz w:val="20"/>
+          <w:szCs w:val="20"/>
+          <w:lang w:eastAsia="en-IN"/>
+        </w:rPr>
+        <w:t>Uri :</w:t>
+      </w:r>
+      <w:proofErr w:type="gramEnd"/>
+      <w:r>
+        <w:rPr>
+          <w:rFonts w:ascii="Times New Roman" w:eastAsia="Times New Roman" w:hAnsi="Times New Roman" w:cs="Times New Roman"/>
+          <w:color w:val="000000"/>
+          <w:sz w:val="20"/>
+          <w:szCs w:val="20"/>
+          <w:lang w:eastAsia="en-IN"/>
+        </w:rPr>
+        <w:t xml:space="preserve"> </w:t>
       </w:r>
       <w:r>
         <w:rPr>
@@ -2529,29 +2657,7 @@
           <w:szCs w:val="20"/>
           <w:lang w:eastAsia="en-IN"/>
         </w:rPr>
-        <w:t xml:space="preserve">Request Body : </w:t>
-      </w:r>
-      <w:proofErr w:type="spellStart"/>
-      <w:r>
-        <w:rPr>
-          <w:rFonts w:ascii="Times New Roman" w:eastAsia="Times New Roman" w:hAnsi="Times New Roman" w:cs="Times New Roman"/>
-          <w:color w:val="000000"/>
-          <w:sz w:val="20"/>
-          <w:szCs w:val="20"/>
-          <w:lang w:eastAsia="en-IN"/>
-        </w:rPr>
-        <w:t>Json</w:t>
-      </w:r>
-      <w:proofErr w:type="spellEnd"/>
-      <w:r>
-        <w:rPr>
-          <w:rFonts w:ascii="Times New Roman" w:eastAsia="Times New Roman" w:hAnsi="Times New Roman" w:cs="Times New Roman"/>
-          <w:color w:val="000000"/>
-          <w:sz w:val="20"/>
-          <w:szCs w:val="20"/>
-          <w:lang w:eastAsia="en-IN"/>
-        </w:rPr>
-        <w:t xml:space="preserve"> (All fields required)</w:t>
+        <w:t>Request Body : Json (All fields required)</w:t>
       </w:r>
       <w:r>
         <w:rPr>
@@ -2573,62 +2679,18 @@
           <w:lang w:eastAsia="en-IN"/>
         </w:rPr>
         <w:br/>
-        <w:t xml:space="preserve">2. </w:t>
-      </w:r>
-      <w:proofErr w:type="spellStart"/>
-      <w:r>
-        <w:rPr>
-          <w:rFonts w:ascii="Times New Roman" w:eastAsia="Times New Roman" w:hAnsi="Times New Roman" w:cs="Times New Roman"/>
-          <w:color w:val="000000"/>
-          <w:sz w:val="20"/>
-          <w:szCs w:val="20"/>
-          <w:lang w:eastAsia="en-IN"/>
-        </w:rPr>
-        <w:t>flightId</w:t>
-      </w:r>
-      <w:proofErr w:type="spellEnd"/>
-      <w:r>
-        <w:rPr>
-          <w:rFonts w:ascii="Times New Roman" w:eastAsia="Times New Roman" w:hAnsi="Times New Roman" w:cs="Times New Roman"/>
-          <w:color w:val="000000"/>
-          <w:sz w:val="20"/>
-          <w:szCs w:val="20"/>
-          <w:lang w:eastAsia="en-IN"/>
-        </w:rPr>
-        <w:t xml:space="preserve"> = Flight Id of the flight to be booked</w:t>
-      </w:r>
-      <w:r>
-        <w:rPr>
-          <w:rFonts w:ascii="Times New Roman" w:eastAsia="Times New Roman" w:hAnsi="Times New Roman" w:cs="Times New Roman"/>
-          <w:color w:val="000000"/>
-          <w:sz w:val="20"/>
-          <w:szCs w:val="20"/>
-          <w:lang w:eastAsia="en-IN"/>
-        </w:rPr>
-        <w:br/>
-        <w:t xml:space="preserve">3. </w:t>
-      </w:r>
-      <w:proofErr w:type="spellStart"/>
-      <w:r>
-        <w:rPr>
-          <w:rFonts w:ascii="Times New Roman" w:eastAsia="Times New Roman" w:hAnsi="Times New Roman" w:cs="Times New Roman"/>
-          <w:color w:val="000000"/>
-          <w:sz w:val="20"/>
-          <w:szCs w:val="20"/>
-          <w:lang w:eastAsia="en-IN"/>
-        </w:rPr>
-        <w:t>seatNumbers</w:t>
-      </w:r>
-      <w:proofErr w:type="spellEnd"/>
-      <w:r>
-        <w:rPr>
-          <w:rFonts w:ascii="Times New Roman" w:eastAsia="Times New Roman" w:hAnsi="Times New Roman" w:cs="Times New Roman"/>
-          <w:color w:val="000000"/>
-          <w:sz w:val="20"/>
-          <w:szCs w:val="20"/>
-          <w:lang w:eastAsia="en-IN"/>
-        </w:rPr>
-        <w:t xml:space="preserve"> = Array of seat numbers user wish to book. (seats available 1 to 30)</w:t>
+        <w:t>2. flightId = Flight Id of the flight to be booked</w:t>
+      </w:r>
+      <w:r>
+        <w:rPr>
+          <w:rFonts w:ascii="Times New Roman" w:eastAsia="Times New Roman" w:hAnsi="Times New Roman" w:cs="Times New Roman"/>
+          <w:color w:val="000000"/>
+          <w:sz w:val="20"/>
+          <w:szCs w:val="20"/>
+          <w:lang w:eastAsia="en-IN"/>
+        </w:rPr>
+        <w:br/>
+        <w:t>3. seatNumbers = Array of seat numbers user wish to book. (seats available 1 to 30)</w:t>
       </w:r>
       <w:r>
         <w:rPr>
@@ -2662,7 +2724,7 @@
             <w10:borderbottom type="single" width="4"/>
             <w10:borderright type="single" width="4"/>
           </v:shape>
-          <o:OLEObject Type="Embed" ProgID="Word.OpenDocumentText.12" ShapeID="_x0000_i1079" DrawAspect="Content" ObjectID="_1741631289" r:id="rId25"/>
+          <o:OLEObject Type="Embed" ProgID="Word.OpenDocumentText.12" ShapeID="_x0000_i1079" DrawAspect="Content" ObjectID="_1741632532" r:id="rId25"/>
         </w:object>
       </w:r>
       <w:r>
@@ -2831,17 +2893,41 @@
           <w:szCs w:val="20"/>
           <w:lang w:eastAsia="en-IN"/>
         </w:rPr>
-        <w:br/>
-      </w:r>
-      <w:r>
-        <w:rPr>
-          <w:rFonts w:ascii="Times New Roman" w:eastAsia="Times New Roman" w:hAnsi="Times New Roman" w:cs="Times New Roman"/>
-          <w:color w:val="000000"/>
-          <w:sz w:val="20"/>
-          <w:szCs w:val="20"/>
-          <w:lang w:eastAsia="en-IN"/>
-        </w:rPr>
-        <w:t xml:space="preserve">Uri : </w:t>
+        <w:t xml:space="preserve"> (booking-service)</w:t>
+      </w:r>
+      <w:r>
+        <w:rPr>
+          <w:rFonts w:ascii="Times New Roman" w:eastAsia="Times New Roman" w:hAnsi="Times New Roman" w:cs="Times New Roman"/>
+          <w:b/>
+          <w:bCs/>
+          <w:color w:val="000000"/>
+          <w:sz w:val="20"/>
+          <w:szCs w:val="20"/>
+          <w:lang w:eastAsia="en-IN"/>
+        </w:rPr>
+        <w:br/>
+      </w:r>
+      <w:proofErr w:type="gramStart"/>
+      <w:r>
+        <w:rPr>
+          <w:rFonts w:ascii="Times New Roman" w:eastAsia="Times New Roman" w:hAnsi="Times New Roman" w:cs="Times New Roman"/>
+          <w:color w:val="000000"/>
+          <w:sz w:val="20"/>
+          <w:szCs w:val="20"/>
+          <w:lang w:eastAsia="en-IN"/>
+        </w:rPr>
+        <w:t>Uri :</w:t>
+      </w:r>
+      <w:proofErr w:type="gramEnd"/>
+      <w:r>
+        <w:rPr>
+          <w:rFonts w:ascii="Times New Roman" w:eastAsia="Times New Roman" w:hAnsi="Times New Roman" w:cs="Times New Roman"/>
+          <w:color w:val="000000"/>
+          <w:sz w:val="20"/>
+          <w:szCs w:val="20"/>
+          <w:lang w:eastAsia="en-IN"/>
+        </w:rPr>
+        <w:t xml:space="preserve"> </w:t>
       </w:r>
       <w:r>
         <w:rPr>
@@ -2969,7 +3055,6 @@
         <w:br/>
         <w:t xml:space="preserve">1. </w:t>
       </w:r>
-      <w:proofErr w:type="spellStart"/>
       <w:r>
         <w:rPr>
           <w:rFonts w:ascii="Times New Roman" w:eastAsia="Times New Roman" w:hAnsi="Times New Roman" w:cs="Times New Roman"/>
@@ -2988,50 +3073,17 @@
           <w:szCs w:val="20"/>
           <w:lang w:eastAsia="en-IN"/>
         </w:rPr>
-        <w:t>Id</w:t>
-      </w:r>
-      <w:proofErr w:type="spellEnd"/>
-      <w:r>
-        <w:rPr>
-          <w:rFonts w:ascii="Times New Roman" w:eastAsia="Times New Roman" w:hAnsi="Times New Roman" w:cs="Times New Roman"/>
-          <w:color w:val="000000"/>
-          <w:sz w:val="20"/>
-          <w:szCs w:val="20"/>
-          <w:lang w:eastAsia="en-IN"/>
-        </w:rPr>
-        <w:t xml:space="preserve"> = </w:t>
-      </w:r>
-      <w:proofErr w:type="spellStart"/>
-      <w:r>
-        <w:rPr>
-          <w:rFonts w:ascii="Times New Roman" w:eastAsia="Times New Roman" w:hAnsi="Times New Roman" w:cs="Times New Roman"/>
-          <w:color w:val="000000"/>
-          <w:sz w:val="20"/>
-          <w:szCs w:val="20"/>
-          <w:lang w:eastAsia="en-IN"/>
-        </w:rPr>
-        <w:t>bookingId</w:t>
-      </w:r>
-      <w:proofErr w:type="spellEnd"/>
-      <w:r>
-        <w:rPr>
-          <w:rFonts w:ascii="Times New Roman" w:eastAsia="Times New Roman" w:hAnsi="Times New Roman" w:cs="Times New Roman"/>
-          <w:color w:val="000000"/>
-          <w:sz w:val="20"/>
-          <w:szCs w:val="20"/>
-          <w:lang w:eastAsia="en-IN"/>
-        </w:rPr>
-        <w:t xml:space="preserve"> is unique id to track the status of the booking order</w:t>
-      </w:r>
-      <w:r>
-        <w:rPr>
-          <w:rFonts w:ascii="Times New Roman" w:eastAsia="Times New Roman" w:hAnsi="Times New Roman" w:cs="Times New Roman"/>
-          <w:color w:val="000000"/>
-          <w:sz w:val="20"/>
-          <w:szCs w:val="20"/>
-          <w:lang w:eastAsia="en-IN"/>
-        </w:rPr>
-        <w:t>.</w:t>
+        <w:t xml:space="preserve">Id = </w:t>
+      </w:r>
+      <w:r>
+        <w:rPr>
+          <w:rFonts w:ascii="Times New Roman" w:eastAsia="Times New Roman" w:hAnsi="Times New Roman" w:cs="Times New Roman"/>
+          <w:color w:val="000000"/>
+          <w:sz w:val="20"/>
+          <w:szCs w:val="20"/>
+          <w:lang w:eastAsia="en-IN"/>
+        </w:rPr>
+        <w:t>bookingId is unique id to specify the booking order.</w:t>
       </w:r>
       <w:r>
         <w:rPr>
@@ -3215,6 +3267,535 @@
       <w:r>
         <w:rPr>
           <w:rFonts w:ascii="Times New Roman" w:eastAsia="Times New Roman" w:hAnsi="Times New Roman" w:cs="Times New Roman"/>
+          <w:color w:val="000000"/>
+          <w:sz w:val="20"/>
+          <w:szCs w:val="20"/>
+          <w:lang w:eastAsia="en-IN"/>
+        </w:rPr>
+        <w:br/>
+      </w:r>
+    </w:p>
+    <w:p>
+      <w:pPr>
+        <w:pStyle w:val="ListParagraph"/>
+        <w:numPr>
+          <w:ilvl w:val="1"/>
+          <w:numId w:val="3"/>
+        </w:numPr>
+        <w:shd w:val="clear" w:color="auto" w:fill="FFFFFE"/>
+        <w:suppressAutoHyphens/>
+        <w:autoSpaceDN w:val="0"/>
+        <w:spacing w:after="0" w:line="270" w:lineRule="atLeast"/>
+        <w:rPr>
+          <w:rFonts w:ascii="Times New Roman" w:eastAsia="Times New Roman" w:hAnsi="Times New Roman" w:cs="Times New Roman"/>
+          <w:color w:val="000000"/>
+          <w:sz w:val="20"/>
+          <w:szCs w:val="20"/>
+          <w:lang w:eastAsia="en-IN"/>
+        </w:rPr>
+      </w:pPr>
+      <w:r>
+        <w:rPr>
+          <w:rFonts w:ascii="Times New Roman" w:eastAsia="Times New Roman" w:hAnsi="Times New Roman" w:cs="Times New Roman"/>
+          <w:b/>
+          <w:bCs/>
+          <w:color w:val="000000"/>
+          <w:sz w:val="20"/>
+          <w:szCs w:val="20"/>
+          <w:lang w:eastAsia="en-IN"/>
+        </w:rPr>
+        <w:t>Send Payment (payment-service)</w:t>
+      </w:r>
+      <w:r>
+        <w:rPr>
+          <w:rFonts w:ascii="Times New Roman" w:eastAsia="Times New Roman" w:hAnsi="Times New Roman" w:cs="Times New Roman"/>
+          <w:b/>
+          <w:bCs/>
+          <w:color w:val="000000"/>
+          <w:sz w:val="20"/>
+          <w:szCs w:val="20"/>
+          <w:lang w:eastAsia="en-IN"/>
+        </w:rPr>
+        <w:br/>
+      </w:r>
+      <w:r>
+        <w:rPr>
+          <w:rFonts w:ascii="Times New Roman" w:eastAsia="Times New Roman" w:hAnsi="Times New Roman" w:cs="Times New Roman"/>
+          <w:color w:val="000000"/>
+          <w:sz w:val="20"/>
+          <w:szCs w:val="20"/>
+          <w:lang w:eastAsia="en-IN"/>
+        </w:rPr>
+        <w:t>It is payment mocking service and can be used to perform two tasks</w:t>
+      </w:r>
+      <w:r>
+        <w:rPr>
+          <w:rFonts w:ascii="Times New Roman" w:eastAsia="Times New Roman" w:hAnsi="Times New Roman" w:cs="Times New Roman"/>
+          <w:color w:val="000000"/>
+          <w:sz w:val="20"/>
+          <w:szCs w:val="20"/>
+          <w:lang w:eastAsia="en-IN"/>
+        </w:rPr>
+        <w:br/>
+        <w:t>1. To mock payment success</w:t>
+      </w:r>
+      <w:r>
+        <w:rPr>
+          <w:rFonts w:ascii="Times New Roman" w:eastAsia="Times New Roman" w:hAnsi="Times New Roman" w:cs="Times New Roman"/>
+          <w:color w:val="000000"/>
+          <w:sz w:val="20"/>
+          <w:szCs w:val="20"/>
+          <w:lang w:eastAsia="en-IN"/>
+        </w:rPr>
+        <w:br/>
+        <w:t>2. To mock payment failure</w:t>
+      </w:r>
+      <w:r>
+        <w:rPr>
+          <w:rFonts w:ascii="Times New Roman" w:eastAsia="Times New Roman" w:hAnsi="Times New Roman" w:cs="Times New Roman"/>
+          <w:color w:val="000000"/>
+          <w:sz w:val="20"/>
+          <w:szCs w:val="20"/>
+          <w:lang w:eastAsia="en-IN"/>
+        </w:rPr>
+        <w:br/>
+      </w:r>
+      <w:r>
+        <w:rPr>
+          <w:rFonts w:ascii="Times New Roman" w:eastAsia="Times New Roman" w:hAnsi="Times New Roman" w:cs="Times New Roman"/>
+          <w:color w:val="000000"/>
+          <w:sz w:val="20"/>
+          <w:szCs w:val="20"/>
+          <w:lang w:eastAsia="en-IN"/>
+        </w:rPr>
+        <w:br/>
+      </w:r>
+      <w:r>
+        <w:rPr>
+          <w:rFonts w:ascii="Times New Roman" w:eastAsia="Times New Roman" w:hAnsi="Times New Roman" w:cs="Times New Roman"/>
+          <w:b/>
+          <w:bCs/>
+          <w:color w:val="000000"/>
+          <w:sz w:val="20"/>
+          <w:szCs w:val="20"/>
+          <w:lang w:eastAsia="en-IN"/>
+        </w:rPr>
+        <w:t>I. Payment Success Mocking</w:t>
+      </w:r>
+      <w:r>
+        <w:rPr>
+          <w:rFonts w:ascii="Times New Roman" w:eastAsia="Times New Roman" w:hAnsi="Times New Roman" w:cs="Times New Roman"/>
+          <w:b/>
+          <w:bCs/>
+          <w:color w:val="000000"/>
+          <w:sz w:val="20"/>
+          <w:szCs w:val="20"/>
+          <w:lang w:eastAsia="en-IN"/>
+        </w:rPr>
+        <w:br/>
+      </w:r>
+      <w:proofErr w:type="gramStart"/>
+      <w:r>
+        <w:rPr>
+          <w:rFonts w:ascii="Times New Roman" w:eastAsia="Times New Roman" w:hAnsi="Times New Roman" w:cs="Times New Roman"/>
+          <w:color w:val="000000"/>
+          <w:sz w:val="20"/>
+          <w:szCs w:val="20"/>
+          <w:lang w:eastAsia="en-IN"/>
+        </w:rPr>
+        <w:t>Uri :</w:t>
+      </w:r>
+      <w:proofErr w:type="gramEnd"/>
+      <w:r>
+        <w:rPr>
+          <w:rFonts w:ascii="Times New Roman" w:eastAsia="Times New Roman" w:hAnsi="Times New Roman" w:cs="Times New Roman"/>
+          <w:color w:val="000000"/>
+          <w:sz w:val="20"/>
+          <w:szCs w:val="20"/>
+          <w:lang w:eastAsia="en-IN"/>
+        </w:rPr>
+        <w:t xml:space="preserve"> </w:t>
+      </w:r>
+      <w:r>
+        <w:rPr>
+          <w:rFonts w:ascii="Times New Roman" w:hAnsi="Times New Roman" w:cs="Times New Roman"/>
+          <w:color w:val="212121"/>
+          <w:sz w:val="20"/>
+          <w:szCs w:val="20"/>
+          <w:highlight w:val="lightGray"/>
+          <w:shd w:val="clear" w:color="auto" w:fill="FFFFFF"/>
+        </w:rPr>
+        <w:t>http://localhost:8001/payments/flights/</w:t>
+      </w:r>
+      <w:r>
+        <w:rPr>
+          <w:rFonts w:ascii="Times New Roman" w:hAnsi="Times New Roman" w:cs="Times New Roman"/>
+          <w:color w:val="212121"/>
+          <w:sz w:val="20"/>
+          <w:szCs w:val="20"/>
+          <w:highlight w:val="lightGray"/>
+          <w:shd w:val="clear" w:color="auto" w:fill="FFFFFF"/>
+        </w:rPr>
+        <w:t>{bookingId}</w:t>
+      </w:r>
+      <w:r>
+        <w:rPr>
+          <w:rFonts w:ascii="Times New Roman" w:eastAsia="Times New Roman" w:hAnsi="Times New Roman" w:cs="Times New Roman"/>
+          <w:color w:val="000000"/>
+          <w:sz w:val="20"/>
+          <w:szCs w:val="20"/>
+          <w:lang w:eastAsia="en-IN"/>
+        </w:rPr>
+        <w:t xml:space="preserve"> </w:t>
+      </w:r>
+      <w:r>
+        <w:rPr>
+          <w:rFonts w:ascii="Times New Roman" w:eastAsia="Times New Roman" w:hAnsi="Times New Roman" w:cs="Times New Roman"/>
+          <w:color w:val="000000"/>
+          <w:sz w:val="20"/>
+          <w:szCs w:val="20"/>
+          <w:lang w:eastAsia="en-IN"/>
+        </w:rPr>
+        <w:br/>
+      </w:r>
+      <w:r>
+        <w:rPr>
+          <w:rFonts w:ascii="Times New Roman" w:eastAsia="Times New Roman" w:hAnsi="Times New Roman" w:cs="Times New Roman"/>
+          <w:color w:val="000000"/>
+          <w:sz w:val="20"/>
+          <w:szCs w:val="20"/>
+          <w:lang w:eastAsia="en-IN"/>
+        </w:rPr>
+        <w:t xml:space="preserve">Method : </w:t>
+      </w:r>
+      <w:r>
+        <w:rPr>
+          <w:rFonts w:ascii="Times New Roman" w:eastAsia="Times New Roman" w:hAnsi="Times New Roman" w:cs="Times New Roman"/>
+          <w:color w:val="000000"/>
+          <w:sz w:val="20"/>
+          <w:szCs w:val="20"/>
+          <w:lang w:eastAsia="en-IN"/>
+        </w:rPr>
+        <w:t>Post</w:t>
+      </w:r>
+      <w:r>
+        <w:rPr>
+          <w:rFonts w:ascii="Times New Roman" w:eastAsia="Times New Roman" w:hAnsi="Times New Roman" w:cs="Times New Roman"/>
+          <w:color w:val="000000"/>
+          <w:sz w:val="20"/>
+          <w:szCs w:val="20"/>
+          <w:lang w:eastAsia="en-IN"/>
+        </w:rPr>
+        <w:br/>
+      </w:r>
+      <w:r>
+        <w:rPr>
+          <w:rFonts w:ascii="Times New Roman" w:eastAsia="Times New Roman" w:hAnsi="Times New Roman" w:cs="Times New Roman"/>
+          <w:color w:val="000000"/>
+          <w:sz w:val="20"/>
+          <w:szCs w:val="20"/>
+          <w:u w:val="single"/>
+          <w:lang w:eastAsia="en-IN"/>
+        </w:rPr>
+        <w:t>Authentication is Required</w:t>
+      </w:r>
+      <w:r>
+        <w:rPr>
+          <w:rFonts w:ascii="Times New Roman" w:eastAsia="Times New Roman" w:hAnsi="Times New Roman" w:cs="Times New Roman"/>
+          <w:color w:val="000000"/>
+          <w:sz w:val="20"/>
+          <w:szCs w:val="20"/>
+          <w:lang w:eastAsia="en-IN"/>
+        </w:rPr>
+        <w:t xml:space="preserve">, kindly provide valid token under </w:t>
+      </w:r>
+      <w:r>
+        <w:rPr>
+          <w:rFonts w:ascii="Times New Roman" w:eastAsia="Times New Roman" w:hAnsi="Times New Roman" w:cs="Times New Roman"/>
+          <w:color w:val="000000"/>
+          <w:sz w:val="20"/>
+          <w:szCs w:val="20"/>
+          <w:highlight w:val="lightGray"/>
+          <w:lang w:eastAsia="en-IN"/>
+        </w:rPr>
+        <w:t>Bearer Token</w:t>
+      </w:r>
+      <w:r>
+        <w:rPr>
+          <w:rFonts w:ascii="Times New Roman" w:eastAsia="Times New Roman" w:hAnsi="Times New Roman" w:cs="Times New Roman"/>
+          <w:color w:val="000000"/>
+          <w:sz w:val="20"/>
+          <w:szCs w:val="20"/>
+          <w:lang w:eastAsia="en-IN"/>
+        </w:rPr>
+        <w:t xml:space="preserve"> in Postman.</w:t>
+      </w:r>
+      <w:r>
+        <w:rPr>
+          <w:rFonts w:ascii="Times New Roman" w:eastAsia="Times New Roman" w:hAnsi="Times New Roman" w:cs="Times New Roman"/>
+          <w:color w:val="000000"/>
+          <w:sz w:val="20"/>
+          <w:szCs w:val="20"/>
+          <w:lang w:eastAsia="en-IN"/>
+        </w:rPr>
+        <w:br/>
+      </w:r>
+      <w:r>
+        <w:rPr>
+          <w:rFonts w:ascii="Times New Roman" w:eastAsia="Times New Roman" w:hAnsi="Times New Roman" w:cs="Times New Roman"/>
+          <w:color w:val="000000"/>
+          <w:sz w:val="20"/>
+          <w:szCs w:val="20"/>
+          <w:lang w:eastAsia="en-IN"/>
+        </w:rPr>
+        <w:br/>
+        <w:t>Path Variable (required)</w:t>
+      </w:r>
+      <w:r>
+        <w:rPr>
+          <w:rFonts w:ascii="Times New Roman" w:eastAsia="Times New Roman" w:hAnsi="Times New Roman" w:cs="Times New Roman"/>
+          <w:color w:val="000000"/>
+          <w:sz w:val="20"/>
+          <w:szCs w:val="20"/>
+          <w:lang w:eastAsia="en-IN"/>
+        </w:rPr>
+        <w:br/>
+        <w:t xml:space="preserve">1. bookingId = bookingId is unique id </w:t>
+      </w:r>
+      <w:r>
+        <w:rPr>
+          <w:rFonts w:ascii="Times New Roman" w:eastAsia="Times New Roman" w:hAnsi="Times New Roman" w:cs="Times New Roman"/>
+          <w:color w:val="000000"/>
+          <w:sz w:val="20"/>
+          <w:szCs w:val="20"/>
+          <w:lang w:eastAsia="en-IN"/>
+        </w:rPr>
+        <w:t xml:space="preserve">to specify </w:t>
+      </w:r>
+      <w:r>
+        <w:rPr>
+          <w:rFonts w:ascii="Times New Roman" w:eastAsia="Times New Roman" w:hAnsi="Times New Roman" w:cs="Times New Roman"/>
+          <w:color w:val="000000"/>
+          <w:sz w:val="20"/>
+          <w:szCs w:val="20"/>
+          <w:lang w:eastAsia="en-IN"/>
+        </w:rPr>
+        <w:t>the booking order</w:t>
+      </w:r>
+      <w:r>
+        <w:rPr>
+          <w:rFonts w:ascii="Times New Roman" w:eastAsia="Times New Roman" w:hAnsi="Times New Roman" w:cs="Times New Roman"/>
+          <w:color w:val="000000"/>
+          <w:sz w:val="20"/>
+          <w:szCs w:val="20"/>
+          <w:lang w:eastAsia="en-IN"/>
+        </w:rPr>
+        <w:t>.</w:t>
+      </w:r>
+      <w:r>
+        <w:rPr>
+          <w:rFonts w:ascii="Times New Roman" w:eastAsia="Times New Roman" w:hAnsi="Times New Roman" w:cs="Times New Roman"/>
+          <w:color w:val="000000"/>
+          <w:sz w:val="20"/>
+          <w:szCs w:val="20"/>
+          <w:lang w:eastAsia="en-IN"/>
+        </w:rPr>
+        <w:br/>
+      </w:r>
+      <w:r>
+        <w:rPr>
+          <w:rFonts w:ascii="Times New Roman" w:eastAsia="Times New Roman" w:hAnsi="Times New Roman" w:cs="Times New Roman"/>
+          <w:color w:val="000000"/>
+          <w:sz w:val="20"/>
+          <w:szCs w:val="20"/>
+          <w:lang w:eastAsia="en-IN"/>
+        </w:rPr>
+        <w:br/>
+      </w:r>
+      <w:r>
+        <w:rPr>
+          <w:rFonts w:ascii="Times New Roman" w:eastAsia="Times New Roman" w:hAnsi="Times New Roman" w:cs="Times New Roman"/>
+          <w:color w:val="000000"/>
+          <w:sz w:val="20"/>
+          <w:szCs w:val="20"/>
+          <w:lang w:eastAsia="en-IN"/>
+        </w:rPr>
+        <w:br/>
+      </w:r>
+      <w:r>
+        <w:rPr>
+          <w:rFonts w:ascii="Times New Roman" w:eastAsia="Times New Roman" w:hAnsi="Times New Roman" w:cs="Times New Roman"/>
+          <w:color w:val="000000"/>
+          <w:sz w:val="20"/>
+          <w:szCs w:val="20"/>
+          <w:lang w:eastAsia="en-IN"/>
+        </w:rPr>
+        <w:br/>
+      </w:r>
+      <w:r>
+        <w:rPr>
+          <w:rFonts w:ascii="Times New Roman" w:eastAsia="Times New Roman" w:hAnsi="Times New Roman" w:cs="Times New Roman"/>
+          <w:color w:val="000000"/>
+          <w:sz w:val="20"/>
+          <w:szCs w:val="20"/>
+          <w:lang w:eastAsia="en-IN"/>
+        </w:rPr>
+        <w:br/>
+      </w:r>
+      <w:r>
+        <w:rPr>
+          <w:rFonts w:ascii="Times New Roman" w:eastAsia="Times New Roman" w:hAnsi="Times New Roman" w:cs="Times New Roman"/>
+          <w:color w:val="000000"/>
+          <w:sz w:val="20"/>
+          <w:szCs w:val="20"/>
+          <w:lang w:eastAsia="en-IN"/>
+        </w:rPr>
+        <w:br/>
+      </w:r>
+      <w:r>
+        <w:rPr>
+          <w:rFonts w:ascii="Times New Roman" w:eastAsia="Times New Roman" w:hAnsi="Times New Roman" w:cs="Times New Roman"/>
+          <w:color w:val="000000"/>
+          <w:sz w:val="20"/>
+          <w:szCs w:val="20"/>
+          <w:lang w:eastAsia="en-IN"/>
+        </w:rPr>
+        <w:br/>
+      </w:r>
+      <w:r>
+        <w:rPr>
+          <w:rFonts w:ascii="Times New Roman" w:eastAsia="Times New Roman" w:hAnsi="Times New Roman" w:cs="Times New Roman"/>
+          <w:color w:val="000000"/>
+          <w:sz w:val="20"/>
+          <w:szCs w:val="20"/>
+          <w:lang w:eastAsia="en-IN"/>
+        </w:rPr>
+        <w:br/>
+      </w:r>
+      <w:r>
+        <w:rPr>
+          <w:rFonts w:ascii="Times New Roman" w:eastAsia="Times New Roman" w:hAnsi="Times New Roman" w:cs="Times New Roman"/>
+          <w:color w:val="000000"/>
+          <w:sz w:val="20"/>
+          <w:szCs w:val="20"/>
+          <w:lang w:eastAsia="en-IN"/>
+        </w:rPr>
+        <w:br/>
+      </w:r>
+      <w:r>
+        <w:rPr>
+          <w:rFonts w:ascii="Times New Roman" w:eastAsia="Times New Roman" w:hAnsi="Times New Roman" w:cs="Times New Roman"/>
+          <w:color w:val="000000"/>
+          <w:sz w:val="20"/>
+          <w:szCs w:val="20"/>
+          <w:lang w:eastAsia="en-IN"/>
+        </w:rPr>
+        <w:br/>
+      </w:r>
+      <w:r>
+        <w:rPr>
+          <w:rFonts w:ascii="Times New Roman" w:eastAsia="Times New Roman" w:hAnsi="Times New Roman" w:cs="Times New Roman"/>
+          <w:color w:val="000000"/>
+          <w:sz w:val="20"/>
+          <w:szCs w:val="20"/>
+          <w:lang w:eastAsia="en-IN"/>
+        </w:rPr>
+        <w:lastRenderedPageBreak/>
+        <w:t>Request:</w:t>
+      </w:r>
+      <w:r>
+        <w:rPr>
+          <w:rFonts w:ascii="Times New Roman" w:eastAsia="Times New Roman" w:hAnsi="Times New Roman" w:cs="Times New Roman"/>
+          <w:color w:val="000000"/>
+          <w:sz w:val="20"/>
+          <w:szCs w:val="20"/>
+          <w:lang w:eastAsia="en-IN"/>
+        </w:rPr>
+        <w:br/>
+      </w:r>
+      <w:r>
+        <w:rPr>
+          <w:rFonts w:ascii="Times New Roman" w:eastAsia="Times New Roman" w:hAnsi="Times New Roman" w:cs="Times New Roman"/>
+          <w:color w:val="000000"/>
+          <w:sz w:val="20"/>
+          <w:szCs w:val="20"/>
+          <w:lang w:eastAsia="en-IN"/>
+        </w:rPr>
+        <w:drawing>
+          <wp:inline distT="0" distB="0" distL="0" distR="0" wp14:anchorId="5AF09DF0" wp14:editId="2B2C0A22">
+            <wp:extent cx="5400000" cy="1515600"/>
+            <wp:effectExtent l="19050" t="19050" r="10795" b="27940"/>
+            <wp:docPr id="569030955" name="Picture 1"/>
+            <wp:cNvGraphicFramePr>
+              <a:graphicFrameLocks xmlns:a="http://schemas.openxmlformats.org/drawingml/2006/main" noChangeAspect="1"/>
+            </wp:cNvGraphicFramePr>
+            <a:graphic xmlns:a="http://schemas.openxmlformats.org/drawingml/2006/main">
+              <a:graphicData uri="http://schemas.openxmlformats.org/drawingml/2006/picture">
+                <pic:pic xmlns:pic="http://schemas.openxmlformats.org/drawingml/2006/picture">
+                  <pic:nvPicPr>
+                    <pic:cNvPr id="569030955" name=""/>
+                    <pic:cNvPicPr/>
+                  </pic:nvPicPr>
+                  <pic:blipFill>
+                    <a:blip r:embed="rId29"/>
+                    <a:stretch>
+                      <a:fillRect/>
+                    </a:stretch>
+                  </pic:blipFill>
+                  <pic:spPr>
+                    <a:xfrm>
+                      <a:off x="0" y="0"/>
+                      <a:ext cx="5400000" cy="1515600"/>
+                    </a:xfrm>
+                    <a:prstGeom prst="rect">
+                      <a:avLst/>
+                    </a:prstGeom>
+                    <a:ln>
+                      <a:solidFill>
+                        <a:schemeClr val="tx1"/>
+                      </a:solidFill>
+                    </a:ln>
+                  </pic:spPr>
+                </pic:pic>
+              </a:graphicData>
+            </a:graphic>
+          </wp:inline>
+        </w:drawing>
+      </w:r>
+      <w:r>
+        <w:rPr>
+          <w:rFonts w:ascii="Times New Roman" w:eastAsia="Times New Roman" w:hAnsi="Times New Roman" w:cs="Times New Roman"/>
+          <w:color w:val="000000"/>
+          <w:sz w:val="20"/>
+          <w:szCs w:val="20"/>
+          <w:lang w:eastAsia="en-IN"/>
+        </w:rPr>
+        <w:br/>
+      </w:r>
+      <w:r>
+        <w:rPr>
+          <w:rFonts w:ascii="Times New Roman" w:eastAsia="Times New Roman" w:hAnsi="Times New Roman" w:cs="Times New Roman"/>
+          <w:color w:val="000000"/>
+          <w:sz w:val="20"/>
+          <w:szCs w:val="20"/>
+          <w:lang w:eastAsia="en-IN"/>
+        </w:rPr>
+        <w:br/>
+        <w:t>Response:</w:t>
+      </w:r>
+      <w:r>
+        <w:rPr>
+          <w:rFonts w:ascii="Times New Roman" w:eastAsia="Times New Roman" w:hAnsi="Times New Roman" w:cs="Times New Roman"/>
+          <w:color w:val="000000"/>
+          <w:sz w:val="20"/>
+          <w:szCs w:val="20"/>
+          <w:lang w:eastAsia="en-IN"/>
+        </w:rPr>
+        <w:br/>
+      </w:r>
+      <w:r>
+        <w:rPr>
+          <w:rFonts w:ascii="Times New Roman" w:eastAsia="Times New Roman" w:hAnsi="Times New Roman" w:cs="Times New Roman"/>
           <w:b/>
           <w:bCs/>
           <w:color w:val="000000"/>
@@ -3222,11 +3803,299 @@
           <w:szCs w:val="36"/>
           <w:lang w:eastAsia="en-IN"/>
         </w:rPr>
+        <w:drawing>
+          <wp:inline distT="0" distB="0" distL="0" distR="0" wp14:anchorId="0C855EF1" wp14:editId="0D7A179C">
+            <wp:extent cx="5400000" cy="1112400"/>
+            <wp:effectExtent l="19050" t="19050" r="10795" b="12065"/>
+            <wp:docPr id="1527184476" name="Picture 1" descr="Graphical user interface, text, application&#10;&#10;Description automatically generated"/>
+            <wp:cNvGraphicFramePr>
+              <a:graphicFrameLocks xmlns:a="http://schemas.openxmlformats.org/drawingml/2006/main" noChangeAspect="1"/>
+            </wp:cNvGraphicFramePr>
+            <a:graphic xmlns:a="http://schemas.openxmlformats.org/drawingml/2006/main">
+              <a:graphicData uri="http://schemas.openxmlformats.org/drawingml/2006/picture">
+                <pic:pic xmlns:pic="http://schemas.openxmlformats.org/drawingml/2006/picture">
+                  <pic:nvPicPr>
+                    <pic:cNvPr id="1527184476" name="Picture 1" descr="Graphical user interface, text, application&#10;&#10;Description automatically generated"/>
+                    <pic:cNvPicPr/>
+                  </pic:nvPicPr>
+                  <pic:blipFill>
+                    <a:blip r:embed="rId30"/>
+                    <a:stretch>
+                      <a:fillRect/>
+                    </a:stretch>
+                  </pic:blipFill>
+                  <pic:spPr>
+                    <a:xfrm>
+                      <a:off x="0" y="0"/>
+                      <a:ext cx="5400000" cy="1112400"/>
+                    </a:xfrm>
+                    <a:prstGeom prst="rect">
+                      <a:avLst/>
+                    </a:prstGeom>
+                    <a:ln>
+                      <a:solidFill>
+                        <a:schemeClr val="tx1"/>
+                      </a:solidFill>
+                    </a:ln>
+                  </pic:spPr>
+                </pic:pic>
+              </a:graphicData>
+            </a:graphic>
+          </wp:inline>
+        </w:drawing>
+      </w:r>
+      <w:r>
+        <w:rPr>
+          <w:rFonts w:ascii="Times New Roman" w:eastAsia="Times New Roman" w:hAnsi="Times New Roman" w:cs="Times New Roman"/>
+          <w:color w:val="000000"/>
+          <w:sz w:val="20"/>
+          <w:szCs w:val="20"/>
+          <w:lang w:eastAsia="en-IN"/>
+        </w:rPr>
+        <w:br/>
+      </w:r>
+      <w:r>
+        <w:rPr>
+          <w:rFonts w:ascii="Times New Roman" w:eastAsia="Times New Roman" w:hAnsi="Times New Roman" w:cs="Times New Roman"/>
+          <w:color w:val="000000"/>
+          <w:sz w:val="20"/>
+          <w:szCs w:val="20"/>
+          <w:lang w:eastAsia="en-IN"/>
+        </w:rPr>
+        <w:br/>
+      </w:r>
+      <w:r>
+        <w:rPr>
+          <w:rFonts w:ascii="Times New Roman" w:eastAsia="Times New Roman" w:hAnsi="Times New Roman" w:cs="Times New Roman"/>
+          <w:color w:val="000000"/>
+          <w:sz w:val="20"/>
+          <w:szCs w:val="20"/>
+          <w:lang w:eastAsia="en-IN"/>
+        </w:rPr>
+        <w:br/>
+        <w:t xml:space="preserve">2. </w:t>
+      </w:r>
+      <w:r>
+        <w:rPr>
+          <w:rFonts w:ascii="Times New Roman" w:eastAsia="Times New Roman" w:hAnsi="Times New Roman" w:cs="Times New Roman"/>
+          <w:b/>
+          <w:bCs/>
+          <w:color w:val="000000"/>
+          <w:sz w:val="20"/>
+          <w:szCs w:val="20"/>
+          <w:lang w:eastAsia="en-IN"/>
+        </w:rPr>
+        <w:t>Payment Failure Mocking</w:t>
+      </w:r>
+      <w:r>
+        <w:rPr>
+          <w:rFonts w:ascii="Times New Roman" w:eastAsia="Times New Roman" w:hAnsi="Times New Roman" w:cs="Times New Roman"/>
+          <w:b/>
+          <w:bCs/>
+          <w:color w:val="000000"/>
+          <w:sz w:val="20"/>
+          <w:szCs w:val="20"/>
+          <w:lang w:eastAsia="en-IN"/>
+        </w:rPr>
+        <w:br/>
+      </w:r>
+      <w:proofErr w:type="gramStart"/>
+      <w:r>
+        <w:rPr>
+          <w:rFonts w:ascii="Times New Roman" w:eastAsia="Times New Roman" w:hAnsi="Times New Roman" w:cs="Times New Roman"/>
+          <w:color w:val="000000"/>
+          <w:sz w:val="20"/>
+          <w:szCs w:val="20"/>
+          <w:lang w:eastAsia="en-IN"/>
+        </w:rPr>
+        <w:t>Uri :</w:t>
+      </w:r>
+      <w:proofErr w:type="gramEnd"/>
+      <w:r>
+        <w:rPr>
+          <w:rFonts w:ascii="Times New Roman" w:eastAsia="Times New Roman" w:hAnsi="Times New Roman" w:cs="Times New Roman"/>
+          <w:color w:val="000000"/>
+          <w:sz w:val="20"/>
+          <w:szCs w:val="20"/>
+          <w:lang w:eastAsia="en-IN"/>
+        </w:rPr>
+        <w:t xml:space="preserve"> </w:t>
+      </w:r>
+      <w:r>
+        <w:rPr>
+          <w:rFonts w:ascii="Times New Roman" w:hAnsi="Times New Roman" w:cs="Times New Roman"/>
+          <w:color w:val="212121"/>
+          <w:sz w:val="20"/>
+          <w:szCs w:val="20"/>
+          <w:highlight w:val="lightGray"/>
+          <w:shd w:val="clear" w:color="auto" w:fill="FFFFFF"/>
+        </w:rPr>
+        <w:t>http://localhost:8001/payments/flights/{bookingId</w:t>
+      </w:r>
+      <w:r>
+        <w:rPr>
+          <w:rFonts w:ascii="Times New Roman" w:hAnsi="Times New Roman" w:cs="Times New Roman"/>
+          <w:color w:val="212121"/>
+          <w:sz w:val="20"/>
+          <w:szCs w:val="20"/>
+          <w:highlight w:val="lightGray"/>
+          <w:shd w:val="clear" w:color="auto" w:fill="FFFFFF"/>
+        </w:rPr>
+        <w:t>}?fail=true</w:t>
+      </w:r>
+      <w:r>
+        <w:rPr>
+          <w:rFonts w:ascii="Times New Roman" w:eastAsia="Times New Roman" w:hAnsi="Times New Roman" w:cs="Times New Roman"/>
+          <w:color w:val="000000"/>
+          <w:sz w:val="20"/>
+          <w:szCs w:val="20"/>
+          <w:lang w:eastAsia="en-IN"/>
+        </w:rPr>
+        <w:t xml:space="preserve"> </w:t>
+      </w:r>
+      <w:r>
+        <w:rPr>
+          <w:rFonts w:ascii="Times New Roman" w:eastAsia="Times New Roman" w:hAnsi="Times New Roman" w:cs="Times New Roman"/>
+          <w:color w:val="000000"/>
+          <w:sz w:val="20"/>
+          <w:szCs w:val="20"/>
+          <w:lang w:eastAsia="en-IN"/>
+        </w:rPr>
+        <w:br/>
+      </w:r>
+      <w:r>
+        <w:rPr>
+          <w:rFonts w:ascii="Times New Roman" w:eastAsia="Times New Roman" w:hAnsi="Times New Roman" w:cs="Times New Roman"/>
+          <w:color w:val="000000"/>
+          <w:sz w:val="20"/>
+          <w:szCs w:val="20"/>
+          <w:lang w:eastAsia="en-IN"/>
+        </w:rPr>
+        <w:t>Method : Post</w:t>
+      </w:r>
+      <w:r>
+        <w:rPr>
+          <w:rFonts w:ascii="Times New Roman" w:eastAsia="Times New Roman" w:hAnsi="Times New Roman" w:cs="Times New Roman"/>
+          <w:color w:val="000000"/>
+          <w:sz w:val="20"/>
+          <w:szCs w:val="20"/>
+          <w:lang w:eastAsia="en-IN"/>
+        </w:rPr>
+        <w:br/>
+      </w:r>
+      <w:r>
+        <w:rPr>
+          <w:rFonts w:ascii="Times New Roman" w:eastAsia="Times New Roman" w:hAnsi="Times New Roman" w:cs="Times New Roman"/>
+          <w:color w:val="000000"/>
+          <w:sz w:val="20"/>
+          <w:szCs w:val="20"/>
+          <w:u w:val="single"/>
+          <w:lang w:eastAsia="en-IN"/>
+        </w:rPr>
+        <w:t>Authentication is Required</w:t>
+      </w:r>
+      <w:r>
+        <w:rPr>
+          <w:rFonts w:ascii="Times New Roman" w:eastAsia="Times New Roman" w:hAnsi="Times New Roman" w:cs="Times New Roman"/>
+          <w:color w:val="000000"/>
+          <w:sz w:val="20"/>
+          <w:szCs w:val="20"/>
+          <w:lang w:eastAsia="en-IN"/>
+        </w:rPr>
+        <w:t xml:space="preserve">, kindly provide valid token under </w:t>
+      </w:r>
+      <w:r>
+        <w:rPr>
+          <w:rFonts w:ascii="Times New Roman" w:eastAsia="Times New Roman" w:hAnsi="Times New Roman" w:cs="Times New Roman"/>
+          <w:color w:val="000000"/>
+          <w:sz w:val="20"/>
+          <w:szCs w:val="20"/>
+          <w:highlight w:val="lightGray"/>
+          <w:lang w:eastAsia="en-IN"/>
+        </w:rPr>
+        <w:t>Bearer Token</w:t>
+      </w:r>
+      <w:r>
+        <w:rPr>
+          <w:rFonts w:ascii="Times New Roman" w:eastAsia="Times New Roman" w:hAnsi="Times New Roman" w:cs="Times New Roman"/>
+          <w:color w:val="000000"/>
+          <w:sz w:val="20"/>
+          <w:szCs w:val="20"/>
+          <w:lang w:eastAsia="en-IN"/>
+        </w:rPr>
+        <w:t xml:space="preserve"> in Postman.</w:t>
+      </w:r>
+      <w:r>
+        <w:rPr>
+          <w:rFonts w:ascii="Times New Roman" w:eastAsia="Times New Roman" w:hAnsi="Times New Roman" w:cs="Times New Roman"/>
+          <w:color w:val="000000"/>
+          <w:sz w:val="20"/>
+          <w:szCs w:val="20"/>
+          <w:lang w:eastAsia="en-IN"/>
+        </w:rPr>
+        <w:br/>
+      </w:r>
+      <w:r>
+        <w:rPr>
+          <w:rFonts w:ascii="Times New Roman" w:eastAsia="Times New Roman" w:hAnsi="Times New Roman" w:cs="Times New Roman"/>
+          <w:color w:val="000000"/>
+          <w:sz w:val="20"/>
+          <w:szCs w:val="20"/>
+          <w:lang w:eastAsia="en-IN"/>
+        </w:rPr>
+        <w:br/>
+        <w:t>Path Variable (required)</w:t>
+      </w:r>
+      <w:r>
+        <w:rPr>
+          <w:rFonts w:ascii="Times New Roman" w:eastAsia="Times New Roman" w:hAnsi="Times New Roman" w:cs="Times New Roman"/>
+          <w:color w:val="000000"/>
+          <w:sz w:val="20"/>
+          <w:szCs w:val="20"/>
+          <w:lang w:eastAsia="en-IN"/>
+        </w:rPr>
+        <w:br/>
+        <w:t>1. bookingId = bookingId is unique id to specify the booking order.</w:t>
+      </w:r>
+      <w:r>
+        <w:rPr>
+          <w:rFonts w:ascii="Times New Roman" w:eastAsia="Times New Roman" w:hAnsi="Times New Roman" w:cs="Times New Roman"/>
+          <w:b/>
+          <w:bCs/>
+          <w:color w:val="000000"/>
+          <w:sz w:val="36"/>
+          <w:szCs w:val="36"/>
+          <w:lang w:eastAsia="en-IN"/>
+        </w:rPr>
+        <w:br/>
+      </w:r>
+      <w:r>
+        <w:rPr>
+          <w:rFonts w:ascii="Times New Roman" w:eastAsia="Times New Roman" w:hAnsi="Times New Roman" w:cs="Times New Roman"/>
+          <w:b/>
+          <w:bCs/>
+          <w:color w:val="000000"/>
+          <w:sz w:val="36"/>
+          <w:szCs w:val="36"/>
+          <w:lang w:eastAsia="en-IN"/>
+        </w:rPr>
+        <w:br/>
+      </w:r>
+      <w:r>
+        <w:rPr>
+          <w:rFonts w:ascii="Times New Roman" w:eastAsia="Times New Roman" w:hAnsi="Times New Roman" w:cs="Times New Roman"/>
+          <w:b/>
+          <w:bCs/>
+          <w:color w:val="000000"/>
+          <w:sz w:val="36"/>
+          <w:szCs w:val="36"/>
+          <w:lang w:eastAsia="en-IN"/>
+        </w:rPr>
         <w:t>To Be Continued…</w:t>
       </w:r>
     </w:p>
     <w:sectPr>
-      <w:footerReference w:type="default" r:id="rId29"/>
+      <w:footerReference w:type="default" r:id="rId31"/>
       <w:pgSz w:w="11906" w:h="16838"/>
       <w:pgMar w:top="720" w:right="720" w:bottom="720" w:left="720" w:header="708" w:footer="708" w:gutter="0"/>
       <w:pgNumType w:start="0"/>

</xml_diff>

<commit_message>
fix missing rooms not available remarks
</commit_message>
<xml_diff>
--- a/Readme.docx
+++ b/Readme.docx
@@ -429,6 +429,42 @@
                 <w:lang w:val="en-US"/>
               </w:rPr>
             </w:pPr>
+            <w:r>
+              <w:rPr>
+                <w:rFonts w:ascii="Times New Roman" w:eastAsia="Times New Roman" w:hAnsi="Times New Roman" w:cs="Times New Roman"/>
+                <w:b w:val="0"/>
+                <w:bCs w:val="0"/>
+                <w:color w:val="000000"/>
+                <w:sz w:val="28"/>
+                <w:szCs w:val="28"/>
+                <w:lang w:eastAsia="en-IN"/>
+              </w:rPr>
+              <w:t xml:space="preserve">Successful and Failure Flow during </w:t>
+            </w:r>
+            <w:r>
+              <w:rPr>
+                <w:rFonts w:ascii="Times New Roman" w:eastAsia="Times New Roman" w:hAnsi="Times New Roman" w:cs="Times New Roman"/>
+                <w:b w:val="0"/>
+                <w:bCs w:val="0"/>
+                <w:color w:val="000000"/>
+                <w:sz w:val="28"/>
+                <w:szCs w:val="28"/>
+                <w:lang w:eastAsia="en-IN"/>
+              </w:rPr>
+              <w:t>Hotel</w:t>
+            </w:r>
+            <w:r>
+              <w:rPr>
+                <w:rFonts w:ascii="Times New Roman" w:eastAsia="Times New Roman" w:hAnsi="Times New Roman" w:cs="Times New Roman"/>
+                <w:b w:val="0"/>
+                <w:bCs w:val="0"/>
+                <w:color w:val="000000"/>
+                <w:sz w:val="28"/>
+                <w:szCs w:val="28"/>
+                <w:lang w:eastAsia="en-IN"/>
+              </w:rPr>
+              <w:t xml:space="preserve"> booking</w:t>
+            </w:r>
           </w:p>
         </w:tc>
         <w:tc>
@@ -441,13 +477,20 @@
               <w:cnfStyle w:val="000000000000" w:firstRow="0" w:lastRow="0" w:firstColumn="0" w:lastColumn="0" w:oddVBand="0" w:evenVBand="0" w:oddHBand="0" w:evenHBand="0" w:firstRowFirstColumn="0" w:firstRowLastColumn="0" w:lastRowFirstColumn="0" w:lastRowLastColumn="0"/>
               <w:rPr>
                 <w:rFonts w:ascii="Times New Roman" w:hAnsi="Times New Roman" w:cs="Times New Roman"/>
-                <w:b/>
-                <w:bCs/>
                 <w:sz w:val="28"/>
                 <w:szCs w:val="28"/>
                 <w:lang w:val="en-US"/>
               </w:rPr>
             </w:pPr>
+            <w:r>
+              <w:rPr>
+                <w:rFonts w:ascii="Times New Roman" w:hAnsi="Times New Roman" w:cs="Times New Roman"/>
+                <w:sz w:val="28"/>
+                <w:szCs w:val="28"/>
+                <w:lang w:val="en-US"/>
+              </w:rPr>
+              <w:t>18</w:t>
+            </w:r>
           </w:p>
         </w:tc>
       </w:tr>
@@ -872,27 +915,7 @@
           <w:szCs w:val="24"/>
           <w:lang w:val="en-US"/>
         </w:rPr>
-        <w:t>(</w:t>
-      </w:r>
-      <w:proofErr w:type="spellStart"/>
-      <w:r>
-        <w:rPr>
-          <w:rFonts w:ascii="Times New Roman" w:hAnsi="Times New Roman" w:cs="Times New Roman"/>
-          <w:sz w:val="24"/>
-          <w:szCs w:val="24"/>
-          <w:lang w:val="en-US"/>
-        </w:rPr>
-        <w:t>db</w:t>
-      </w:r>
-      <w:proofErr w:type="spellEnd"/>
-      <w:r>
-        <w:rPr>
-          <w:rFonts w:ascii="Times New Roman" w:hAnsi="Times New Roman" w:cs="Times New Roman"/>
-          <w:sz w:val="24"/>
-          <w:szCs w:val="24"/>
-          <w:lang w:val="en-US"/>
-        </w:rPr>
-        <w:t>-flights-service)</w:t>
+        <w:t>(db-flights-service)</w:t>
       </w:r>
       <w:r>
         <w:rPr>
@@ -1043,27 +1066,7 @@
           <w:szCs w:val="24"/>
           <w:lang w:val="en-US"/>
         </w:rPr>
-        <w:t xml:space="preserve">It allows authenticated user to search flights by defining options like source location, destination location, departure date, </w:t>
-      </w:r>
-      <w:proofErr w:type="spellStart"/>
-      <w:r>
-        <w:rPr>
-          <w:rFonts w:ascii="Times New Roman" w:hAnsi="Times New Roman" w:cs="Times New Roman"/>
-          <w:sz w:val="24"/>
-          <w:szCs w:val="24"/>
-          <w:lang w:val="en-US"/>
-        </w:rPr>
-        <w:t>flightId</w:t>
-      </w:r>
-      <w:proofErr w:type="spellEnd"/>
-      <w:r>
-        <w:rPr>
-          <w:rFonts w:ascii="Times New Roman" w:hAnsi="Times New Roman" w:cs="Times New Roman"/>
-          <w:sz w:val="24"/>
-          <w:szCs w:val="24"/>
-          <w:lang w:val="en-US"/>
-        </w:rPr>
-        <w:t>.</w:t>
+        <w:t>It allows authenticated user to search flights by defining options like source location, destination location, departure date, flightId.</w:t>
       </w:r>
     </w:p>
     <w:p>
@@ -1098,27 +1101,7 @@
           <w:szCs w:val="24"/>
           <w:lang w:val="en-US"/>
         </w:rPr>
-        <w:t>(</w:t>
-      </w:r>
-      <w:proofErr w:type="spellStart"/>
-      <w:r>
-        <w:rPr>
-          <w:rFonts w:ascii="Times New Roman" w:hAnsi="Times New Roman" w:cs="Times New Roman"/>
-          <w:sz w:val="24"/>
-          <w:szCs w:val="24"/>
-          <w:lang w:val="en-US"/>
-        </w:rPr>
-        <w:t>db</w:t>
-      </w:r>
-      <w:proofErr w:type="spellEnd"/>
-      <w:r>
-        <w:rPr>
-          <w:rFonts w:ascii="Times New Roman" w:hAnsi="Times New Roman" w:cs="Times New Roman"/>
-          <w:sz w:val="24"/>
-          <w:szCs w:val="24"/>
-          <w:lang w:val="en-US"/>
-        </w:rPr>
-        <w:t>-hotels-service)</w:t>
+        <w:t>(db-hotels-service)</w:t>
       </w:r>
     </w:p>
     <w:p>
@@ -1572,7 +1555,6 @@
           <w:lang w:val="en-US"/>
         </w:rPr>
       </w:pPr>
-      <w:proofErr w:type="spellStart"/>
       <w:r>
         <w:rPr>
           <w:rFonts w:ascii="Times New Roman" w:hAnsi="Times New Roman" w:cs="Times New Roman"/>
@@ -1581,18 +1563,7 @@
           <w:highlight w:val="lightGray"/>
           <w:lang w:val="en-US"/>
         </w:rPr>
-        <w:t>Api</w:t>
-      </w:r>
-      <w:proofErr w:type="spellEnd"/>
-      <w:r>
-        <w:rPr>
-          <w:rFonts w:ascii="Times New Roman" w:hAnsi="Times New Roman" w:cs="Times New Roman"/>
-          <w:sz w:val="24"/>
-          <w:szCs w:val="24"/>
-          <w:highlight w:val="lightGray"/>
-          <w:lang w:val="en-US"/>
-        </w:rPr>
-        <w:t xml:space="preserve"> Gateway Routes - Booking System</w:t>
+        <w:t>Api Gateway Routes - Booking System</w:t>
       </w:r>
     </w:p>
     <w:p>
@@ -1611,6 +1582,7 @@
           <w:rFonts w:ascii="Times New Roman" w:hAnsi="Times New Roman" w:cs="Times New Roman"/>
           <w:b/>
           <w:bCs/>
+          <w:noProof/>
           <w:sz w:val="24"/>
           <w:szCs w:val="24"/>
           <w:lang w:val="en-US"/>
@@ -1680,29 +1652,16 @@
           <w:lang w:val="en-US"/>
         </w:rPr>
       </w:pPr>
-      <w:proofErr w:type="spellStart"/>
-      <w:r>
-        <w:rPr>
-          <w:rFonts w:ascii="Times New Roman" w:hAnsi="Times New Roman" w:cs="Times New Roman"/>
-          <w:b/>
-          <w:bCs/>
-          <w:sz w:val="24"/>
-          <w:szCs w:val="24"/>
-          <w:lang w:val="en-US"/>
-        </w:rPr>
-        <w:t>Api</w:t>
-      </w:r>
-      <w:proofErr w:type="spellEnd"/>
-      <w:r>
-        <w:rPr>
-          <w:rFonts w:ascii="Times New Roman" w:hAnsi="Times New Roman" w:cs="Times New Roman"/>
-          <w:b/>
-          <w:bCs/>
-          <w:sz w:val="24"/>
-          <w:szCs w:val="24"/>
-          <w:lang w:val="en-US"/>
-        </w:rPr>
-        <w:t xml:space="preserve"> gateway</w:t>
+      <w:r>
+        <w:rPr>
+          <w:rFonts w:ascii="Times New Roman" w:hAnsi="Times New Roman" w:cs="Times New Roman"/>
+          <w:b/>
+          <w:bCs/>
+          <w:sz w:val="24"/>
+          <w:szCs w:val="24"/>
+          <w:lang w:val="en-US"/>
+        </w:rPr>
+        <w:t>Api gateway</w:t>
       </w:r>
       <w:r>
         <w:rPr>
@@ -1815,27 +1774,7 @@
           <w:lang w:val="en-US"/>
         </w:rPr>
         <w:br/>
-        <w:t xml:space="preserve">Various microservices are mapped to </w:t>
-      </w:r>
-      <w:proofErr w:type="spellStart"/>
-      <w:r>
-        <w:rPr>
-          <w:rFonts w:ascii="Times New Roman" w:hAnsi="Times New Roman" w:cs="Times New Roman"/>
-          <w:sz w:val="24"/>
-          <w:szCs w:val="24"/>
-          <w:lang w:val="en-US"/>
-        </w:rPr>
-        <w:t>api</w:t>
-      </w:r>
-      <w:proofErr w:type="spellEnd"/>
-      <w:r>
-        <w:rPr>
-          <w:rFonts w:ascii="Times New Roman" w:hAnsi="Times New Roman" w:cs="Times New Roman"/>
-          <w:sz w:val="24"/>
-          <w:szCs w:val="24"/>
-          <w:lang w:val="en-US"/>
-        </w:rPr>
-        <w:t xml:space="preserve"> gateway as show below</w:t>
+        <w:t>Various microservices are mapped to api gateway as show below</w:t>
       </w:r>
       <w:r>
         <w:rPr>
@@ -2018,14 +1957,14 @@
             <v:path o:extrusionok="f" gradientshapeok="t" o:connecttype="rect"/>
             <o:lock v:ext="edit" aspectratio="t"/>
           </v:shapetype>
-          <v:shape id="_x0000_i1025" type="#_x0000_t75" style="width:351.45pt;height:62.75pt" o:ole="" o:bordertopcolor="this" o:borderleftcolor="this" o:borderbottomcolor="this" o:borderrightcolor="this">
+          <v:shape id="_x0000_i1025" type="#_x0000_t75" style="width:351.5pt;height:63pt" o:ole="" o:bordertopcolor="this" o:borderleftcolor="this" o:borderbottomcolor="this" o:borderrightcolor="this">
             <v:imagedata r:id="rId11" o:title=""/>
             <w10:bordertop type="single" width="4"/>
             <w10:borderleft type="single" width="4"/>
             <w10:borderbottom type="single" width="4"/>
             <w10:borderright type="single" width="4"/>
           </v:shape>
-          <o:OLEObject Type="Embed" ProgID="Word.OpenDocumentText.12" ShapeID="_x0000_i1025" DrawAspect="Content" ObjectID="_1741728851" r:id="rId12"/>
+          <o:OLEObject Type="Embed" ProgID="Word.OpenDocumentText.12" ShapeID="_x0000_i1025" DrawAspect="Content" ObjectID="_1741763554" r:id="rId12"/>
         </w:object>
       </w:r>
       <w:r>
@@ -2088,14 +2027,14 @@
           <w:lang w:eastAsia="en-IN"/>
         </w:rPr>
         <w:object w:dxaOrig="9026" w:dyaOrig="450" w14:anchorId="76D172B4">
-          <v:shape id="_x0000_i1026" type="#_x0000_t75" style="width:353.6pt;height:17.8pt" o:ole="" o:bordertopcolor="this" o:borderleftcolor="this" o:borderbottomcolor="this" o:borderrightcolor="this">
+          <v:shape id="_x0000_i1026" type="#_x0000_t75" style="width:354pt;height:18pt" o:ole="" o:bordertopcolor="this" o:borderleftcolor="this" o:borderbottomcolor="this" o:borderrightcolor="this">
             <v:imagedata r:id="rId13" o:title=""/>
             <w10:bordertop type="single" width="4"/>
             <w10:borderleft type="single" width="4"/>
             <w10:borderbottom type="single" width="4"/>
             <w10:borderright type="single" width="4"/>
           </v:shape>
-          <o:OLEObject Type="Embed" ProgID="Word.OpenDocumentText.12" ShapeID="_x0000_i1026" DrawAspect="Content" ObjectID="_1741728852" r:id="rId14"/>
+          <o:OLEObject Type="Embed" ProgID="Word.OpenDocumentText.12" ShapeID="_x0000_i1026" DrawAspect="Content" ObjectID="_1741763555" r:id="rId14"/>
         </w:object>
       </w:r>
       <w:r>
@@ -2271,14 +2210,14 @@
           <w:lang w:val="en-US"/>
         </w:rPr>
         <w:object w:dxaOrig="9026" w:dyaOrig="1080" w14:anchorId="083791F6">
-          <v:shape id="_x0000_i1027" type="#_x0000_t75" style="width:351.45pt;height:42.05pt" o:ole="" o:bordertopcolor="this" o:borderleftcolor="this" o:borderbottomcolor="this" o:borderrightcolor="this">
+          <v:shape id="_x0000_i1027" type="#_x0000_t75" style="width:351.5pt;height:42pt" o:ole="" o:bordertopcolor="this" o:borderleftcolor="this" o:borderbottomcolor="this" o:borderrightcolor="this">
             <v:imagedata r:id="rId16" o:title=""/>
             <w10:bordertop type="single" width="4"/>
             <w10:borderleft type="single" width="4"/>
             <w10:borderbottom type="single" width="4"/>
             <w10:borderright type="single" width="4"/>
           </v:shape>
-          <o:OLEObject Type="Embed" ProgID="Word.OpenDocumentText.12" ShapeID="_x0000_i1027" DrawAspect="Content" ObjectID="_1741728853" r:id="rId17"/>
+          <o:OLEObject Type="Embed" ProgID="Word.OpenDocumentText.12" ShapeID="_x0000_i1027" DrawAspect="Content" ObjectID="_1741763556" r:id="rId17"/>
         </w:object>
       </w:r>
       <w:r>
@@ -2341,14 +2280,14 @@
           <w:lang w:eastAsia="en-IN"/>
         </w:rPr>
         <w:object w:dxaOrig="9026" w:dyaOrig="405" w14:anchorId="56E72F9B">
-          <v:shape id="_x0000_i1028" type="#_x0000_t75" style="width:353.6pt;height:15.7pt" o:ole="" o:bordertopcolor="this" o:borderleftcolor="this" o:borderbottomcolor="this" o:borderrightcolor="this">
+          <v:shape id="_x0000_i1028" type="#_x0000_t75" style="width:354pt;height:15.5pt" o:ole="" o:bordertopcolor="this" o:borderleftcolor="this" o:borderbottomcolor="this" o:borderrightcolor="this">
             <v:imagedata r:id="rId18" o:title=""/>
             <w10:bordertop type="single" width="4"/>
             <w10:borderleft type="single" width="4"/>
             <w10:borderbottom type="single" width="4"/>
             <w10:borderright type="single" width="4"/>
           </v:shape>
-          <o:OLEObject Type="Embed" ProgID="Word.OpenDocumentText.12" ShapeID="_x0000_i1028" DrawAspect="Content" ObjectID="_1741728854" r:id="rId19"/>
+          <o:OLEObject Type="Embed" ProgID="Word.OpenDocumentText.12" ShapeID="_x0000_i1028" DrawAspect="Content" ObjectID="_1741763557" r:id="rId19"/>
         </w:object>
       </w:r>
       <w:r>
@@ -2403,33 +2342,7 @@
           <w:szCs w:val="20"/>
           <w:lang w:eastAsia="en-IN"/>
         </w:rPr>
-        <w:t xml:space="preserve"> (</w:t>
-      </w:r>
-      <w:proofErr w:type="spellStart"/>
-      <w:r>
-        <w:rPr>
-          <w:rFonts w:ascii="Times New Roman" w:eastAsia="Times New Roman" w:hAnsi="Times New Roman" w:cs="Times New Roman"/>
-          <w:b/>
-          <w:bCs/>
-          <w:color w:val="000000"/>
-          <w:sz w:val="20"/>
-          <w:szCs w:val="20"/>
-          <w:lang w:eastAsia="en-IN"/>
-        </w:rPr>
-        <w:t>filghts</w:t>
-      </w:r>
-      <w:proofErr w:type="spellEnd"/>
-      <w:r>
-        <w:rPr>
-          <w:rFonts w:ascii="Times New Roman" w:eastAsia="Times New Roman" w:hAnsi="Times New Roman" w:cs="Times New Roman"/>
-          <w:b/>
-          <w:bCs/>
-          <w:color w:val="000000"/>
-          <w:sz w:val="20"/>
-          <w:szCs w:val="20"/>
-          <w:lang w:eastAsia="en-IN"/>
-        </w:rPr>
-        <w:t>-service)</w:t>
+        <w:t xml:space="preserve"> (filghts-service)</w:t>
       </w:r>
       <w:r>
         <w:rPr>
@@ -2658,29 +2571,7 @@
           <w:lang w:eastAsia="en-IN"/>
         </w:rPr>
         <w:br/>
-        <w:t xml:space="preserve">3. </w:t>
-      </w:r>
-      <w:proofErr w:type="spellStart"/>
-      <w:r>
-        <w:rPr>
-          <w:rFonts w:ascii="Times New Roman" w:eastAsia="Times New Roman" w:hAnsi="Times New Roman" w:cs="Times New Roman"/>
-          <w:color w:val="000000"/>
-          <w:sz w:val="20"/>
-          <w:szCs w:val="20"/>
-          <w:lang w:eastAsia="en-IN"/>
-        </w:rPr>
-        <w:t>departureDate</w:t>
-      </w:r>
-      <w:proofErr w:type="spellEnd"/>
-      <w:r>
-        <w:rPr>
-          <w:rFonts w:ascii="Times New Roman" w:eastAsia="Times New Roman" w:hAnsi="Times New Roman" w:cs="Times New Roman"/>
-          <w:color w:val="000000"/>
-          <w:sz w:val="20"/>
-          <w:szCs w:val="20"/>
-          <w:lang w:eastAsia="en-IN"/>
-        </w:rPr>
-        <w:t xml:space="preserve"> = date of travel must be in </w:t>
+        <w:t xml:space="preserve">3. departureDate = date of travel must be in </w:t>
       </w:r>
       <w:r>
         <w:rPr>
@@ -3134,27 +3025,15 @@
         <w:br/>
         <w:t xml:space="preserve">1. </w:t>
       </w:r>
-      <w:proofErr w:type="spellStart"/>
-      <w:r>
-        <w:rPr>
-          <w:rFonts w:ascii="Times New Roman" w:eastAsia="Times New Roman" w:hAnsi="Times New Roman" w:cs="Times New Roman"/>
-          <w:color w:val="000000"/>
-          <w:sz w:val="20"/>
-          <w:szCs w:val="20"/>
-          <w:lang w:eastAsia="en-IN"/>
-        </w:rPr>
-        <w:t>flightId</w:t>
-      </w:r>
-      <w:proofErr w:type="spellEnd"/>
-      <w:r>
-        <w:rPr>
-          <w:rFonts w:ascii="Times New Roman" w:eastAsia="Times New Roman" w:hAnsi="Times New Roman" w:cs="Times New Roman"/>
-          <w:color w:val="000000"/>
-          <w:sz w:val="20"/>
-          <w:szCs w:val="20"/>
-          <w:lang w:eastAsia="en-IN"/>
-        </w:rPr>
-        <w:t xml:space="preserve"> = Flight Id of a flight.</w:t>
+      <w:r>
+        <w:rPr>
+          <w:rFonts w:ascii="Times New Roman" w:eastAsia="Times New Roman" w:hAnsi="Times New Roman" w:cs="Times New Roman"/>
+          <w:color w:val="000000"/>
+          <w:sz w:val="20"/>
+          <w:szCs w:val="20"/>
+          <w:lang w:eastAsia="en-IN"/>
+        </w:rPr>
+        <w:t>flightId = Flight Id of a flight.</w:t>
       </w:r>
       <w:r>
         <w:rPr>
@@ -3615,29 +3494,7 @@
           <w:lang w:eastAsia="en-IN"/>
         </w:rPr>
         <w:br/>
-        <w:t xml:space="preserve">Request Body : </w:t>
-      </w:r>
-      <w:proofErr w:type="spellStart"/>
-      <w:r>
-        <w:rPr>
-          <w:rFonts w:ascii="Times New Roman" w:eastAsia="Times New Roman" w:hAnsi="Times New Roman" w:cs="Times New Roman"/>
-          <w:color w:val="000000"/>
-          <w:sz w:val="20"/>
-          <w:szCs w:val="20"/>
-          <w:lang w:eastAsia="en-IN"/>
-        </w:rPr>
-        <w:t>Json</w:t>
-      </w:r>
-      <w:proofErr w:type="spellEnd"/>
-      <w:r>
-        <w:rPr>
-          <w:rFonts w:ascii="Times New Roman" w:eastAsia="Times New Roman" w:hAnsi="Times New Roman" w:cs="Times New Roman"/>
-          <w:color w:val="000000"/>
-          <w:sz w:val="20"/>
-          <w:szCs w:val="20"/>
-          <w:lang w:eastAsia="en-IN"/>
-        </w:rPr>
-        <w:t xml:space="preserve"> (All fields required)</w:t>
+        <w:t>Request Body : Json (All fields required)</w:t>
       </w:r>
       <w:r>
         <w:rPr>
@@ -3659,62 +3516,18 @@
           <w:lang w:eastAsia="en-IN"/>
         </w:rPr>
         <w:br/>
-        <w:t xml:space="preserve">2. </w:t>
-      </w:r>
-      <w:proofErr w:type="spellStart"/>
-      <w:r>
-        <w:rPr>
-          <w:rFonts w:ascii="Times New Roman" w:eastAsia="Times New Roman" w:hAnsi="Times New Roman" w:cs="Times New Roman"/>
-          <w:color w:val="000000"/>
-          <w:sz w:val="20"/>
-          <w:szCs w:val="20"/>
-          <w:lang w:eastAsia="en-IN"/>
-        </w:rPr>
-        <w:t>flightId</w:t>
-      </w:r>
-      <w:proofErr w:type="spellEnd"/>
-      <w:r>
-        <w:rPr>
-          <w:rFonts w:ascii="Times New Roman" w:eastAsia="Times New Roman" w:hAnsi="Times New Roman" w:cs="Times New Roman"/>
-          <w:color w:val="000000"/>
-          <w:sz w:val="20"/>
-          <w:szCs w:val="20"/>
-          <w:lang w:eastAsia="en-IN"/>
-        </w:rPr>
-        <w:t xml:space="preserve"> = Flight Id of the flight to be booked</w:t>
-      </w:r>
-      <w:r>
-        <w:rPr>
-          <w:rFonts w:ascii="Times New Roman" w:eastAsia="Times New Roman" w:hAnsi="Times New Roman" w:cs="Times New Roman"/>
-          <w:color w:val="000000"/>
-          <w:sz w:val="20"/>
-          <w:szCs w:val="20"/>
-          <w:lang w:eastAsia="en-IN"/>
-        </w:rPr>
-        <w:br/>
-        <w:t xml:space="preserve">3. </w:t>
-      </w:r>
-      <w:proofErr w:type="spellStart"/>
-      <w:r>
-        <w:rPr>
-          <w:rFonts w:ascii="Times New Roman" w:eastAsia="Times New Roman" w:hAnsi="Times New Roman" w:cs="Times New Roman"/>
-          <w:color w:val="000000"/>
-          <w:sz w:val="20"/>
-          <w:szCs w:val="20"/>
-          <w:lang w:eastAsia="en-IN"/>
-        </w:rPr>
-        <w:t>seatNumbers</w:t>
-      </w:r>
-      <w:proofErr w:type="spellEnd"/>
-      <w:r>
-        <w:rPr>
-          <w:rFonts w:ascii="Times New Roman" w:eastAsia="Times New Roman" w:hAnsi="Times New Roman" w:cs="Times New Roman"/>
-          <w:color w:val="000000"/>
-          <w:sz w:val="20"/>
-          <w:szCs w:val="20"/>
-          <w:lang w:eastAsia="en-IN"/>
-        </w:rPr>
-        <w:t xml:space="preserve"> = Array of seat numbers user wish to book. (seats available 1 to 30)</w:t>
+        <w:t>2. flightId = Flight Id of the flight to be booked</w:t>
+      </w:r>
+      <w:r>
+        <w:rPr>
+          <w:rFonts w:ascii="Times New Roman" w:eastAsia="Times New Roman" w:hAnsi="Times New Roman" w:cs="Times New Roman"/>
+          <w:color w:val="000000"/>
+          <w:sz w:val="20"/>
+          <w:szCs w:val="20"/>
+          <w:lang w:eastAsia="en-IN"/>
+        </w:rPr>
+        <w:br/>
+        <w:t>3. seatNumbers = Array of seat numbers user wish to book. (seats available 1 to 30)</w:t>
       </w:r>
       <w:r>
         <w:rPr>
@@ -3741,14 +3554,14 @@
           <w:lang w:val="en-US"/>
         </w:rPr>
         <w:object w:dxaOrig="9026" w:dyaOrig="1350" w14:anchorId="3AAE6085">
-          <v:shape id="_x0000_i1029" type="#_x0000_t75" style="width:351.45pt;height:52.75pt" o:ole="" o:bordertopcolor="this" o:borderleftcolor="this" o:borderbottomcolor="this" o:borderrightcolor="this">
+          <v:shape id="_x0000_i1029" type="#_x0000_t75" style="width:351.5pt;height:52.5pt" o:ole="" o:bordertopcolor="this" o:borderleftcolor="this" o:borderbottomcolor="this" o:borderrightcolor="this">
             <v:imagedata r:id="rId25" o:title=""/>
             <w10:bordertop type="single" width="4"/>
             <w10:borderleft type="single" width="4"/>
             <w10:borderbottom type="single" width="4"/>
             <w10:borderright type="single" width="4"/>
           </v:shape>
-          <o:OLEObject Type="Embed" ProgID="Word.OpenDocumentText.12" ShapeID="_x0000_i1029" DrawAspect="Content" ObjectID="_1741728855" r:id="rId26"/>
+          <o:OLEObject Type="Embed" ProgID="Word.OpenDocumentText.12" ShapeID="_x0000_i1029" DrawAspect="Content" ObjectID="_1741763558" r:id="rId26"/>
         </w:object>
       </w:r>
       <w:r>
@@ -4242,7 +4055,6 @@
         <w:br/>
         <w:t xml:space="preserve">1. </w:t>
       </w:r>
-      <w:proofErr w:type="spellStart"/>
       <w:r>
         <w:rPr>
           <w:rFonts w:ascii="Times New Roman" w:eastAsia="Times New Roman" w:hAnsi="Times New Roman" w:cs="Times New Roman"/>
@@ -4261,40 +4073,17 @@
           <w:szCs w:val="20"/>
           <w:lang w:eastAsia="en-IN"/>
         </w:rPr>
-        <w:t>Id</w:t>
-      </w:r>
-      <w:proofErr w:type="spellEnd"/>
-      <w:r>
-        <w:rPr>
-          <w:rFonts w:ascii="Times New Roman" w:eastAsia="Times New Roman" w:hAnsi="Times New Roman" w:cs="Times New Roman"/>
-          <w:color w:val="000000"/>
-          <w:sz w:val="20"/>
-          <w:szCs w:val="20"/>
-          <w:lang w:eastAsia="en-IN"/>
-        </w:rPr>
-        <w:t xml:space="preserve"> = </w:t>
-      </w:r>
-      <w:proofErr w:type="spellStart"/>
-      <w:r>
-        <w:rPr>
-          <w:rFonts w:ascii="Times New Roman" w:eastAsia="Times New Roman" w:hAnsi="Times New Roman" w:cs="Times New Roman"/>
-          <w:color w:val="000000"/>
-          <w:sz w:val="20"/>
-          <w:szCs w:val="20"/>
-          <w:lang w:eastAsia="en-IN"/>
-        </w:rPr>
-        <w:t>bookingId</w:t>
-      </w:r>
-      <w:proofErr w:type="spellEnd"/>
-      <w:r>
-        <w:rPr>
-          <w:rFonts w:ascii="Times New Roman" w:eastAsia="Times New Roman" w:hAnsi="Times New Roman" w:cs="Times New Roman"/>
-          <w:color w:val="000000"/>
-          <w:sz w:val="20"/>
-          <w:szCs w:val="20"/>
-          <w:lang w:eastAsia="en-IN"/>
-        </w:rPr>
-        <w:t xml:space="preserve"> is unique id to specify the booking order.</w:t>
+        <w:t xml:space="preserve">Id = </w:t>
+      </w:r>
+      <w:r>
+        <w:rPr>
+          <w:rFonts w:ascii="Times New Roman" w:eastAsia="Times New Roman" w:hAnsi="Times New Roman" w:cs="Times New Roman"/>
+          <w:color w:val="000000"/>
+          <w:sz w:val="20"/>
+          <w:szCs w:val="20"/>
+          <w:lang w:eastAsia="en-IN"/>
+        </w:rPr>
+        <w:t>bookingId is unique id to specify the booking order.</w:t>
       </w:r>
       <w:r>
         <w:rPr>
@@ -4846,51 +4635,7 @@
           <w:lang w:eastAsia="en-IN"/>
         </w:rPr>
         <w:br/>
-        <w:t xml:space="preserve">1. </w:t>
-      </w:r>
-      <w:proofErr w:type="spellStart"/>
-      <w:r>
-        <w:rPr>
-          <w:rFonts w:ascii="Times New Roman" w:eastAsia="Times New Roman" w:hAnsi="Times New Roman" w:cs="Times New Roman"/>
-          <w:color w:val="000000"/>
-          <w:sz w:val="20"/>
-          <w:szCs w:val="20"/>
-          <w:lang w:eastAsia="en-IN"/>
-        </w:rPr>
-        <w:t>bookingId</w:t>
-      </w:r>
-      <w:proofErr w:type="spellEnd"/>
-      <w:r>
-        <w:rPr>
-          <w:rFonts w:ascii="Times New Roman" w:eastAsia="Times New Roman" w:hAnsi="Times New Roman" w:cs="Times New Roman"/>
-          <w:color w:val="000000"/>
-          <w:sz w:val="20"/>
-          <w:szCs w:val="20"/>
-          <w:lang w:eastAsia="en-IN"/>
-        </w:rPr>
-        <w:t xml:space="preserve"> = </w:t>
-      </w:r>
-      <w:proofErr w:type="spellStart"/>
-      <w:r>
-        <w:rPr>
-          <w:rFonts w:ascii="Times New Roman" w:eastAsia="Times New Roman" w:hAnsi="Times New Roman" w:cs="Times New Roman"/>
-          <w:color w:val="000000"/>
-          <w:sz w:val="20"/>
-          <w:szCs w:val="20"/>
-          <w:lang w:eastAsia="en-IN"/>
-        </w:rPr>
-        <w:t>bookingId</w:t>
-      </w:r>
-      <w:proofErr w:type="spellEnd"/>
-      <w:r>
-        <w:rPr>
-          <w:rFonts w:ascii="Times New Roman" w:eastAsia="Times New Roman" w:hAnsi="Times New Roman" w:cs="Times New Roman"/>
-          <w:color w:val="000000"/>
-          <w:sz w:val="20"/>
-          <w:szCs w:val="20"/>
-          <w:lang w:eastAsia="en-IN"/>
-        </w:rPr>
-        <w:t xml:space="preserve"> is unique id to specify the booking order.</w:t>
+        <w:t>1. bookingId = bookingId is unique id to specify the booking order.</w:t>
       </w:r>
       <w:r>
         <w:rPr>
@@ -5277,51 +5022,7 @@
           <w:lang w:eastAsia="en-IN"/>
         </w:rPr>
         <w:lastRenderedPageBreak/>
-        <w:t xml:space="preserve">1. </w:t>
-      </w:r>
-      <w:proofErr w:type="spellStart"/>
-      <w:r>
-        <w:rPr>
-          <w:rFonts w:ascii="Times New Roman" w:eastAsia="Times New Roman" w:hAnsi="Times New Roman" w:cs="Times New Roman"/>
-          <w:color w:val="000000"/>
-          <w:sz w:val="20"/>
-          <w:szCs w:val="20"/>
-          <w:lang w:eastAsia="en-IN"/>
-        </w:rPr>
-        <w:t>bookingId</w:t>
-      </w:r>
-      <w:proofErr w:type="spellEnd"/>
-      <w:r>
-        <w:rPr>
-          <w:rFonts w:ascii="Times New Roman" w:eastAsia="Times New Roman" w:hAnsi="Times New Roman" w:cs="Times New Roman"/>
-          <w:color w:val="000000"/>
-          <w:sz w:val="20"/>
-          <w:szCs w:val="20"/>
-          <w:lang w:eastAsia="en-IN"/>
-        </w:rPr>
-        <w:t xml:space="preserve"> = </w:t>
-      </w:r>
-      <w:proofErr w:type="spellStart"/>
-      <w:r>
-        <w:rPr>
-          <w:rFonts w:ascii="Times New Roman" w:eastAsia="Times New Roman" w:hAnsi="Times New Roman" w:cs="Times New Roman"/>
-          <w:color w:val="000000"/>
-          <w:sz w:val="20"/>
-          <w:szCs w:val="20"/>
-          <w:lang w:eastAsia="en-IN"/>
-        </w:rPr>
-        <w:t>bookingId</w:t>
-      </w:r>
-      <w:proofErr w:type="spellEnd"/>
-      <w:r>
-        <w:rPr>
-          <w:rFonts w:ascii="Times New Roman" w:eastAsia="Times New Roman" w:hAnsi="Times New Roman" w:cs="Times New Roman"/>
-          <w:color w:val="000000"/>
-          <w:sz w:val="20"/>
-          <w:szCs w:val="20"/>
-          <w:lang w:eastAsia="en-IN"/>
-        </w:rPr>
-        <w:t xml:space="preserve"> is unique id to specify the booking order.</w:t>
+        <w:t>1. bookingId = bookingId is unique id to specify the booking order.</w:t>
       </w:r>
       <w:r>
         <w:rPr>
@@ -5762,7 +5463,6 @@
         <w:br/>
         <w:t xml:space="preserve">1. </w:t>
       </w:r>
-      <w:proofErr w:type="spellStart"/>
       <w:r>
         <w:rPr>
           <w:rFonts w:ascii="Times New Roman" w:hAnsi="Times New Roman" w:cs="Times New Roman"/>
@@ -5774,7 +5474,6 @@
         </w:rPr>
         <w:t>hotelName</w:t>
       </w:r>
-      <w:proofErr w:type="spellEnd"/>
       <w:r>
         <w:rPr>
           <w:rFonts w:ascii="Times New Roman" w:eastAsia="Times New Roman" w:hAnsi="Times New Roman" w:cs="Times New Roman"/>
@@ -6367,7 +6066,6 @@
         <w:br/>
         <w:t xml:space="preserve">1. </w:t>
       </w:r>
-      <w:proofErr w:type="spellStart"/>
       <w:r>
         <w:rPr>
           <w:rFonts w:ascii="Times New Roman" w:eastAsia="Times New Roman" w:hAnsi="Times New Roman" w:cs="Times New Roman"/>
@@ -6378,7 +6076,6 @@
         </w:rPr>
         <w:t>hotelId</w:t>
       </w:r>
-      <w:proofErr w:type="spellEnd"/>
       <w:r>
         <w:rPr>
           <w:rFonts w:ascii="Times New Roman" w:eastAsia="Times New Roman" w:hAnsi="Times New Roman" w:cs="Times New Roman"/>
@@ -6812,29 +6509,7 @@
           <w:lang w:eastAsia="en-IN"/>
         </w:rPr>
         <w:br/>
-        <w:t xml:space="preserve">Request Body : </w:t>
-      </w:r>
-      <w:proofErr w:type="spellStart"/>
-      <w:r>
-        <w:rPr>
-          <w:rFonts w:ascii="Times New Roman" w:eastAsia="Times New Roman" w:hAnsi="Times New Roman" w:cs="Times New Roman"/>
-          <w:color w:val="000000"/>
-          <w:sz w:val="20"/>
-          <w:szCs w:val="20"/>
-          <w:lang w:eastAsia="en-IN"/>
-        </w:rPr>
-        <w:t>Json</w:t>
-      </w:r>
-      <w:proofErr w:type="spellEnd"/>
-      <w:r>
-        <w:rPr>
-          <w:rFonts w:ascii="Times New Roman" w:eastAsia="Times New Roman" w:hAnsi="Times New Roman" w:cs="Times New Roman"/>
-          <w:color w:val="000000"/>
-          <w:sz w:val="20"/>
-          <w:szCs w:val="20"/>
-          <w:lang w:eastAsia="en-IN"/>
-        </w:rPr>
-        <w:t xml:space="preserve"> (All fields required)</w:t>
+        <w:t>Request Body : Json (All fields required)</w:t>
       </w:r>
       <w:r>
         <w:rPr>
@@ -6858,7 +6533,6 @@
         <w:br/>
         <w:t xml:space="preserve">2. </w:t>
       </w:r>
-      <w:proofErr w:type="spellStart"/>
       <w:r>
         <w:rPr>
           <w:rFonts w:ascii="Times New Roman" w:eastAsia="Times New Roman" w:hAnsi="Times New Roman" w:cs="Times New Roman"/>
@@ -6869,7 +6543,6 @@
         </w:rPr>
         <w:t>hotelId</w:t>
       </w:r>
-      <w:proofErr w:type="spellEnd"/>
       <w:r>
         <w:rPr>
           <w:rFonts w:ascii="Times New Roman" w:eastAsia="Times New Roman" w:hAnsi="Times New Roman" w:cs="Times New Roman"/>
@@ -6939,20 +6612,8 @@
           <w:szCs w:val="20"/>
           <w:lang w:eastAsia="en-IN"/>
         </w:rPr>
-        <w:t xml:space="preserve"> </w:t>
-      </w:r>
-      <w:proofErr w:type="spellStart"/>
-      <w:r>
-        <w:rPr>
-          <w:rFonts w:ascii="Times New Roman" w:eastAsia="Times New Roman" w:hAnsi="Times New Roman" w:cs="Times New Roman"/>
-          <w:color w:val="000000"/>
-          <w:sz w:val="20"/>
-          <w:szCs w:val="20"/>
-          <w:lang w:eastAsia="en-IN"/>
-        </w:rPr>
-        <w:t>checkInDate</w:t>
-      </w:r>
-      <w:proofErr w:type="spellEnd"/>
+        <w:t xml:space="preserve"> checkInDate</w:t>
+      </w:r>
       <w:r>
         <w:rPr>
           <w:rFonts w:ascii="Times New Roman" w:eastAsia="Times New Roman" w:hAnsi="Times New Roman" w:cs="Times New Roman"/>
@@ -6982,62 +6643,18 @@
           <w:lang w:eastAsia="en-IN"/>
         </w:rPr>
         <w:br/>
-        <w:t xml:space="preserve">4. </w:t>
-      </w:r>
-      <w:proofErr w:type="spellStart"/>
-      <w:r>
-        <w:rPr>
-          <w:rFonts w:ascii="Times New Roman" w:eastAsia="Times New Roman" w:hAnsi="Times New Roman" w:cs="Times New Roman"/>
-          <w:color w:val="000000"/>
-          <w:sz w:val="20"/>
-          <w:szCs w:val="20"/>
-          <w:lang w:eastAsia="en-IN"/>
-        </w:rPr>
-        <w:t>checkOutDate</w:t>
-      </w:r>
-      <w:proofErr w:type="spellEnd"/>
-      <w:r>
-        <w:rPr>
-          <w:rFonts w:ascii="Times New Roman" w:eastAsia="Times New Roman" w:hAnsi="Times New Roman" w:cs="Times New Roman"/>
-          <w:color w:val="000000"/>
-          <w:sz w:val="20"/>
-          <w:szCs w:val="20"/>
-          <w:lang w:eastAsia="en-IN"/>
-        </w:rPr>
-        <w:t xml:space="preserve"> = Check Out Date (required date format is DD-MM-YYYY)</w:t>
-      </w:r>
-      <w:r>
-        <w:rPr>
-          <w:rFonts w:ascii="Times New Roman" w:eastAsia="Times New Roman" w:hAnsi="Times New Roman" w:cs="Times New Roman"/>
-          <w:color w:val="000000"/>
-          <w:sz w:val="20"/>
-          <w:szCs w:val="20"/>
-          <w:lang w:eastAsia="en-IN"/>
-        </w:rPr>
-        <w:br/>
-        <w:t xml:space="preserve">5. </w:t>
-      </w:r>
-      <w:proofErr w:type="spellStart"/>
-      <w:r>
-        <w:rPr>
-          <w:rFonts w:ascii="Times New Roman" w:eastAsia="Times New Roman" w:hAnsi="Times New Roman" w:cs="Times New Roman"/>
-          <w:color w:val="000000"/>
-          <w:sz w:val="20"/>
-          <w:szCs w:val="20"/>
-          <w:lang w:eastAsia="en-IN"/>
-        </w:rPr>
-        <w:t>roomsRequired</w:t>
-      </w:r>
-      <w:proofErr w:type="spellEnd"/>
-      <w:r>
-        <w:rPr>
-          <w:rFonts w:ascii="Times New Roman" w:eastAsia="Times New Roman" w:hAnsi="Times New Roman" w:cs="Times New Roman"/>
-          <w:color w:val="000000"/>
-          <w:sz w:val="20"/>
-          <w:szCs w:val="20"/>
-          <w:lang w:eastAsia="en-IN"/>
-        </w:rPr>
-        <w:t xml:space="preserve"> = Number of rooms to be booked</w:t>
+        <w:t>4. checkOutDate = Check Out Date (required date format is DD-MM-YYYY)</w:t>
+      </w:r>
+      <w:r>
+        <w:rPr>
+          <w:rFonts w:ascii="Times New Roman" w:eastAsia="Times New Roman" w:hAnsi="Times New Roman" w:cs="Times New Roman"/>
+          <w:color w:val="000000"/>
+          <w:sz w:val="20"/>
+          <w:szCs w:val="20"/>
+          <w:lang w:eastAsia="en-IN"/>
+        </w:rPr>
+        <w:br/>
+        <w:t>5. roomsRequired = Number of rooms to be booked</w:t>
       </w:r>
       <w:r>
         <w:rPr>
@@ -7055,14 +6672,14 @@
           <w:lang w:val="en-US"/>
         </w:rPr>
         <w:object w:dxaOrig="9026" w:dyaOrig="2286" w14:anchorId="7991B96B">
-          <v:shape id="_x0000_i1030" type="#_x0000_t75" style="width:351.45pt;height:89.1pt" o:ole="" o:bordertopcolor="this" o:borderleftcolor="this" o:borderbottomcolor="this" o:borderrightcolor="this">
+          <v:shape id="_x0000_i1030" type="#_x0000_t75" style="width:351.5pt;height:89pt" o:ole="" o:bordertopcolor="this" o:borderleftcolor="this" o:borderbottomcolor="this" o:borderrightcolor="this">
             <v:imagedata r:id="rId39" o:title=""/>
             <w10:bordertop type="single" width="4"/>
             <w10:borderleft type="single" width="4"/>
             <w10:borderbottom type="single" width="4"/>
             <w10:borderright type="single" width="4"/>
           </v:shape>
-          <o:OLEObject Type="Embed" ProgID="Word.OpenDocumentText.12" ShapeID="_x0000_i1030" DrawAspect="Content" ObjectID="_1741728856" r:id="rId40"/>
+          <o:OLEObject Type="Embed" ProgID="Word.OpenDocumentText.12" ShapeID="_x0000_i1030" DrawAspect="Content" ObjectID="_1741763559" r:id="rId40"/>
         </w:object>
       </w:r>
       <w:r>
@@ -7514,51 +7131,7 @@
           <w:lang w:eastAsia="en-IN"/>
         </w:rPr>
         <w:br/>
-        <w:t xml:space="preserve">1. </w:t>
-      </w:r>
-      <w:proofErr w:type="spellStart"/>
-      <w:r>
-        <w:rPr>
-          <w:rFonts w:ascii="Times New Roman" w:eastAsia="Times New Roman" w:hAnsi="Times New Roman" w:cs="Times New Roman"/>
-          <w:color w:val="000000"/>
-          <w:sz w:val="20"/>
-          <w:szCs w:val="20"/>
-          <w:lang w:eastAsia="en-IN"/>
-        </w:rPr>
-        <w:t>bookingId</w:t>
-      </w:r>
-      <w:proofErr w:type="spellEnd"/>
-      <w:r>
-        <w:rPr>
-          <w:rFonts w:ascii="Times New Roman" w:eastAsia="Times New Roman" w:hAnsi="Times New Roman" w:cs="Times New Roman"/>
-          <w:color w:val="000000"/>
-          <w:sz w:val="20"/>
-          <w:szCs w:val="20"/>
-          <w:lang w:eastAsia="en-IN"/>
-        </w:rPr>
-        <w:t xml:space="preserve"> = </w:t>
-      </w:r>
-      <w:proofErr w:type="spellStart"/>
-      <w:r>
-        <w:rPr>
-          <w:rFonts w:ascii="Times New Roman" w:eastAsia="Times New Roman" w:hAnsi="Times New Roman" w:cs="Times New Roman"/>
-          <w:color w:val="000000"/>
-          <w:sz w:val="20"/>
-          <w:szCs w:val="20"/>
-          <w:lang w:eastAsia="en-IN"/>
-        </w:rPr>
-        <w:t>bookingId</w:t>
-      </w:r>
-      <w:proofErr w:type="spellEnd"/>
-      <w:r>
-        <w:rPr>
-          <w:rFonts w:ascii="Times New Roman" w:eastAsia="Times New Roman" w:hAnsi="Times New Roman" w:cs="Times New Roman"/>
-          <w:color w:val="000000"/>
-          <w:sz w:val="20"/>
-          <w:szCs w:val="20"/>
-          <w:lang w:eastAsia="en-IN"/>
-        </w:rPr>
-        <w:t xml:space="preserve"> is unique id to specify the booking order.</w:t>
+        <w:t>1. bookingId = bookingId is unique id to specify the booking order.</w:t>
       </w:r>
       <w:r>
         <w:rPr>
@@ -8093,51 +7666,7 @@
           <w:lang w:eastAsia="en-IN"/>
         </w:rPr>
         <w:br/>
-        <w:t xml:space="preserve">1. </w:t>
-      </w:r>
-      <w:proofErr w:type="spellStart"/>
-      <w:r>
-        <w:rPr>
-          <w:rFonts w:ascii="Times New Roman" w:eastAsia="Times New Roman" w:hAnsi="Times New Roman" w:cs="Times New Roman"/>
-          <w:color w:val="000000"/>
-          <w:sz w:val="20"/>
-          <w:szCs w:val="20"/>
-          <w:lang w:eastAsia="en-IN"/>
-        </w:rPr>
-        <w:t>bookingId</w:t>
-      </w:r>
-      <w:proofErr w:type="spellEnd"/>
-      <w:r>
-        <w:rPr>
-          <w:rFonts w:ascii="Times New Roman" w:eastAsia="Times New Roman" w:hAnsi="Times New Roman" w:cs="Times New Roman"/>
-          <w:color w:val="000000"/>
-          <w:sz w:val="20"/>
-          <w:szCs w:val="20"/>
-          <w:lang w:eastAsia="en-IN"/>
-        </w:rPr>
-        <w:t xml:space="preserve"> = </w:t>
-      </w:r>
-      <w:proofErr w:type="spellStart"/>
-      <w:r>
-        <w:rPr>
-          <w:rFonts w:ascii="Times New Roman" w:eastAsia="Times New Roman" w:hAnsi="Times New Roman" w:cs="Times New Roman"/>
-          <w:color w:val="000000"/>
-          <w:sz w:val="20"/>
-          <w:szCs w:val="20"/>
-          <w:lang w:eastAsia="en-IN"/>
-        </w:rPr>
-        <w:t>bookingId</w:t>
-      </w:r>
-      <w:proofErr w:type="spellEnd"/>
-      <w:r>
-        <w:rPr>
-          <w:rFonts w:ascii="Times New Roman" w:eastAsia="Times New Roman" w:hAnsi="Times New Roman" w:cs="Times New Roman"/>
-          <w:color w:val="000000"/>
-          <w:sz w:val="20"/>
-          <w:szCs w:val="20"/>
-          <w:lang w:eastAsia="en-IN"/>
-        </w:rPr>
-        <w:t xml:space="preserve"> is unique id to specify the booking order.</w:t>
+        <w:t>1. bookingId = bookingId is unique id to specify the booking order.</w:t>
       </w:r>
       <w:r>
         <w:rPr>
@@ -8536,51 +8065,7 @@
           <w:lang w:eastAsia="en-IN"/>
         </w:rPr>
         <w:br/>
-        <w:t xml:space="preserve">1. </w:t>
-      </w:r>
-      <w:proofErr w:type="spellStart"/>
-      <w:r>
-        <w:rPr>
-          <w:rFonts w:ascii="Times New Roman" w:eastAsia="Times New Roman" w:hAnsi="Times New Roman" w:cs="Times New Roman"/>
-          <w:color w:val="000000"/>
-          <w:sz w:val="20"/>
-          <w:szCs w:val="20"/>
-          <w:lang w:eastAsia="en-IN"/>
-        </w:rPr>
-        <w:t>bookingId</w:t>
-      </w:r>
-      <w:proofErr w:type="spellEnd"/>
-      <w:r>
-        <w:rPr>
-          <w:rFonts w:ascii="Times New Roman" w:eastAsia="Times New Roman" w:hAnsi="Times New Roman" w:cs="Times New Roman"/>
-          <w:color w:val="000000"/>
-          <w:sz w:val="20"/>
-          <w:szCs w:val="20"/>
-          <w:lang w:eastAsia="en-IN"/>
-        </w:rPr>
-        <w:t xml:space="preserve"> = </w:t>
-      </w:r>
-      <w:proofErr w:type="spellStart"/>
-      <w:r>
-        <w:rPr>
-          <w:rFonts w:ascii="Times New Roman" w:eastAsia="Times New Roman" w:hAnsi="Times New Roman" w:cs="Times New Roman"/>
-          <w:color w:val="000000"/>
-          <w:sz w:val="20"/>
-          <w:szCs w:val="20"/>
-          <w:lang w:eastAsia="en-IN"/>
-        </w:rPr>
-        <w:t>bookingId</w:t>
-      </w:r>
-      <w:proofErr w:type="spellEnd"/>
-      <w:r>
-        <w:rPr>
-          <w:rFonts w:ascii="Times New Roman" w:eastAsia="Times New Roman" w:hAnsi="Times New Roman" w:cs="Times New Roman"/>
-          <w:color w:val="000000"/>
-          <w:sz w:val="20"/>
-          <w:szCs w:val="20"/>
-          <w:lang w:eastAsia="en-IN"/>
-        </w:rPr>
-        <w:t xml:space="preserve"> is unique id to specify the booking order.</w:t>
+        <w:t>1. bookingId = bookingId is unique id to specify the booking order.</w:t>
       </w:r>
       <w:r>
         <w:rPr>
@@ -9508,62 +8993,18 @@
           <w:szCs w:val="24"/>
           <w:lang w:eastAsia="en-IN"/>
         </w:rPr>
-        <w:t xml:space="preserve">Copy the </w:t>
-      </w:r>
-      <w:proofErr w:type="spellStart"/>
-      <w:r>
-        <w:rPr>
-          <w:rFonts w:ascii="Times New Roman" w:eastAsia="Times New Roman" w:hAnsi="Times New Roman" w:cs="Times New Roman"/>
-          <w:color w:val="000000"/>
-          <w:sz w:val="24"/>
-          <w:szCs w:val="24"/>
-          <w:lang w:eastAsia="en-IN"/>
-        </w:rPr>
-        <w:t>flightId</w:t>
-      </w:r>
-      <w:proofErr w:type="spellEnd"/>
-      <w:r>
-        <w:rPr>
-          <w:rFonts w:ascii="Times New Roman" w:eastAsia="Times New Roman" w:hAnsi="Times New Roman" w:cs="Times New Roman"/>
-          <w:color w:val="000000"/>
-          <w:sz w:val="24"/>
-          <w:szCs w:val="24"/>
-          <w:lang w:eastAsia="en-IN"/>
-        </w:rPr>
-        <w:t xml:space="preserve"> of the flight whose complete details you wish to find i.e. which seats are available.</w:t>
-      </w:r>
-      <w:r>
-        <w:rPr>
-          <w:rFonts w:ascii="Times New Roman" w:eastAsia="Times New Roman" w:hAnsi="Times New Roman" w:cs="Times New Roman"/>
-          <w:color w:val="000000"/>
-          <w:sz w:val="24"/>
-          <w:szCs w:val="24"/>
-          <w:lang w:eastAsia="en-IN"/>
-        </w:rPr>
-        <w:br/>
-        <w:t xml:space="preserve">let’s use the </w:t>
-      </w:r>
-      <w:proofErr w:type="spellStart"/>
-      <w:r>
-        <w:rPr>
-          <w:rFonts w:ascii="Times New Roman" w:eastAsia="Times New Roman" w:hAnsi="Times New Roman" w:cs="Times New Roman"/>
-          <w:color w:val="000000"/>
-          <w:sz w:val="24"/>
-          <w:szCs w:val="24"/>
-          <w:lang w:eastAsia="en-IN"/>
-        </w:rPr>
-        <w:t>flightId</w:t>
-      </w:r>
-      <w:proofErr w:type="spellEnd"/>
-      <w:r>
-        <w:rPr>
-          <w:rFonts w:ascii="Times New Roman" w:eastAsia="Times New Roman" w:hAnsi="Times New Roman" w:cs="Times New Roman"/>
-          <w:color w:val="000000"/>
-          <w:sz w:val="24"/>
-          <w:szCs w:val="24"/>
-          <w:lang w:eastAsia="en-IN"/>
-        </w:rPr>
-        <w:t xml:space="preserve"> = AB1234 for further transactions.</w:t>
+        <w:t>Copy the flightId of the flight whose complete details you wish to find i.e. which seats are available.</w:t>
+      </w:r>
+      <w:r>
+        <w:rPr>
+          <w:rFonts w:ascii="Times New Roman" w:eastAsia="Times New Roman" w:hAnsi="Times New Roman" w:cs="Times New Roman"/>
+          <w:color w:val="000000"/>
+          <w:sz w:val="24"/>
+          <w:szCs w:val="24"/>
+          <w:lang w:eastAsia="en-IN"/>
+        </w:rPr>
+        <w:br/>
+        <w:t>let’s use the flightId = AB1234 for further transactions.</w:t>
       </w:r>
       <w:r>
         <w:rPr>
@@ -9603,29 +9044,7 @@
           <w:szCs w:val="24"/>
           <w:lang w:eastAsia="en-IN"/>
         </w:rPr>
-        <w:t xml:space="preserve">Using </w:t>
-      </w:r>
-      <w:proofErr w:type="spellStart"/>
-      <w:r>
-        <w:rPr>
-          <w:rFonts w:ascii="Times New Roman" w:eastAsia="Times New Roman" w:hAnsi="Times New Roman" w:cs="Times New Roman"/>
-          <w:color w:val="000000"/>
-          <w:sz w:val="24"/>
-          <w:szCs w:val="24"/>
-          <w:lang w:eastAsia="en-IN"/>
-        </w:rPr>
-        <w:t>flightId</w:t>
-      </w:r>
-      <w:proofErr w:type="spellEnd"/>
-      <w:r>
-        <w:rPr>
-          <w:rFonts w:ascii="Times New Roman" w:eastAsia="Times New Roman" w:hAnsi="Times New Roman" w:cs="Times New Roman"/>
-          <w:color w:val="000000"/>
-          <w:sz w:val="24"/>
-          <w:szCs w:val="24"/>
-          <w:lang w:eastAsia="en-IN"/>
-        </w:rPr>
-        <w:t xml:space="preserve"> get details of a flight.</w:t>
+        <w:t>Using flightId get details of a flight.</w:t>
       </w:r>
       <w:r>
         <w:rPr>
@@ -9919,29 +9338,7 @@
           <w:lang w:eastAsia="en-IN"/>
         </w:rPr>
         <w:br/>
-        <w:t xml:space="preserve">Copy the </w:t>
-      </w:r>
-      <w:proofErr w:type="spellStart"/>
-      <w:r>
-        <w:rPr>
-          <w:rFonts w:ascii="Times New Roman" w:eastAsia="Times New Roman" w:hAnsi="Times New Roman" w:cs="Times New Roman"/>
-          <w:color w:val="000000"/>
-          <w:sz w:val="24"/>
-          <w:szCs w:val="24"/>
-          <w:lang w:eastAsia="en-IN"/>
-        </w:rPr>
-        <w:t>bookingId</w:t>
-      </w:r>
-      <w:proofErr w:type="spellEnd"/>
-      <w:r>
-        <w:rPr>
-          <w:rFonts w:ascii="Times New Roman" w:eastAsia="Times New Roman" w:hAnsi="Times New Roman" w:cs="Times New Roman"/>
-          <w:color w:val="000000"/>
-          <w:sz w:val="24"/>
-          <w:szCs w:val="24"/>
-          <w:lang w:eastAsia="en-IN"/>
-        </w:rPr>
-        <w:t xml:space="preserve"> to get further updates on your booking order.</w:t>
+        <w:t>Copy the bookingId to get further updates on your booking order.</w:t>
       </w:r>
       <w:r>
         <w:rPr>
@@ -9981,29 +9378,7 @@
           <w:szCs w:val="24"/>
           <w:lang w:eastAsia="en-IN"/>
         </w:rPr>
-        <w:t xml:space="preserve">Check booking order status using </w:t>
-      </w:r>
-      <w:proofErr w:type="spellStart"/>
-      <w:r>
-        <w:rPr>
-          <w:rFonts w:ascii="Times New Roman" w:eastAsia="Times New Roman" w:hAnsi="Times New Roman" w:cs="Times New Roman"/>
-          <w:color w:val="000000"/>
-          <w:sz w:val="24"/>
-          <w:szCs w:val="24"/>
-          <w:lang w:eastAsia="en-IN"/>
-        </w:rPr>
-        <w:t>bookingId</w:t>
-      </w:r>
-      <w:proofErr w:type="spellEnd"/>
-      <w:r>
-        <w:rPr>
-          <w:rFonts w:ascii="Times New Roman" w:eastAsia="Times New Roman" w:hAnsi="Times New Roman" w:cs="Times New Roman"/>
-          <w:color w:val="000000"/>
-          <w:sz w:val="24"/>
-          <w:szCs w:val="24"/>
-          <w:lang w:eastAsia="en-IN"/>
-        </w:rPr>
-        <w:t>.</w:t>
+        <w:t>Check booking order status using bookingId.</w:t>
       </w:r>
       <w:r>
         <w:rPr>
@@ -10104,51 +9479,17 @@
           <w:szCs w:val="24"/>
           <w:lang w:eastAsia="en-IN"/>
         </w:rPr>
-        <w:t xml:space="preserve">Proceed to payment using the same </w:t>
-      </w:r>
-      <w:proofErr w:type="spellStart"/>
-      <w:r>
-        <w:rPr>
-          <w:rFonts w:ascii="Times New Roman" w:eastAsia="Times New Roman" w:hAnsi="Times New Roman" w:cs="Times New Roman"/>
-          <w:color w:val="000000"/>
-          <w:sz w:val="24"/>
-          <w:szCs w:val="24"/>
-          <w:lang w:eastAsia="en-IN"/>
-        </w:rPr>
-        <w:t>bookingId</w:t>
-      </w:r>
-      <w:proofErr w:type="spellEnd"/>
-      <w:r>
-        <w:rPr>
-          <w:rFonts w:ascii="Times New Roman" w:eastAsia="Times New Roman" w:hAnsi="Times New Roman" w:cs="Times New Roman"/>
-          <w:color w:val="000000"/>
-          <w:sz w:val="24"/>
-          <w:szCs w:val="24"/>
-          <w:lang w:eastAsia="en-IN"/>
-        </w:rPr>
-        <w:t xml:space="preserve"> or copy the payment </w:t>
-      </w:r>
-      <w:proofErr w:type="spellStart"/>
-      <w:r>
-        <w:rPr>
-          <w:rFonts w:ascii="Times New Roman" w:eastAsia="Times New Roman" w:hAnsi="Times New Roman" w:cs="Times New Roman"/>
-          <w:color w:val="000000"/>
-          <w:sz w:val="24"/>
-          <w:szCs w:val="24"/>
-          <w:lang w:eastAsia="en-IN"/>
-        </w:rPr>
-        <w:t>url</w:t>
-      </w:r>
-      <w:proofErr w:type="spellEnd"/>
-      <w:r>
-        <w:rPr>
-          <w:rFonts w:ascii="Times New Roman" w:eastAsia="Times New Roman" w:hAnsi="Times New Roman" w:cs="Times New Roman"/>
-          <w:color w:val="000000"/>
-          <w:sz w:val="24"/>
-          <w:szCs w:val="24"/>
-          <w:lang w:eastAsia="en-IN"/>
-        </w:rPr>
-        <w:t xml:space="preserve"> shown in booking</w:t>
+        <w:t>Proceed to payment using the same bookingId</w:t>
+      </w:r>
+      <w:r>
+        <w:rPr>
+          <w:rFonts w:ascii="Times New Roman" w:eastAsia="Times New Roman" w:hAnsi="Times New Roman" w:cs="Times New Roman"/>
+          <w:color w:val="000000"/>
+          <w:sz w:val="24"/>
+          <w:szCs w:val="24"/>
+          <w:lang w:eastAsia="en-IN"/>
+        </w:rPr>
+        <w:t xml:space="preserve"> or copy the payment url shown in booking</w:t>
       </w:r>
       <w:r>
         <w:rPr>
@@ -10810,26 +10151,81 @@
     </w:p>
     <w:p>
       <w:pPr>
-        <w:rPr>
-          <w:rFonts w:ascii="Times New Roman" w:hAnsi="Times New Roman" w:cs="Times New Roman"/>
-          <w:b/>
-          <w:bCs/>
+        <w:shd w:val="clear" w:color="auto" w:fill="FFFFFE"/>
+        <w:suppressAutoHyphens/>
+        <w:autoSpaceDN w:val="0"/>
+        <w:spacing w:after="0" w:line="270" w:lineRule="atLeast"/>
+        <w:jc w:val="center"/>
+        <w:rPr>
+          <w:rFonts w:ascii="Times New Roman" w:eastAsia="Times New Roman" w:hAnsi="Times New Roman" w:cs="Times New Roman"/>
+          <w:b/>
+          <w:bCs/>
+          <w:color w:val="000000"/>
           <w:sz w:val="28"/>
           <w:szCs w:val="28"/>
-          <w:lang w:val="en-US"/>
-        </w:rPr>
-      </w:pPr>
-      <w:r>
-        <w:rPr>
-          <w:rFonts w:ascii="Times New Roman" w:hAnsi="Times New Roman" w:cs="Times New Roman"/>
-          <w:b/>
-          <w:bCs/>
-          <w:sz w:val="28"/>
-          <w:szCs w:val="28"/>
-          <w:lang w:val="en-US"/>
+          <w:lang w:eastAsia="en-IN"/>
+        </w:rPr>
+      </w:pPr>
+      <w:r>
+        <w:rPr>
+          <w:rFonts w:ascii="Times New Roman" w:eastAsia="Times New Roman" w:hAnsi="Times New Roman" w:cs="Times New Roman"/>
+          <w:b/>
+          <w:bCs/>
+          <w:color w:val="000000"/>
+          <w:sz w:val="36"/>
+          <w:szCs w:val="36"/>
+          <w:lang w:eastAsia="en-IN"/>
         </w:rPr>
         <w:lastRenderedPageBreak/>
-        <w:t>Assumptions made for the above identified services.</w:t>
+        <w:t xml:space="preserve">Successful and Failure Flow during </w:t>
+      </w:r>
+      <w:r>
+        <w:rPr>
+          <w:rFonts w:ascii="Times New Roman" w:eastAsia="Times New Roman" w:hAnsi="Times New Roman" w:cs="Times New Roman"/>
+          <w:b/>
+          <w:bCs/>
+          <w:color w:val="000000"/>
+          <w:sz w:val="36"/>
+          <w:szCs w:val="36"/>
+          <w:lang w:eastAsia="en-IN"/>
+        </w:rPr>
+        <w:t>Hotel</w:t>
+      </w:r>
+      <w:r>
+        <w:rPr>
+          <w:rFonts w:ascii="Times New Roman" w:eastAsia="Times New Roman" w:hAnsi="Times New Roman" w:cs="Times New Roman"/>
+          <w:b/>
+          <w:bCs/>
+          <w:color w:val="000000"/>
+          <w:sz w:val="36"/>
+          <w:szCs w:val="36"/>
+          <w:lang w:eastAsia="en-IN"/>
+        </w:rPr>
+        <w:t xml:space="preserve"> booking</w:t>
+      </w:r>
+      <w:r>
+        <w:rPr>
+          <w:rFonts w:ascii="Times New Roman" w:eastAsia="Times New Roman" w:hAnsi="Times New Roman" w:cs="Times New Roman"/>
+          <w:b/>
+          <w:bCs/>
+          <w:color w:val="000000"/>
+          <w:sz w:val="36"/>
+          <w:szCs w:val="36"/>
+          <w:lang w:eastAsia="en-IN"/>
+        </w:rPr>
+        <w:br/>
+      </w:r>
+      <w:r>
+        <w:rPr>
+          <w:rFonts w:ascii="Times New Roman" w:eastAsia="Times New Roman" w:hAnsi="Times New Roman" w:cs="Times New Roman"/>
+          <w:b/>
+          <w:bCs/>
+          <w:color w:val="000000"/>
+          <w:sz w:val="36"/>
+          <w:szCs w:val="36"/>
+          <w:lang w:eastAsia="en-IN"/>
+        </w:rPr>
+        <w:br/>
       </w:r>
     </w:p>
     <w:p>
@@ -10837,60 +10233,105 @@
         <w:pStyle w:val="ListParagraph"/>
         <w:numPr>
           <w:ilvl w:val="0"/>
-          <w:numId w:val="5"/>
+          <w:numId w:val="7"/>
         </w:numPr>
-        <w:rPr>
-          <w:rFonts w:ascii="Times New Roman" w:hAnsi="Times New Roman" w:cs="Times New Roman"/>
-          <w:sz w:val="24"/>
-          <w:szCs w:val="24"/>
-          <w:lang w:val="en-US"/>
-        </w:rPr>
-      </w:pPr>
-      <w:r>
-        <w:rPr>
-          <w:rFonts w:ascii="Times New Roman" w:hAnsi="Times New Roman" w:cs="Times New Roman"/>
-          <w:sz w:val="24"/>
-          <w:szCs w:val="24"/>
-          <w:lang w:val="en-US"/>
-        </w:rPr>
-        <w:t>identity-service :</w:t>
-      </w:r>
-      <w:r>
-        <w:rPr>
-          <w:rFonts w:ascii="Times New Roman" w:hAnsi="Times New Roman" w:cs="Times New Roman"/>
-          <w:sz w:val="24"/>
-          <w:szCs w:val="24"/>
-          <w:lang w:val="en-US"/>
-        </w:rPr>
-        <w:br/>
-        <w:t>This service will perform users related tasks like</w:t>
-      </w:r>
-      <w:r>
-        <w:rPr>
-          <w:rFonts w:ascii="Times New Roman" w:hAnsi="Times New Roman" w:cs="Times New Roman"/>
-          <w:sz w:val="24"/>
-          <w:szCs w:val="24"/>
-          <w:lang w:val="en-US"/>
-        </w:rPr>
-        <w:br/>
-        <w:t>a. registering new user</w:t>
-      </w:r>
-      <w:r>
-        <w:rPr>
-          <w:rFonts w:ascii="Times New Roman" w:hAnsi="Times New Roman" w:cs="Times New Roman"/>
-          <w:sz w:val="24"/>
-          <w:szCs w:val="24"/>
-          <w:lang w:val="en-US"/>
-        </w:rPr>
-        <w:br/>
-        <w:t>b. logging in the user and providing a valid token</w:t>
-      </w:r>
-      <w:r>
-        <w:rPr>
-          <w:rFonts w:ascii="Times New Roman" w:hAnsi="Times New Roman" w:cs="Times New Roman"/>
-          <w:sz w:val="24"/>
-          <w:szCs w:val="24"/>
-          <w:lang w:val="en-US"/>
+        <w:shd w:val="clear" w:color="auto" w:fill="FFFFFE"/>
+        <w:suppressAutoHyphens/>
+        <w:autoSpaceDN w:val="0"/>
+        <w:spacing w:after="0" w:line="270" w:lineRule="atLeast"/>
+        <w:rPr>
+          <w:rFonts w:ascii="Times New Roman" w:eastAsia="Times New Roman" w:hAnsi="Times New Roman" w:cs="Times New Roman"/>
+          <w:color w:val="000000"/>
+          <w:sz w:val="20"/>
+          <w:szCs w:val="20"/>
+          <w:lang w:eastAsia="en-IN"/>
+        </w:rPr>
+      </w:pPr>
+      <w:r>
+        <w:rPr>
+          <w:rFonts w:ascii="Times New Roman" w:eastAsia="Times New Roman" w:hAnsi="Times New Roman" w:cs="Times New Roman"/>
+          <w:b/>
+          <w:bCs/>
+          <w:color w:val="000000"/>
+          <w:sz w:val="28"/>
+          <w:szCs w:val="28"/>
+          <w:lang w:eastAsia="en-IN"/>
+        </w:rPr>
+        <w:t xml:space="preserve">Successful flow </w:t>
+      </w:r>
+      <w:r>
+        <w:rPr>
+          <w:rFonts w:ascii="Times New Roman" w:eastAsia="Times New Roman" w:hAnsi="Times New Roman" w:cs="Times New Roman"/>
+          <w:b/>
+          <w:bCs/>
+          <w:color w:val="000000"/>
+          <w:sz w:val="28"/>
+          <w:szCs w:val="28"/>
+          <w:lang w:eastAsia="en-IN"/>
+        </w:rPr>
+        <w:t>hotel</w:t>
+      </w:r>
+      <w:r>
+        <w:rPr>
+          <w:rFonts w:ascii="Times New Roman" w:eastAsia="Times New Roman" w:hAnsi="Times New Roman" w:cs="Times New Roman"/>
+          <w:b/>
+          <w:bCs/>
+          <w:color w:val="000000"/>
+          <w:sz w:val="28"/>
+          <w:szCs w:val="28"/>
+          <w:lang w:eastAsia="en-IN"/>
+        </w:rPr>
+        <w:t xml:space="preserve"> booking</w:t>
+      </w:r>
+      <w:r>
+        <w:rPr>
+          <w:rFonts w:ascii="Times New Roman" w:eastAsia="Times New Roman" w:hAnsi="Times New Roman" w:cs="Times New Roman"/>
+          <w:b/>
+          <w:bCs/>
+          <w:color w:val="000000"/>
+          <w:sz w:val="28"/>
+          <w:szCs w:val="28"/>
+          <w:lang w:eastAsia="en-IN"/>
+        </w:rPr>
+        <w:br/>
+      </w:r>
+      <w:r>
+        <w:rPr>
+          <w:rFonts w:ascii="Times New Roman" w:eastAsia="Times New Roman" w:hAnsi="Times New Roman" w:cs="Times New Roman"/>
+          <w:color w:val="000000"/>
+          <w:sz w:val="28"/>
+          <w:szCs w:val="28"/>
+          <w:lang w:eastAsia="en-IN"/>
+        </w:rPr>
+        <w:br/>
+      </w:r>
+      <w:r>
+        <w:rPr>
+          <w:rFonts w:ascii="Times New Roman" w:eastAsia="Times New Roman" w:hAnsi="Times New Roman" w:cs="Times New Roman"/>
+          <w:color w:val="000000"/>
+          <w:sz w:val="24"/>
+          <w:szCs w:val="24"/>
+          <w:lang w:eastAsia="en-IN"/>
+        </w:rPr>
+        <w:t>Follow the</w:t>
+      </w:r>
+      <w:r>
+        <w:rPr>
+          <w:rFonts w:ascii="Times New Roman" w:eastAsia="Times New Roman" w:hAnsi="Times New Roman" w:cs="Times New Roman"/>
+          <w:color w:val="000000"/>
+          <w:sz w:val="28"/>
+          <w:szCs w:val="28"/>
+          <w:lang w:eastAsia="en-IN"/>
+        </w:rPr>
+        <w:t xml:space="preserve"> following steps to create a successful booking.</w:t>
+      </w:r>
+      <w:r>
+        <w:rPr>
+          <w:rFonts w:ascii="Times New Roman" w:eastAsia="Times New Roman" w:hAnsi="Times New Roman" w:cs="Times New Roman"/>
+          <w:color w:val="000000"/>
+          <w:sz w:val="28"/>
+          <w:szCs w:val="28"/>
+          <w:lang w:eastAsia="en-IN"/>
         </w:rPr>
         <w:br/>
       </w:r>
@@ -10900,82 +10341,89 @@
         <w:pStyle w:val="ListParagraph"/>
         <w:numPr>
           <w:ilvl w:val="0"/>
-          <w:numId w:val="5"/>
+          <w:numId w:val="9"/>
         </w:numPr>
-        <w:rPr>
-          <w:rFonts w:ascii="Times New Roman" w:hAnsi="Times New Roman" w:cs="Times New Roman"/>
-          <w:sz w:val="24"/>
-          <w:szCs w:val="24"/>
-          <w:lang w:val="en-US"/>
-        </w:rPr>
-      </w:pPr>
-      <w:proofErr w:type="spellStart"/>
-      <w:r>
-        <w:rPr>
-          <w:rFonts w:ascii="Times New Roman" w:hAnsi="Times New Roman" w:cs="Times New Roman"/>
-          <w:sz w:val="24"/>
-          <w:szCs w:val="24"/>
-          <w:lang w:val="en-US"/>
-        </w:rPr>
-        <w:t>db</w:t>
-      </w:r>
-      <w:proofErr w:type="spellEnd"/>
-      <w:r>
-        <w:rPr>
-          <w:rFonts w:ascii="Times New Roman" w:hAnsi="Times New Roman" w:cs="Times New Roman"/>
-          <w:sz w:val="24"/>
-          <w:szCs w:val="24"/>
-          <w:lang w:val="en-US"/>
-        </w:rPr>
-        <w:t>-flights-service :</w:t>
-      </w:r>
-      <w:r>
-        <w:rPr>
-          <w:rFonts w:ascii="Times New Roman" w:hAnsi="Times New Roman" w:cs="Times New Roman"/>
-          <w:sz w:val="24"/>
-          <w:szCs w:val="24"/>
-          <w:lang w:val="en-US"/>
-        </w:rPr>
-        <w:br/>
-        <w:t>This service will act as a database for all the flights details. It will provide the functionality to</w:t>
-      </w:r>
-      <w:r>
-        <w:rPr>
-          <w:rFonts w:ascii="Times New Roman" w:hAnsi="Times New Roman" w:cs="Times New Roman"/>
-          <w:sz w:val="24"/>
-          <w:szCs w:val="24"/>
-          <w:lang w:val="en-US"/>
-        </w:rPr>
-        <w:br/>
-        <w:t>a. read flights data</w:t>
-      </w:r>
-      <w:r>
-        <w:rPr>
-          <w:rFonts w:ascii="Times New Roman" w:hAnsi="Times New Roman" w:cs="Times New Roman"/>
-          <w:sz w:val="24"/>
-          <w:szCs w:val="24"/>
-          <w:lang w:val="en-US"/>
-        </w:rPr>
-        <w:br/>
-        <w:t>b. update flights data</w:t>
-      </w:r>
-      <w:r>
-        <w:rPr>
-          <w:rFonts w:ascii="Times New Roman" w:hAnsi="Times New Roman" w:cs="Times New Roman"/>
-          <w:sz w:val="24"/>
-          <w:szCs w:val="24"/>
-          <w:lang w:val="en-US"/>
-        </w:rPr>
-        <w:br/>
-      </w:r>
-      <w:r>
-        <w:rPr>
-          <w:rFonts w:ascii="Times New Roman" w:hAnsi="Times New Roman" w:cs="Times New Roman"/>
-          <w:sz w:val="24"/>
-          <w:szCs w:val="24"/>
-          <w:lang w:val="en-US"/>
-        </w:rPr>
-        <w:br/>
+        <w:shd w:val="clear" w:color="auto" w:fill="FFFFFE"/>
+        <w:suppressAutoHyphens/>
+        <w:autoSpaceDN w:val="0"/>
+        <w:spacing w:after="0" w:line="270" w:lineRule="atLeast"/>
+        <w:rPr>
+          <w:rFonts w:ascii="Times New Roman" w:eastAsia="Times New Roman" w:hAnsi="Times New Roman" w:cs="Times New Roman"/>
+          <w:color w:val="000000"/>
+          <w:sz w:val="20"/>
+          <w:szCs w:val="20"/>
+          <w:lang w:eastAsia="en-IN"/>
+        </w:rPr>
+      </w:pPr>
+      <w:r>
+        <w:rPr>
+          <w:rFonts w:ascii="Times New Roman" w:eastAsia="Times New Roman" w:hAnsi="Times New Roman" w:cs="Times New Roman"/>
+          <w:color w:val="000000"/>
+          <w:sz w:val="24"/>
+          <w:szCs w:val="24"/>
+          <w:lang w:eastAsia="en-IN"/>
+        </w:rPr>
+        <w:t>Register a new user.</w:t>
+      </w:r>
+      <w:r>
+        <w:rPr>
+          <w:rFonts w:ascii="Times New Roman" w:eastAsia="Times New Roman" w:hAnsi="Times New Roman" w:cs="Times New Roman"/>
+          <w:color w:val="000000"/>
+          <w:sz w:val="24"/>
+          <w:szCs w:val="24"/>
+          <w:lang w:eastAsia="en-IN"/>
+        </w:rPr>
+        <w:br/>
+      </w:r>
+      <w:r>
+        <w:rPr>
+          <w:rFonts w:ascii="Times New Roman" w:eastAsia="Times New Roman" w:hAnsi="Times New Roman" w:cs="Times New Roman"/>
+          <w:noProof/>
+          <w:color w:val="000000"/>
+          <w:sz w:val="20"/>
+          <w:szCs w:val="20"/>
+          <w:lang w:eastAsia="en-IN"/>
+        </w:rPr>
+        <w:drawing>
+          <wp:inline distT="0" distB="0" distL="0" distR="0" wp14:anchorId="1480BB9E" wp14:editId="29AA6C0D">
+            <wp:extent cx="5040000" cy="2563822"/>
+            <wp:effectExtent l="19050" t="19050" r="27305" b="27305"/>
+            <wp:docPr id="191688329" name="Picture 191688329"/>
+            <wp:cNvGraphicFramePr>
+              <a:graphicFrameLocks xmlns:a="http://schemas.openxmlformats.org/drawingml/2006/main" noChangeAspect="1"/>
+            </wp:cNvGraphicFramePr>
+            <a:graphic xmlns:a="http://schemas.openxmlformats.org/drawingml/2006/main">
+              <a:graphicData uri="http://schemas.openxmlformats.org/drawingml/2006/picture">
+                <pic:pic xmlns:pic="http://schemas.openxmlformats.org/drawingml/2006/picture">
+                  <pic:nvPicPr>
+                    <pic:cNvPr id="44547000" name=""/>
+                    <pic:cNvPicPr/>
+                  </pic:nvPicPr>
+                  <pic:blipFill>
+                    <a:blip r:embed="rId46"/>
+                    <a:stretch>
+                      <a:fillRect/>
+                    </a:stretch>
+                  </pic:blipFill>
+                  <pic:spPr>
+                    <a:xfrm>
+                      <a:off x="0" y="0"/>
+                      <a:ext cx="5040000" cy="2563822"/>
+                    </a:xfrm>
+                    <a:prstGeom prst="rect">
+                      <a:avLst/>
+                    </a:prstGeom>
+                    <a:ln>
+                      <a:solidFill>
+                        <a:schemeClr val="tx1"/>
+                      </a:solidFill>
+                    </a:ln>
+                  </pic:spPr>
+                </pic:pic>
+              </a:graphicData>
+            </a:graphic>
+          </wp:inline>
+        </w:drawing>
       </w:r>
     </w:p>
     <w:p>
@@ -10983,332 +10431,89 @@
         <w:pStyle w:val="ListParagraph"/>
         <w:numPr>
           <w:ilvl w:val="0"/>
-          <w:numId w:val="5"/>
+          <w:numId w:val="9"/>
         </w:numPr>
-        <w:rPr>
-          <w:rFonts w:ascii="Times New Roman" w:hAnsi="Times New Roman" w:cs="Times New Roman"/>
-          <w:sz w:val="24"/>
-          <w:szCs w:val="24"/>
-          <w:lang w:val="en-US"/>
-        </w:rPr>
-      </w:pPr>
-      <w:r>
-        <w:rPr>
-          <w:rFonts w:ascii="Times New Roman" w:hAnsi="Times New Roman" w:cs="Times New Roman"/>
-          <w:sz w:val="24"/>
-          <w:szCs w:val="24"/>
-          <w:lang w:val="en-US"/>
-        </w:rPr>
-        <w:t>flights-service :</w:t>
-      </w:r>
-      <w:r>
-        <w:rPr>
-          <w:rFonts w:ascii="Times New Roman" w:hAnsi="Times New Roman" w:cs="Times New Roman"/>
-          <w:sz w:val="24"/>
-          <w:szCs w:val="24"/>
-          <w:lang w:val="en-US"/>
-        </w:rPr>
-        <w:br/>
-        <w:t xml:space="preserve">This service is created to consume the </w:t>
-      </w:r>
-      <w:proofErr w:type="spellStart"/>
-      <w:r>
-        <w:rPr>
-          <w:rFonts w:ascii="Times New Roman" w:hAnsi="Times New Roman" w:cs="Times New Roman"/>
-          <w:sz w:val="24"/>
-          <w:szCs w:val="24"/>
-          <w:lang w:val="en-US"/>
-        </w:rPr>
-        <w:t>db</w:t>
-      </w:r>
-      <w:proofErr w:type="spellEnd"/>
-      <w:r>
-        <w:rPr>
-          <w:rFonts w:ascii="Times New Roman" w:hAnsi="Times New Roman" w:cs="Times New Roman"/>
-          <w:sz w:val="24"/>
-          <w:szCs w:val="24"/>
-          <w:lang w:val="en-US"/>
-        </w:rPr>
-        <w:t xml:space="preserve">-flights-service such that the </w:t>
-      </w:r>
-      <w:proofErr w:type="spellStart"/>
-      <w:r>
-        <w:rPr>
-          <w:rFonts w:ascii="Times New Roman" w:hAnsi="Times New Roman" w:cs="Times New Roman"/>
-          <w:sz w:val="24"/>
-          <w:szCs w:val="24"/>
-          <w:lang w:val="en-US"/>
-        </w:rPr>
-        <w:t>db</w:t>
-      </w:r>
-      <w:proofErr w:type="spellEnd"/>
-      <w:r>
-        <w:rPr>
-          <w:rFonts w:ascii="Times New Roman" w:hAnsi="Times New Roman" w:cs="Times New Roman"/>
-          <w:sz w:val="24"/>
-          <w:szCs w:val="24"/>
-          <w:lang w:val="en-US"/>
-        </w:rPr>
-        <w:t xml:space="preserve">-flights-service is not exposed publicly. Because the user may be able to directly modify the flights data in database if </w:t>
-      </w:r>
-      <w:proofErr w:type="spellStart"/>
-      <w:r>
-        <w:rPr>
-          <w:rFonts w:ascii="Times New Roman" w:hAnsi="Times New Roman" w:cs="Times New Roman"/>
-          <w:sz w:val="24"/>
-          <w:szCs w:val="24"/>
-          <w:lang w:val="en-US"/>
-        </w:rPr>
-        <w:t>db</w:t>
-      </w:r>
-      <w:proofErr w:type="spellEnd"/>
-      <w:r>
-        <w:rPr>
-          <w:rFonts w:ascii="Times New Roman" w:hAnsi="Times New Roman" w:cs="Times New Roman"/>
-          <w:sz w:val="24"/>
-          <w:szCs w:val="24"/>
-          <w:lang w:val="en-US"/>
-        </w:rPr>
-        <w:t xml:space="preserve">-flights-service is exposed to </w:t>
-      </w:r>
-      <w:proofErr w:type="spellStart"/>
-      <w:r>
-        <w:rPr>
-          <w:rFonts w:ascii="Times New Roman" w:hAnsi="Times New Roman" w:cs="Times New Roman"/>
-          <w:sz w:val="24"/>
-          <w:szCs w:val="24"/>
-          <w:lang w:val="en-US"/>
-        </w:rPr>
-        <w:t>api</w:t>
-      </w:r>
-      <w:proofErr w:type="spellEnd"/>
-      <w:r>
-        <w:rPr>
-          <w:rFonts w:ascii="Times New Roman" w:hAnsi="Times New Roman" w:cs="Times New Roman"/>
-          <w:sz w:val="24"/>
-          <w:szCs w:val="24"/>
-          <w:lang w:val="en-US"/>
-        </w:rPr>
-        <w:t>-gateway/publicly.</w:t>
-      </w:r>
-      <w:r>
-        <w:rPr>
-          <w:rFonts w:ascii="Times New Roman" w:hAnsi="Times New Roman" w:cs="Times New Roman"/>
-          <w:sz w:val="24"/>
-          <w:szCs w:val="24"/>
-          <w:lang w:val="en-US"/>
-        </w:rPr>
-        <w:br/>
-        <w:t xml:space="preserve">This service uses circuit breaker pattern to consume </w:t>
-      </w:r>
-      <w:proofErr w:type="spellStart"/>
-      <w:r>
-        <w:rPr>
-          <w:rFonts w:ascii="Times New Roman" w:hAnsi="Times New Roman" w:cs="Times New Roman"/>
-          <w:sz w:val="24"/>
-          <w:szCs w:val="24"/>
-          <w:lang w:val="en-US"/>
-        </w:rPr>
-        <w:t>db</w:t>
-      </w:r>
-      <w:proofErr w:type="spellEnd"/>
-      <w:r>
-        <w:rPr>
-          <w:rFonts w:ascii="Times New Roman" w:hAnsi="Times New Roman" w:cs="Times New Roman"/>
-          <w:sz w:val="24"/>
-          <w:szCs w:val="24"/>
-          <w:lang w:val="en-US"/>
-        </w:rPr>
-        <w:t xml:space="preserve">-flights-service and </w:t>
-      </w:r>
-      <w:proofErr w:type="spellStart"/>
-      <w:r>
-        <w:rPr>
-          <w:rFonts w:ascii="Times New Roman" w:hAnsi="Times New Roman" w:cs="Times New Roman"/>
-          <w:sz w:val="24"/>
-          <w:szCs w:val="24"/>
-          <w:lang w:val="en-US"/>
-        </w:rPr>
-        <w:t>activemq</w:t>
-      </w:r>
-      <w:proofErr w:type="spellEnd"/>
-      <w:r>
-        <w:rPr>
-          <w:rFonts w:ascii="Times New Roman" w:hAnsi="Times New Roman" w:cs="Times New Roman"/>
-          <w:sz w:val="24"/>
-          <w:szCs w:val="24"/>
-          <w:lang w:val="en-US"/>
-        </w:rPr>
-        <w:t xml:space="preserve"> to communicate asynchronously.</w:t>
-      </w:r>
-      <w:r>
-        <w:rPr>
-          <w:rFonts w:ascii="Times New Roman" w:hAnsi="Times New Roman" w:cs="Times New Roman"/>
-          <w:sz w:val="24"/>
-          <w:szCs w:val="24"/>
-          <w:lang w:val="en-US"/>
-        </w:rPr>
-        <w:br/>
-        <w:t>This service provide functionality like</w:t>
-      </w:r>
-      <w:r>
-        <w:rPr>
-          <w:rFonts w:ascii="Times New Roman" w:hAnsi="Times New Roman" w:cs="Times New Roman"/>
-          <w:sz w:val="24"/>
-          <w:szCs w:val="24"/>
-          <w:lang w:val="en-US"/>
-        </w:rPr>
-        <w:br/>
-        <w:t>a. view flights where we can filter flights using source, destination, departure date.</w:t>
-      </w:r>
-      <w:r>
-        <w:rPr>
-          <w:rFonts w:ascii="Times New Roman" w:hAnsi="Times New Roman" w:cs="Times New Roman"/>
-          <w:sz w:val="24"/>
-          <w:szCs w:val="24"/>
-          <w:lang w:val="en-US"/>
-        </w:rPr>
-        <w:br/>
-        <w:t>b. view complete data for a specific flight</w:t>
-      </w:r>
-      <w:r>
-        <w:rPr>
-          <w:rFonts w:ascii="Times New Roman" w:hAnsi="Times New Roman" w:cs="Times New Roman"/>
-          <w:sz w:val="24"/>
-          <w:szCs w:val="24"/>
-          <w:lang w:val="en-US"/>
-        </w:rPr>
-        <w:br/>
-      </w:r>
-    </w:p>
-    <w:p>
-      <w:pPr>
-        <w:pStyle w:val="ListParagraph"/>
-        <w:numPr>
-          <w:ilvl w:val="0"/>
-          <w:numId w:val="5"/>
-        </w:numPr>
-        <w:rPr>
-          <w:rFonts w:ascii="Times New Roman" w:hAnsi="Times New Roman" w:cs="Times New Roman"/>
-          <w:sz w:val="24"/>
-          <w:szCs w:val="24"/>
-          <w:lang w:val="en-US"/>
-        </w:rPr>
-      </w:pPr>
-      <w:r>
-        <w:rPr>
-          <w:rFonts w:ascii="Times New Roman" w:hAnsi="Times New Roman" w:cs="Times New Roman"/>
-          <w:sz w:val="24"/>
-          <w:szCs w:val="24"/>
-          <w:lang w:val="en-US"/>
-        </w:rPr>
-        <w:t>booking-service :</w:t>
-      </w:r>
-      <w:r>
-        <w:rPr>
-          <w:rFonts w:ascii="Times New Roman" w:hAnsi="Times New Roman" w:cs="Times New Roman"/>
-          <w:sz w:val="24"/>
-          <w:szCs w:val="24"/>
-          <w:lang w:val="en-US"/>
-        </w:rPr>
-        <w:br/>
-        <w:t>This service is created to create a booking order for a user. This service will get a post request for creating a booking. Then it will initiate the booking and will dispatch various events like check seat availability, payment request etc. to keep the booking order up to date.</w:t>
-      </w:r>
-      <w:r>
-        <w:rPr>
-          <w:rFonts w:ascii="Times New Roman" w:hAnsi="Times New Roman" w:cs="Times New Roman"/>
-          <w:sz w:val="24"/>
-          <w:szCs w:val="24"/>
-          <w:lang w:val="en-US"/>
-        </w:rPr>
-        <w:br/>
-      </w:r>
-    </w:p>
-    <w:p>
-      <w:pPr>
-        <w:pStyle w:val="ListParagraph"/>
-        <w:numPr>
-          <w:ilvl w:val="0"/>
-          <w:numId w:val="5"/>
-        </w:numPr>
-        <w:rPr>
-          <w:rFonts w:ascii="Times New Roman" w:hAnsi="Times New Roman" w:cs="Times New Roman"/>
-          <w:sz w:val="24"/>
-          <w:szCs w:val="24"/>
-          <w:lang w:val="en-US"/>
-        </w:rPr>
-      </w:pPr>
-      <w:r>
-        <w:rPr>
-          <w:rFonts w:ascii="Times New Roman" w:hAnsi="Times New Roman" w:cs="Times New Roman"/>
-          <w:sz w:val="24"/>
-          <w:szCs w:val="24"/>
-          <w:lang w:val="en-US"/>
-        </w:rPr>
-        <w:t>booking-saga-orchestrator :</w:t>
-      </w:r>
-      <w:r>
-        <w:rPr>
-          <w:rFonts w:ascii="Times New Roman" w:hAnsi="Times New Roman" w:cs="Times New Roman"/>
-          <w:sz w:val="24"/>
-          <w:szCs w:val="24"/>
-          <w:lang w:val="en-US"/>
-        </w:rPr>
-        <w:br/>
-        <w:t>This service is based on the saga pattern used in microservices to carry out the asynchronous requests in a systematic order.</w:t>
-      </w:r>
-      <w:r>
-        <w:rPr>
-          <w:rFonts w:ascii="Times New Roman" w:hAnsi="Times New Roman" w:cs="Times New Roman"/>
-          <w:sz w:val="24"/>
-          <w:szCs w:val="24"/>
-          <w:lang w:val="en-US"/>
-        </w:rPr>
-        <w:br/>
-        <w:t>This service manages the events between booking-service, payments-service, flights-service.</w:t>
-      </w:r>
-      <w:r>
-        <w:rPr>
-          <w:rFonts w:ascii="Times New Roman" w:hAnsi="Times New Roman" w:cs="Times New Roman"/>
-          <w:sz w:val="24"/>
-          <w:szCs w:val="24"/>
-          <w:lang w:val="en-US"/>
-        </w:rPr>
-        <w:br/>
-      </w:r>
-    </w:p>
-    <w:p>
-      <w:pPr>
-        <w:pStyle w:val="ListParagraph"/>
-        <w:numPr>
-          <w:ilvl w:val="0"/>
-          <w:numId w:val="5"/>
-        </w:numPr>
-        <w:rPr>
-          <w:rFonts w:ascii="Times New Roman" w:hAnsi="Times New Roman" w:cs="Times New Roman"/>
-          <w:sz w:val="24"/>
-          <w:szCs w:val="24"/>
-          <w:lang w:val="en-US"/>
-        </w:rPr>
-      </w:pPr>
-      <w:r>
-        <w:rPr>
-          <w:rFonts w:ascii="Times New Roman" w:hAnsi="Times New Roman" w:cs="Times New Roman"/>
-          <w:sz w:val="24"/>
-          <w:szCs w:val="24"/>
-          <w:lang w:val="en-US"/>
-        </w:rPr>
-        <w:t>payments-service :</w:t>
-      </w:r>
-      <w:r>
-        <w:rPr>
-          <w:rFonts w:ascii="Times New Roman" w:hAnsi="Times New Roman" w:cs="Times New Roman"/>
-          <w:sz w:val="24"/>
-          <w:szCs w:val="24"/>
-          <w:lang w:val="en-US"/>
-        </w:rPr>
-        <w:br/>
-        <w:t>This service is created to mock the payment requests in the booking transactions.</w:t>
+        <w:shd w:val="clear" w:color="auto" w:fill="FFFFFE"/>
+        <w:suppressAutoHyphens/>
+        <w:autoSpaceDN w:val="0"/>
+        <w:spacing w:after="0" w:line="270" w:lineRule="atLeast"/>
+        <w:rPr>
+          <w:rFonts w:ascii="Times New Roman" w:eastAsia="Times New Roman" w:hAnsi="Times New Roman" w:cs="Times New Roman"/>
+          <w:color w:val="000000"/>
+          <w:sz w:val="20"/>
+          <w:szCs w:val="20"/>
+          <w:lang w:eastAsia="en-IN"/>
+        </w:rPr>
+      </w:pPr>
+      <w:r>
+        <w:rPr>
+          <w:rFonts w:ascii="Times New Roman" w:eastAsia="Times New Roman" w:hAnsi="Times New Roman" w:cs="Times New Roman"/>
+          <w:color w:val="000000"/>
+          <w:sz w:val="24"/>
+          <w:szCs w:val="24"/>
+          <w:lang w:eastAsia="en-IN"/>
+        </w:rPr>
+        <w:t>Login and get a valid token to carry out further requests.</w:t>
+      </w:r>
+      <w:r>
+        <w:rPr>
+          <w:rFonts w:ascii="Times New Roman" w:eastAsia="Times New Roman" w:hAnsi="Times New Roman" w:cs="Times New Roman"/>
+          <w:color w:val="000000"/>
+          <w:sz w:val="24"/>
+          <w:szCs w:val="24"/>
+          <w:lang w:eastAsia="en-IN"/>
+        </w:rPr>
+        <w:br/>
+      </w:r>
+      <w:r>
+        <w:rPr>
+          <w:rFonts w:ascii="Times New Roman" w:eastAsia="Times New Roman" w:hAnsi="Times New Roman" w:cs="Times New Roman"/>
+          <w:noProof/>
+          <w:color w:val="000000"/>
+          <w:sz w:val="20"/>
+          <w:szCs w:val="20"/>
+          <w:lang w:eastAsia="en-IN"/>
+        </w:rPr>
+        <w:drawing>
+          <wp:inline distT="0" distB="0" distL="0" distR="0" wp14:anchorId="09FFE56D" wp14:editId="39112AA4">
+            <wp:extent cx="5040000" cy="2506035"/>
+            <wp:effectExtent l="19050" t="19050" r="27305" b="27940"/>
+            <wp:docPr id="413164610" name="Picture 413164610" descr="Graphical user interface, text, application, email&#10;&#10;Description automatically generated"/>
+            <wp:cNvGraphicFramePr>
+              <a:graphicFrameLocks xmlns:a="http://schemas.openxmlformats.org/drawingml/2006/main" noChangeAspect="1"/>
+            </wp:cNvGraphicFramePr>
+            <a:graphic xmlns:a="http://schemas.openxmlformats.org/drawingml/2006/main">
+              <a:graphicData uri="http://schemas.openxmlformats.org/drawingml/2006/picture">
+                <pic:pic xmlns:pic="http://schemas.openxmlformats.org/drawingml/2006/picture">
+                  <pic:nvPicPr>
+                    <pic:cNvPr id="315406640" name="Picture 1" descr="Graphical user interface, text, application, email&#10;&#10;Description automatically generated"/>
+                    <pic:cNvPicPr/>
+                  </pic:nvPicPr>
+                  <pic:blipFill>
+                    <a:blip r:embed="rId47"/>
+                    <a:stretch>
+                      <a:fillRect/>
+                    </a:stretch>
+                  </pic:blipFill>
+                  <pic:spPr>
+                    <a:xfrm>
+                      <a:off x="0" y="0"/>
+                      <a:ext cx="5040000" cy="2506035"/>
+                    </a:xfrm>
+                    <a:prstGeom prst="rect">
+                      <a:avLst/>
+                    </a:prstGeom>
+                    <a:ln>
+                      <a:solidFill>
+                        <a:schemeClr val="tx1"/>
+                      </a:solidFill>
+                    </a:ln>
+                  </pic:spPr>
+                </pic:pic>
+              </a:graphicData>
+            </a:graphic>
+          </wp:inline>
+        </w:drawing>
       </w:r>
     </w:p>
     <w:p>
@@ -11321,6 +10526,1131 @@
         <w:ind w:left="1080"/>
         <w:rPr>
           <w:rFonts w:ascii="Times New Roman" w:eastAsia="Times New Roman" w:hAnsi="Times New Roman" w:cs="Times New Roman"/>
+          <w:color w:val="000000"/>
+          <w:sz w:val="20"/>
+          <w:szCs w:val="20"/>
+          <w:lang w:eastAsia="en-IN"/>
+        </w:rPr>
+      </w:pPr>
+    </w:p>
+    <w:p>
+      <w:pPr>
+        <w:pStyle w:val="ListParagraph"/>
+        <w:numPr>
+          <w:ilvl w:val="0"/>
+          <w:numId w:val="9"/>
+        </w:numPr>
+        <w:shd w:val="clear" w:color="auto" w:fill="FFFFFE"/>
+        <w:suppressAutoHyphens/>
+        <w:autoSpaceDN w:val="0"/>
+        <w:spacing w:after="0" w:line="270" w:lineRule="atLeast"/>
+        <w:rPr>
+          <w:rFonts w:ascii="Times New Roman" w:eastAsia="Times New Roman" w:hAnsi="Times New Roman" w:cs="Times New Roman"/>
+          <w:color w:val="000000"/>
+          <w:sz w:val="20"/>
+          <w:szCs w:val="20"/>
+          <w:lang w:eastAsia="en-IN"/>
+        </w:rPr>
+      </w:pPr>
+      <w:r>
+        <w:rPr>
+          <w:rFonts w:ascii="Times New Roman" w:eastAsia="Times New Roman" w:hAnsi="Times New Roman" w:cs="Times New Roman"/>
+          <w:color w:val="000000"/>
+          <w:sz w:val="24"/>
+          <w:szCs w:val="24"/>
+          <w:lang w:eastAsia="en-IN"/>
+        </w:rPr>
+        <w:t xml:space="preserve">Place the valid token under </w:t>
+      </w:r>
+      <w:r>
+        <w:rPr>
+          <w:rFonts w:ascii="Times New Roman" w:eastAsia="Times New Roman" w:hAnsi="Times New Roman" w:cs="Times New Roman"/>
+          <w:color w:val="000000"/>
+          <w:sz w:val="24"/>
+          <w:szCs w:val="24"/>
+          <w:lang w:eastAsia="en-IN"/>
+        </w:rPr>
+        <w:br/>
+      </w:r>
+      <w:r>
+        <w:rPr>
+          <w:rFonts w:ascii="Times New Roman" w:eastAsia="Times New Roman" w:hAnsi="Times New Roman" w:cs="Times New Roman"/>
+          <w:color w:val="000000"/>
+          <w:sz w:val="24"/>
+          <w:szCs w:val="24"/>
+          <w:highlight w:val="lightGray"/>
+          <w:lang w:eastAsia="en-IN"/>
+        </w:rPr>
+        <w:t>Authorization =&gt; Type =&gt; Bearer Token</w:t>
+      </w:r>
+      <w:r>
+        <w:rPr>
+          <w:rFonts w:ascii="Times New Roman" w:eastAsia="Times New Roman" w:hAnsi="Times New Roman" w:cs="Times New Roman"/>
+          <w:color w:val="000000"/>
+          <w:sz w:val="24"/>
+          <w:szCs w:val="24"/>
+          <w:lang w:eastAsia="en-IN"/>
+        </w:rPr>
+        <w:t xml:space="preserve"> field in Postman application for the below mentioned requests as these are protected routes.</w:t>
+      </w:r>
+      <w:r>
+        <w:rPr>
+          <w:rFonts w:ascii="Times New Roman" w:eastAsia="Times New Roman" w:hAnsi="Times New Roman" w:cs="Times New Roman"/>
+          <w:color w:val="000000"/>
+          <w:sz w:val="24"/>
+          <w:szCs w:val="24"/>
+          <w:lang w:eastAsia="en-IN"/>
+        </w:rPr>
+        <w:br/>
+      </w:r>
+      <w:r>
+        <w:rPr>
+          <w:rFonts w:ascii="Times New Roman" w:eastAsia="Times New Roman" w:hAnsi="Times New Roman" w:cs="Times New Roman"/>
+          <w:noProof/>
+          <w:color w:val="000000"/>
+          <w:sz w:val="20"/>
+          <w:szCs w:val="20"/>
+          <w:lang w:eastAsia="en-IN"/>
+        </w:rPr>
+        <w:drawing>
+          <wp:inline distT="0" distB="0" distL="0" distR="0" wp14:anchorId="629D9737" wp14:editId="52BEF750">
+            <wp:extent cx="5040000" cy="1240978"/>
+            <wp:effectExtent l="19050" t="19050" r="27305" b="16510"/>
+            <wp:docPr id="317365772" name="Picture 317365772" descr="Graphical user interface, text, application&#10;&#10;Description automatically generated"/>
+            <wp:cNvGraphicFramePr>
+              <a:graphicFrameLocks xmlns:a="http://schemas.openxmlformats.org/drawingml/2006/main" noChangeAspect="1"/>
+            </wp:cNvGraphicFramePr>
+            <a:graphic xmlns:a="http://schemas.openxmlformats.org/drawingml/2006/main">
+              <a:graphicData uri="http://schemas.openxmlformats.org/drawingml/2006/picture">
+                <pic:pic xmlns:pic="http://schemas.openxmlformats.org/drawingml/2006/picture">
+                  <pic:nvPicPr>
+                    <pic:cNvPr id="317365772" name="Picture 317365772" descr="Graphical user interface, text, application&#10;&#10;Description automatically generated"/>
+                    <pic:cNvPicPr/>
+                  </pic:nvPicPr>
+                  <pic:blipFill>
+                    <a:blip r:embed="rId48"/>
+                    <a:stretch>
+                      <a:fillRect/>
+                    </a:stretch>
+                  </pic:blipFill>
+                  <pic:spPr>
+                    <a:xfrm>
+                      <a:off x="0" y="0"/>
+                      <a:ext cx="5040000" cy="1240978"/>
+                    </a:xfrm>
+                    <a:prstGeom prst="rect">
+                      <a:avLst/>
+                    </a:prstGeom>
+                    <a:ln>
+                      <a:solidFill>
+                        <a:schemeClr val="tx1"/>
+                      </a:solidFill>
+                    </a:ln>
+                  </pic:spPr>
+                </pic:pic>
+              </a:graphicData>
+            </a:graphic>
+          </wp:inline>
+        </w:drawing>
+      </w:r>
+      <w:r>
+        <w:rPr>
+          <w:rFonts w:ascii="Times New Roman" w:eastAsia="Times New Roman" w:hAnsi="Times New Roman" w:cs="Times New Roman"/>
+          <w:color w:val="000000"/>
+          <w:sz w:val="24"/>
+          <w:szCs w:val="24"/>
+          <w:lang w:eastAsia="en-IN"/>
+        </w:rPr>
+        <w:br/>
+      </w:r>
+    </w:p>
+    <w:p>
+      <w:pPr>
+        <w:pStyle w:val="ListParagraph"/>
+        <w:rPr>
+          <w:rFonts w:ascii="Times New Roman" w:eastAsia="Times New Roman" w:hAnsi="Times New Roman" w:cs="Times New Roman"/>
+          <w:color w:val="000000"/>
+          <w:sz w:val="20"/>
+          <w:szCs w:val="20"/>
+          <w:lang w:eastAsia="en-IN"/>
+        </w:rPr>
+      </w:pPr>
+    </w:p>
+    <w:p>
+      <w:pPr>
+        <w:pStyle w:val="ListParagraph"/>
+        <w:numPr>
+          <w:ilvl w:val="0"/>
+          <w:numId w:val="9"/>
+        </w:numPr>
+        <w:shd w:val="clear" w:color="auto" w:fill="FFFFFE"/>
+        <w:suppressAutoHyphens/>
+        <w:autoSpaceDN w:val="0"/>
+        <w:spacing w:after="0" w:line="270" w:lineRule="atLeast"/>
+        <w:rPr>
+          <w:rFonts w:ascii="Times New Roman" w:eastAsia="Times New Roman" w:hAnsi="Times New Roman" w:cs="Times New Roman"/>
+          <w:color w:val="000000"/>
+          <w:sz w:val="20"/>
+          <w:szCs w:val="20"/>
+          <w:lang w:eastAsia="en-IN"/>
+        </w:rPr>
+      </w:pPr>
+      <w:r>
+        <w:rPr>
+          <w:rFonts w:ascii="Times New Roman" w:eastAsia="Times New Roman" w:hAnsi="Times New Roman" w:cs="Times New Roman"/>
+          <w:color w:val="000000"/>
+          <w:sz w:val="24"/>
+          <w:szCs w:val="24"/>
+          <w:lang w:eastAsia="en-IN"/>
+        </w:rPr>
+        <w:lastRenderedPageBreak/>
+        <w:t xml:space="preserve">Search </w:t>
+      </w:r>
+      <w:r>
+        <w:rPr>
+          <w:rFonts w:ascii="Times New Roman" w:eastAsia="Times New Roman" w:hAnsi="Times New Roman" w:cs="Times New Roman"/>
+          <w:color w:val="000000"/>
+          <w:sz w:val="24"/>
+          <w:szCs w:val="24"/>
+          <w:lang w:eastAsia="en-IN"/>
+        </w:rPr>
+        <w:t>hotels</w:t>
+      </w:r>
+      <w:r>
+        <w:rPr>
+          <w:rFonts w:ascii="Times New Roman" w:eastAsia="Times New Roman" w:hAnsi="Times New Roman" w:cs="Times New Roman"/>
+          <w:color w:val="000000"/>
+          <w:sz w:val="24"/>
+          <w:szCs w:val="24"/>
+          <w:lang w:eastAsia="en-IN"/>
+        </w:rPr>
+        <w:t xml:space="preserve"> (for example lets search for </w:t>
+      </w:r>
+      <w:r>
+        <w:rPr>
+          <w:rFonts w:ascii="Times New Roman" w:eastAsia="Times New Roman" w:hAnsi="Times New Roman" w:cs="Times New Roman"/>
+          <w:color w:val="000000"/>
+          <w:sz w:val="24"/>
+          <w:szCs w:val="24"/>
+          <w:lang w:eastAsia="en-IN"/>
+        </w:rPr>
+        <w:t>Hotels</w:t>
+      </w:r>
+      <w:r>
+        <w:rPr>
+          <w:rFonts w:ascii="Times New Roman" w:eastAsia="Times New Roman" w:hAnsi="Times New Roman" w:cs="Times New Roman"/>
+          <w:color w:val="000000"/>
+          <w:sz w:val="24"/>
+          <w:szCs w:val="24"/>
+          <w:lang w:eastAsia="en-IN"/>
+        </w:rPr>
+        <w:t xml:space="preserve"> </w:t>
+      </w:r>
+      <w:r>
+        <w:rPr>
+          <w:rFonts w:ascii="Times New Roman" w:eastAsia="Times New Roman" w:hAnsi="Times New Roman" w:cs="Times New Roman"/>
+          <w:color w:val="000000"/>
+          <w:sz w:val="24"/>
+          <w:szCs w:val="24"/>
+          <w:lang w:eastAsia="en-IN"/>
+        </w:rPr>
+        <w:t xml:space="preserve">in </w:t>
+      </w:r>
+      <w:r>
+        <w:rPr>
+          <w:rFonts w:ascii="Times New Roman" w:eastAsia="Times New Roman" w:hAnsi="Times New Roman" w:cs="Times New Roman"/>
+          <w:color w:val="000000"/>
+          <w:sz w:val="24"/>
+          <w:szCs w:val="24"/>
+          <w:lang w:eastAsia="en-IN"/>
+        </w:rPr>
+        <w:t>Amritsar)</w:t>
+      </w:r>
+      <w:r>
+        <w:rPr>
+          <w:rFonts w:ascii="Times New Roman" w:eastAsia="Times New Roman" w:hAnsi="Times New Roman" w:cs="Times New Roman"/>
+          <w:color w:val="000000"/>
+          <w:sz w:val="24"/>
+          <w:szCs w:val="24"/>
+          <w:lang w:eastAsia="en-IN"/>
+        </w:rPr>
+        <w:br/>
+      </w:r>
+      <w:r>
+        <w:rPr>
+          <w:rFonts w:ascii="Times New Roman" w:eastAsia="Times New Roman" w:hAnsi="Times New Roman" w:cs="Times New Roman"/>
+          <w:color w:val="000000"/>
+          <w:sz w:val="24"/>
+          <w:szCs w:val="24"/>
+          <w:lang w:eastAsia="en-IN"/>
+        </w:rPr>
+        <w:drawing>
+          <wp:inline distT="0" distB="0" distL="0" distR="0" wp14:anchorId="129BCF01" wp14:editId="2C4E8559">
+            <wp:extent cx="5040000" cy="1977283"/>
+            <wp:effectExtent l="19050" t="19050" r="8255" b="23495"/>
+            <wp:docPr id="1446156802" name="Picture 1"/>
+            <wp:cNvGraphicFramePr>
+              <a:graphicFrameLocks xmlns:a="http://schemas.openxmlformats.org/drawingml/2006/main" noChangeAspect="1"/>
+            </wp:cNvGraphicFramePr>
+            <a:graphic xmlns:a="http://schemas.openxmlformats.org/drawingml/2006/main">
+              <a:graphicData uri="http://schemas.openxmlformats.org/drawingml/2006/picture">
+                <pic:pic xmlns:pic="http://schemas.openxmlformats.org/drawingml/2006/picture">
+                  <pic:nvPicPr>
+                    <pic:cNvPr id="1446156802" name=""/>
+                    <pic:cNvPicPr/>
+                  </pic:nvPicPr>
+                  <pic:blipFill>
+                    <a:blip r:embed="rId59"/>
+                    <a:stretch>
+                      <a:fillRect/>
+                    </a:stretch>
+                  </pic:blipFill>
+                  <pic:spPr>
+                    <a:xfrm>
+                      <a:off x="0" y="0"/>
+                      <a:ext cx="5040000" cy="1977283"/>
+                    </a:xfrm>
+                    <a:prstGeom prst="rect">
+                      <a:avLst/>
+                    </a:prstGeom>
+                    <a:ln>
+                      <a:solidFill>
+                        <a:schemeClr val="tx1"/>
+                      </a:solidFill>
+                    </a:ln>
+                  </pic:spPr>
+                </pic:pic>
+              </a:graphicData>
+            </a:graphic>
+          </wp:inline>
+        </w:drawing>
+      </w:r>
+      <w:r>
+        <w:rPr>
+          <w:rFonts w:ascii="Times New Roman" w:eastAsia="Times New Roman" w:hAnsi="Times New Roman" w:cs="Times New Roman"/>
+          <w:color w:val="000000"/>
+          <w:sz w:val="24"/>
+          <w:szCs w:val="24"/>
+          <w:lang w:eastAsia="en-IN"/>
+        </w:rPr>
+        <w:br/>
+      </w:r>
+      <w:r>
+        <w:rPr>
+          <w:rFonts w:ascii="Times New Roman" w:eastAsia="Times New Roman" w:hAnsi="Times New Roman" w:cs="Times New Roman"/>
+          <w:color w:val="000000"/>
+          <w:sz w:val="24"/>
+          <w:szCs w:val="24"/>
+          <w:lang w:eastAsia="en-IN"/>
+        </w:rPr>
+        <w:br/>
+      </w:r>
+      <w:r>
+        <w:rPr>
+          <w:rFonts w:ascii="Times New Roman" w:eastAsia="Times New Roman" w:hAnsi="Times New Roman" w:cs="Times New Roman"/>
+          <w:color w:val="000000"/>
+          <w:sz w:val="24"/>
+          <w:szCs w:val="24"/>
+          <w:lang w:eastAsia="en-IN"/>
+        </w:rPr>
+        <w:drawing>
+          <wp:inline distT="0" distB="0" distL="0" distR="0" wp14:anchorId="75BEE0A5" wp14:editId="505A251C">
+            <wp:extent cx="5040000" cy="2808000"/>
+            <wp:effectExtent l="19050" t="19050" r="27305" b="11430"/>
+            <wp:docPr id="1497156821" name="Picture 1" descr="Graphical user interface, text, application&#10;&#10;Description automatically generated"/>
+            <wp:cNvGraphicFramePr>
+              <a:graphicFrameLocks xmlns:a="http://schemas.openxmlformats.org/drawingml/2006/main" noChangeAspect="1"/>
+            </wp:cNvGraphicFramePr>
+            <a:graphic xmlns:a="http://schemas.openxmlformats.org/drawingml/2006/main">
+              <a:graphicData uri="http://schemas.openxmlformats.org/drawingml/2006/picture">
+                <pic:pic xmlns:pic="http://schemas.openxmlformats.org/drawingml/2006/picture">
+                  <pic:nvPicPr>
+                    <pic:cNvPr id="1497156821" name="Picture 1" descr="Graphical user interface, text, application&#10;&#10;Description automatically generated"/>
+                    <pic:cNvPicPr/>
+                  </pic:nvPicPr>
+                  <pic:blipFill>
+                    <a:blip r:embed="rId60"/>
+                    <a:stretch>
+                      <a:fillRect/>
+                    </a:stretch>
+                  </pic:blipFill>
+                  <pic:spPr>
+                    <a:xfrm>
+                      <a:off x="0" y="0"/>
+                      <a:ext cx="5040000" cy="2808000"/>
+                    </a:xfrm>
+                    <a:prstGeom prst="rect">
+                      <a:avLst/>
+                    </a:prstGeom>
+                    <a:ln>
+                      <a:solidFill>
+                        <a:schemeClr val="tx1"/>
+                      </a:solidFill>
+                    </a:ln>
+                  </pic:spPr>
+                </pic:pic>
+              </a:graphicData>
+            </a:graphic>
+          </wp:inline>
+        </w:drawing>
+      </w:r>
+      <w:r>
+        <w:rPr>
+          <w:rFonts w:ascii="Times New Roman" w:eastAsia="Times New Roman" w:hAnsi="Times New Roman" w:cs="Times New Roman"/>
+          <w:color w:val="000000"/>
+          <w:sz w:val="24"/>
+          <w:szCs w:val="24"/>
+          <w:lang w:eastAsia="en-IN"/>
+        </w:rPr>
+        <w:br/>
+      </w:r>
+    </w:p>
+    <w:p>
+      <w:pPr>
+        <w:pStyle w:val="ListParagraph"/>
+        <w:numPr>
+          <w:ilvl w:val="0"/>
+          <w:numId w:val="9"/>
+        </w:numPr>
+        <w:shd w:val="clear" w:color="auto" w:fill="FFFFFE"/>
+        <w:suppressAutoHyphens/>
+        <w:autoSpaceDN w:val="0"/>
+        <w:spacing w:after="0" w:line="270" w:lineRule="atLeast"/>
+        <w:rPr>
+          <w:rFonts w:ascii="Times New Roman" w:eastAsia="Times New Roman" w:hAnsi="Times New Roman" w:cs="Times New Roman"/>
+          <w:color w:val="000000"/>
+          <w:sz w:val="20"/>
+          <w:szCs w:val="20"/>
+          <w:lang w:eastAsia="en-IN"/>
+        </w:rPr>
+      </w:pPr>
+      <w:r>
+        <w:rPr>
+          <w:rFonts w:ascii="Times New Roman" w:eastAsia="Times New Roman" w:hAnsi="Times New Roman" w:cs="Times New Roman"/>
+          <w:color w:val="000000"/>
+          <w:sz w:val="24"/>
+          <w:szCs w:val="24"/>
+          <w:lang w:eastAsia="en-IN"/>
+        </w:rPr>
+        <w:t xml:space="preserve">Copy the </w:t>
+      </w:r>
+      <w:r>
+        <w:rPr>
+          <w:rFonts w:ascii="Times New Roman" w:eastAsia="Times New Roman" w:hAnsi="Times New Roman" w:cs="Times New Roman"/>
+          <w:color w:val="000000"/>
+          <w:sz w:val="24"/>
+          <w:szCs w:val="24"/>
+          <w:lang w:eastAsia="en-IN"/>
+        </w:rPr>
+        <w:t>hotelId</w:t>
+      </w:r>
+      <w:r>
+        <w:rPr>
+          <w:rFonts w:ascii="Times New Roman" w:eastAsia="Times New Roman" w:hAnsi="Times New Roman" w:cs="Times New Roman"/>
+          <w:color w:val="000000"/>
+          <w:sz w:val="24"/>
+          <w:szCs w:val="24"/>
+          <w:lang w:eastAsia="en-IN"/>
+        </w:rPr>
+        <w:t xml:space="preserve"> of the </w:t>
+      </w:r>
+      <w:r>
+        <w:rPr>
+          <w:rFonts w:ascii="Times New Roman" w:eastAsia="Times New Roman" w:hAnsi="Times New Roman" w:cs="Times New Roman"/>
+          <w:color w:val="000000"/>
+          <w:sz w:val="24"/>
+          <w:szCs w:val="24"/>
+          <w:lang w:eastAsia="en-IN"/>
+        </w:rPr>
+        <w:t>hotel</w:t>
+      </w:r>
+      <w:r>
+        <w:rPr>
+          <w:rFonts w:ascii="Times New Roman" w:eastAsia="Times New Roman" w:hAnsi="Times New Roman" w:cs="Times New Roman"/>
+          <w:color w:val="000000"/>
+          <w:sz w:val="24"/>
+          <w:szCs w:val="24"/>
+          <w:lang w:eastAsia="en-IN"/>
+        </w:rPr>
+        <w:t xml:space="preserve"> whose complete details you wish to find i.e. </w:t>
+      </w:r>
+      <w:r>
+        <w:rPr>
+          <w:rFonts w:ascii="Times New Roman" w:eastAsia="Times New Roman" w:hAnsi="Times New Roman" w:cs="Times New Roman"/>
+          <w:color w:val="000000"/>
+          <w:sz w:val="24"/>
+          <w:szCs w:val="24"/>
+          <w:lang w:eastAsia="en-IN"/>
+        </w:rPr>
+        <w:t>what are total number of rooms and price of a single room</w:t>
+      </w:r>
+      <w:r>
+        <w:rPr>
+          <w:rFonts w:ascii="Times New Roman" w:eastAsia="Times New Roman" w:hAnsi="Times New Roman" w:cs="Times New Roman"/>
+          <w:color w:val="000000"/>
+          <w:sz w:val="24"/>
+          <w:szCs w:val="24"/>
+          <w:lang w:eastAsia="en-IN"/>
+        </w:rPr>
+        <w:t>.</w:t>
+      </w:r>
+      <w:r>
+        <w:rPr>
+          <w:rFonts w:ascii="Times New Roman" w:eastAsia="Times New Roman" w:hAnsi="Times New Roman" w:cs="Times New Roman"/>
+          <w:color w:val="000000"/>
+          <w:sz w:val="24"/>
+          <w:szCs w:val="24"/>
+          <w:lang w:eastAsia="en-IN"/>
+        </w:rPr>
+        <w:br/>
+        <w:t xml:space="preserve">let’s use the </w:t>
+      </w:r>
+      <w:r>
+        <w:rPr>
+          <w:rFonts w:ascii="Times New Roman" w:eastAsia="Times New Roman" w:hAnsi="Times New Roman" w:cs="Times New Roman"/>
+          <w:color w:val="000000"/>
+          <w:sz w:val="24"/>
+          <w:szCs w:val="24"/>
+          <w:lang w:eastAsia="en-IN"/>
+        </w:rPr>
+        <w:t xml:space="preserve">hotelId </w:t>
+      </w:r>
+      <w:r>
+        <w:rPr>
+          <w:rFonts w:ascii="Times New Roman" w:eastAsia="Times New Roman" w:hAnsi="Times New Roman" w:cs="Times New Roman"/>
+          <w:color w:val="000000"/>
+          <w:sz w:val="24"/>
+          <w:szCs w:val="24"/>
+          <w:lang w:eastAsia="en-IN"/>
+        </w:rPr>
+        <w:t xml:space="preserve">= </w:t>
+      </w:r>
+      <w:r>
+        <w:rPr>
+          <w:rFonts w:ascii="Times New Roman" w:eastAsia="Times New Roman" w:hAnsi="Times New Roman" w:cs="Times New Roman"/>
+          <w:color w:val="000000"/>
+          <w:sz w:val="24"/>
+          <w:szCs w:val="24"/>
+          <w:lang w:eastAsia="en-IN"/>
+        </w:rPr>
+        <w:t>HY4139</w:t>
+      </w:r>
+      <w:r>
+        <w:rPr>
+          <w:rFonts w:ascii="Times New Roman" w:eastAsia="Times New Roman" w:hAnsi="Times New Roman" w:cs="Times New Roman"/>
+          <w:color w:val="000000"/>
+          <w:sz w:val="24"/>
+          <w:szCs w:val="24"/>
+          <w:lang w:eastAsia="en-IN"/>
+        </w:rPr>
+        <w:t xml:space="preserve"> for further transactions.</w:t>
+      </w:r>
+      <w:r>
+        <w:rPr>
+          <w:rFonts w:ascii="Times New Roman" w:eastAsia="Times New Roman" w:hAnsi="Times New Roman" w:cs="Times New Roman"/>
+          <w:color w:val="000000"/>
+          <w:sz w:val="24"/>
+          <w:szCs w:val="24"/>
+          <w:lang w:eastAsia="en-IN"/>
+        </w:rPr>
+        <w:br/>
+      </w:r>
+    </w:p>
+    <w:p>
+      <w:pPr>
+        <w:pStyle w:val="ListParagraph"/>
+        <w:numPr>
+          <w:ilvl w:val="0"/>
+          <w:numId w:val="9"/>
+        </w:numPr>
+        <w:shd w:val="clear" w:color="auto" w:fill="FFFFFE"/>
+        <w:suppressAutoHyphens/>
+        <w:autoSpaceDN w:val="0"/>
+        <w:spacing w:after="0" w:line="270" w:lineRule="atLeast"/>
+        <w:rPr>
+          <w:rFonts w:ascii="Times New Roman" w:eastAsia="Times New Roman" w:hAnsi="Times New Roman" w:cs="Times New Roman"/>
+          <w:color w:val="000000"/>
+          <w:sz w:val="20"/>
+          <w:szCs w:val="20"/>
+          <w:lang w:eastAsia="en-IN"/>
+        </w:rPr>
+      </w:pPr>
+      <w:r>
+        <w:rPr>
+          <w:rFonts w:ascii="Times New Roman" w:eastAsia="Times New Roman" w:hAnsi="Times New Roman" w:cs="Times New Roman"/>
+          <w:color w:val="000000"/>
+          <w:sz w:val="24"/>
+          <w:szCs w:val="24"/>
+          <w:lang w:eastAsia="en-IN"/>
+        </w:rPr>
+        <w:t xml:space="preserve">Using </w:t>
+      </w:r>
+      <w:r>
+        <w:rPr>
+          <w:rFonts w:ascii="Times New Roman" w:eastAsia="Times New Roman" w:hAnsi="Times New Roman" w:cs="Times New Roman"/>
+          <w:color w:val="000000"/>
+          <w:sz w:val="24"/>
+          <w:szCs w:val="24"/>
+          <w:lang w:eastAsia="en-IN"/>
+        </w:rPr>
+        <w:t>hotelId</w:t>
+      </w:r>
+      <w:r>
+        <w:rPr>
+          <w:rFonts w:ascii="Times New Roman" w:eastAsia="Times New Roman" w:hAnsi="Times New Roman" w:cs="Times New Roman"/>
+          <w:color w:val="000000"/>
+          <w:sz w:val="24"/>
+          <w:szCs w:val="24"/>
+          <w:lang w:eastAsia="en-IN"/>
+        </w:rPr>
+        <w:t xml:space="preserve"> get details of a </w:t>
+      </w:r>
+      <w:r>
+        <w:rPr>
+          <w:rFonts w:ascii="Times New Roman" w:eastAsia="Times New Roman" w:hAnsi="Times New Roman" w:cs="Times New Roman"/>
+          <w:color w:val="000000"/>
+          <w:sz w:val="24"/>
+          <w:szCs w:val="24"/>
+          <w:lang w:eastAsia="en-IN"/>
+        </w:rPr>
+        <w:t>hotel</w:t>
+      </w:r>
+      <w:r>
+        <w:rPr>
+          <w:rFonts w:ascii="Times New Roman" w:eastAsia="Times New Roman" w:hAnsi="Times New Roman" w:cs="Times New Roman"/>
+          <w:color w:val="000000"/>
+          <w:sz w:val="24"/>
+          <w:szCs w:val="24"/>
+          <w:lang w:eastAsia="en-IN"/>
+        </w:rPr>
+        <w:t>.</w:t>
+      </w:r>
+      <w:r>
+        <w:rPr>
+          <w:rFonts w:ascii="Times New Roman" w:eastAsia="Times New Roman" w:hAnsi="Times New Roman" w:cs="Times New Roman"/>
+          <w:color w:val="000000"/>
+          <w:sz w:val="24"/>
+          <w:szCs w:val="24"/>
+          <w:lang w:eastAsia="en-IN"/>
+        </w:rPr>
+        <w:br/>
+      </w:r>
+      <w:r>
+        <w:rPr>
+          <w:rFonts w:ascii="Times New Roman" w:eastAsia="Times New Roman" w:hAnsi="Times New Roman" w:cs="Times New Roman"/>
+          <w:color w:val="000000"/>
+          <w:sz w:val="20"/>
+          <w:szCs w:val="20"/>
+          <w:lang w:eastAsia="en-IN"/>
+        </w:rPr>
+        <w:drawing>
+          <wp:inline distT="0" distB="0" distL="0" distR="0" wp14:anchorId="1875BF80" wp14:editId="623CFCE1">
+            <wp:extent cx="5040000" cy="2617275"/>
+            <wp:effectExtent l="19050" t="19050" r="27305" b="12065"/>
+            <wp:docPr id="1413931096" name="Picture 1" descr="Graphical user interface, text, application, email&#10;&#10;Description automatically generated"/>
+            <wp:cNvGraphicFramePr>
+              <a:graphicFrameLocks xmlns:a="http://schemas.openxmlformats.org/drawingml/2006/main" noChangeAspect="1"/>
+            </wp:cNvGraphicFramePr>
+            <a:graphic xmlns:a="http://schemas.openxmlformats.org/drawingml/2006/main">
+              <a:graphicData uri="http://schemas.openxmlformats.org/drawingml/2006/picture">
+                <pic:pic xmlns:pic="http://schemas.openxmlformats.org/drawingml/2006/picture">
+                  <pic:nvPicPr>
+                    <pic:cNvPr id="1413931096" name="Picture 1" descr="Graphical user interface, text, application, email&#10;&#10;Description automatically generated"/>
+                    <pic:cNvPicPr/>
+                  </pic:nvPicPr>
+                  <pic:blipFill>
+                    <a:blip r:embed="rId61"/>
+                    <a:stretch>
+                      <a:fillRect/>
+                    </a:stretch>
+                  </pic:blipFill>
+                  <pic:spPr>
+                    <a:xfrm>
+                      <a:off x="0" y="0"/>
+                      <a:ext cx="5040000" cy="2617275"/>
+                    </a:xfrm>
+                    <a:prstGeom prst="rect">
+                      <a:avLst/>
+                    </a:prstGeom>
+                    <a:ln>
+                      <a:solidFill>
+                        <a:schemeClr val="tx1"/>
+                      </a:solidFill>
+                    </a:ln>
+                  </pic:spPr>
+                </pic:pic>
+              </a:graphicData>
+            </a:graphic>
+          </wp:inline>
+        </w:drawing>
+      </w:r>
+    </w:p>
+    <w:p>
+      <w:pPr>
+        <w:pStyle w:val="ListParagraph"/>
+        <w:numPr>
+          <w:ilvl w:val="0"/>
+          <w:numId w:val="9"/>
+        </w:numPr>
+        <w:shd w:val="clear" w:color="auto" w:fill="FFFFFE"/>
+        <w:suppressAutoHyphens/>
+        <w:autoSpaceDN w:val="0"/>
+        <w:spacing w:after="0" w:line="270" w:lineRule="atLeast"/>
+        <w:rPr>
+          <w:rFonts w:ascii="Times New Roman" w:eastAsia="Times New Roman" w:hAnsi="Times New Roman" w:cs="Times New Roman"/>
+          <w:color w:val="000000"/>
+          <w:sz w:val="20"/>
+          <w:szCs w:val="20"/>
+          <w:lang w:eastAsia="en-IN"/>
+        </w:rPr>
+      </w:pPr>
+      <w:r>
+        <w:rPr>
+          <w:rFonts w:ascii="Times New Roman" w:eastAsia="Times New Roman" w:hAnsi="Times New Roman" w:cs="Times New Roman"/>
+          <w:color w:val="000000"/>
+          <w:sz w:val="24"/>
+          <w:szCs w:val="24"/>
+          <w:lang w:eastAsia="en-IN"/>
+        </w:rPr>
+        <w:t>Request to create a booking as shown below.</w:t>
+      </w:r>
+      <w:r>
+        <w:rPr>
+          <w:rFonts w:ascii="Times New Roman" w:eastAsia="Times New Roman" w:hAnsi="Times New Roman" w:cs="Times New Roman"/>
+          <w:color w:val="000000"/>
+          <w:sz w:val="24"/>
+          <w:szCs w:val="24"/>
+          <w:lang w:eastAsia="en-IN"/>
+        </w:rPr>
+        <w:br/>
+        <w:t xml:space="preserve">Let’s book seats </w:t>
+      </w:r>
+      <w:r>
+        <w:rPr>
+          <w:rFonts w:ascii="Times New Roman" w:eastAsia="Times New Roman" w:hAnsi="Times New Roman" w:cs="Times New Roman"/>
+          <w:color w:val="000000"/>
+          <w:sz w:val="24"/>
+          <w:szCs w:val="24"/>
+          <w:lang w:eastAsia="en-IN"/>
+        </w:rPr>
+        <w:t>2 rooms where check-in date is 01-04-2023 and check-out date is 03-04-2023</w:t>
+      </w:r>
+      <w:r>
+        <w:rPr>
+          <w:rFonts w:ascii="Times New Roman" w:eastAsia="Times New Roman" w:hAnsi="Times New Roman" w:cs="Times New Roman"/>
+          <w:color w:val="000000"/>
+          <w:sz w:val="24"/>
+          <w:szCs w:val="24"/>
+          <w:lang w:eastAsia="en-IN"/>
+        </w:rPr>
+        <w:br/>
+      </w:r>
+      <w:r>
+        <w:rPr>
+          <w:rFonts w:ascii="Times New Roman" w:eastAsia="Times New Roman" w:hAnsi="Times New Roman" w:cs="Times New Roman"/>
+          <w:color w:val="000000"/>
+          <w:sz w:val="24"/>
+          <w:szCs w:val="24"/>
+          <w:lang w:eastAsia="en-IN"/>
+        </w:rPr>
+        <w:br/>
+      </w:r>
+      <w:r>
+        <w:rPr>
+          <w:rFonts w:ascii="Times New Roman" w:eastAsia="Times New Roman" w:hAnsi="Times New Roman" w:cs="Times New Roman"/>
+          <w:color w:val="000000"/>
+          <w:sz w:val="24"/>
+          <w:szCs w:val="24"/>
+          <w:lang w:eastAsia="en-IN"/>
+        </w:rPr>
+        <w:lastRenderedPageBreak/>
+        <w:t xml:space="preserve">You will get your booking details in response where the initial status of the booking will be PROCESSING. </w:t>
+      </w:r>
+      <w:r>
+        <w:rPr>
+          <w:rFonts w:ascii="Times New Roman" w:eastAsia="Times New Roman" w:hAnsi="Times New Roman" w:cs="Times New Roman"/>
+          <w:color w:val="000000"/>
+          <w:sz w:val="24"/>
+          <w:szCs w:val="24"/>
+          <w:lang w:eastAsia="en-IN"/>
+        </w:rPr>
+        <w:br/>
+      </w:r>
+      <w:r>
+        <w:rPr>
+          <w:rFonts w:ascii="Times New Roman" w:eastAsia="Times New Roman" w:hAnsi="Times New Roman" w:cs="Times New Roman"/>
+          <w:color w:val="000000"/>
+          <w:sz w:val="24"/>
+          <w:szCs w:val="24"/>
+          <w:lang w:eastAsia="en-IN"/>
+        </w:rPr>
+        <w:drawing>
+          <wp:inline distT="0" distB="0" distL="0" distR="0" wp14:anchorId="7532A921" wp14:editId="05430CA4">
+            <wp:extent cx="5040000" cy="1931053"/>
+            <wp:effectExtent l="19050" t="19050" r="27305" b="12065"/>
+            <wp:docPr id="14246879" name="Picture 1"/>
+            <wp:cNvGraphicFramePr>
+              <a:graphicFrameLocks xmlns:a="http://schemas.openxmlformats.org/drawingml/2006/main" noChangeAspect="1"/>
+            </wp:cNvGraphicFramePr>
+            <a:graphic xmlns:a="http://schemas.openxmlformats.org/drawingml/2006/main">
+              <a:graphicData uri="http://schemas.openxmlformats.org/drawingml/2006/picture">
+                <pic:pic xmlns:pic="http://schemas.openxmlformats.org/drawingml/2006/picture">
+                  <pic:nvPicPr>
+                    <pic:cNvPr id="14246879" name=""/>
+                    <pic:cNvPicPr/>
+                  </pic:nvPicPr>
+                  <pic:blipFill>
+                    <a:blip r:embed="rId62"/>
+                    <a:stretch>
+                      <a:fillRect/>
+                    </a:stretch>
+                  </pic:blipFill>
+                  <pic:spPr>
+                    <a:xfrm>
+                      <a:off x="0" y="0"/>
+                      <a:ext cx="5040000" cy="1931053"/>
+                    </a:xfrm>
+                    <a:prstGeom prst="rect">
+                      <a:avLst/>
+                    </a:prstGeom>
+                    <a:ln>
+                      <a:solidFill>
+                        <a:schemeClr val="tx1"/>
+                      </a:solidFill>
+                    </a:ln>
+                  </pic:spPr>
+                </pic:pic>
+              </a:graphicData>
+            </a:graphic>
+          </wp:inline>
+        </w:drawing>
+      </w:r>
+      <w:r>
+        <w:rPr>
+          <w:rFonts w:ascii="Times New Roman" w:eastAsia="Times New Roman" w:hAnsi="Times New Roman" w:cs="Times New Roman"/>
+          <w:color w:val="000000"/>
+          <w:sz w:val="24"/>
+          <w:szCs w:val="24"/>
+          <w:lang w:eastAsia="en-IN"/>
+        </w:rPr>
+        <w:br/>
+      </w:r>
+      <w:r>
+        <w:rPr>
+          <w:rFonts w:ascii="Times New Roman" w:eastAsia="Times New Roman" w:hAnsi="Times New Roman" w:cs="Times New Roman"/>
+          <w:color w:val="000000"/>
+          <w:sz w:val="24"/>
+          <w:szCs w:val="24"/>
+          <w:lang w:eastAsia="en-IN"/>
+        </w:rPr>
+        <w:br/>
+      </w:r>
+      <w:r>
+        <w:rPr>
+          <w:rFonts w:ascii="Times New Roman" w:eastAsia="Times New Roman" w:hAnsi="Times New Roman" w:cs="Times New Roman"/>
+          <w:color w:val="000000"/>
+          <w:sz w:val="24"/>
+          <w:szCs w:val="24"/>
+          <w:lang w:eastAsia="en-IN"/>
+        </w:rPr>
+        <w:drawing>
+          <wp:inline distT="0" distB="0" distL="0" distR="0" wp14:anchorId="43DF2449" wp14:editId="56CD1C09">
+            <wp:extent cx="5040000" cy="2127048"/>
+            <wp:effectExtent l="19050" t="19050" r="27305" b="26035"/>
+            <wp:docPr id="762732214" name="Picture 1" descr="Graphical user interface, text, application&#10;&#10;Description automatically generated"/>
+            <wp:cNvGraphicFramePr>
+              <a:graphicFrameLocks xmlns:a="http://schemas.openxmlformats.org/drawingml/2006/main" noChangeAspect="1"/>
+            </wp:cNvGraphicFramePr>
+            <a:graphic xmlns:a="http://schemas.openxmlformats.org/drawingml/2006/main">
+              <a:graphicData uri="http://schemas.openxmlformats.org/drawingml/2006/picture">
+                <pic:pic xmlns:pic="http://schemas.openxmlformats.org/drawingml/2006/picture">
+                  <pic:nvPicPr>
+                    <pic:cNvPr id="762732214" name="Picture 1" descr="Graphical user interface, text, application&#10;&#10;Description automatically generated"/>
+                    <pic:cNvPicPr/>
+                  </pic:nvPicPr>
+                  <pic:blipFill>
+                    <a:blip r:embed="rId63"/>
+                    <a:stretch>
+                      <a:fillRect/>
+                    </a:stretch>
+                  </pic:blipFill>
+                  <pic:spPr>
+                    <a:xfrm>
+                      <a:off x="0" y="0"/>
+                      <a:ext cx="5040000" cy="2127048"/>
+                    </a:xfrm>
+                    <a:prstGeom prst="rect">
+                      <a:avLst/>
+                    </a:prstGeom>
+                    <a:ln>
+                      <a:solidFill>
+                        <a:schemeClr val="tx1"/>
+                      </a:solidFill>
+                    </a:ln>
+                  </pic:spPr>
+                </pic:pic>
+              </a:graphicData>
+            </a:graphic>
+          </wp:inline>
+        </w:drawing>
+      </w:r>
+      <w:r>
+        <w:rPr>
+          <w:rFonts w:ascii="Times New Roman" w:eastAsia="Times New Roman" w:hAnsi="Times New Roman" w:cs="Times New Roman"/>
+          <w:color w:val="000000"/>
+          <w:sz w:val="24"/>
+          <w:szCs w:val="24"/>
+          <w:lang w:eastAsia="en-IN"/>
+        </w:rPr>
+        <w:br/>
+        <w:t>Copy the bookingId to get further updates on your booking order.</w:t>
+      </w:r>
+      <w:r>
+        <w:rPr>
+          <w:rFonts w:ascii="Times New Roman" w:eastAsia="Times New Roman" w:hAnsi="Times New Roman" w:cs="Times New Roman"/>
+          <w:color w:val="000000"/>
+          <w:sz w:val="24"/>
+          <w:szCs w:val="24"/>
+          <w:lang w:eastAsia="en-IN"/>
+        </w:rPr>
+        <w:br/>
+      </w:r>
+    </w:p>
+    <w:p>
+      <w:pPr>
+        <w:pStyle w:val="ListParagraph"/>
+        <w:numPr>
+          <w:ilvl w:val="0"/>
+          <w:numId w:val="9"/>
+        </w:numPr>
+        <w:shd w:val="clear" w:color="auto" w:fill="FFFFFE"/>
+        <w:suppressAutoHyphens/>
+        <w:autoSpaceDN w:val="0"/>
+        <w:spacing w:after="0" w:line="270" w:lineRule="atLeast"/>
+        <w:rPr>
+          <w:rFonts w:ascii="Times New Roman" w:eastAsia="Times New Roman" w:hAnsi="Times New Roman" w:cs="Times New Roman"/>
+          <w:color w:val="000000"/>
+          <w:sz w:val="20"/>
+          <w:szCs w:val="20"/>
+          <w:lang w:eastAsia="en-IN"/>
+        </w:rPr>
+      </w:pPr>
+      <w:r>
+        <w:rPr>
+          <w:rFonts w:ascii="Times New Roman" w:eastAsia="Times New Roman" w:hAnsi="Times New Roman" w:cs="Times New Roman"/>
+          <w:color w:val="000000"/>
+          <w:sz w:val="24"/>
+          <w:szCs w:val="24"/>
+          <w:lang w:eastAsia="en-IN"/>
+        </w:rPr>
+        <w:t>Check booking order status using bookingId.</w:t>
+      </w:r>
+      <w:r>
+        <w:rPr>
+          <w:rFonts w:ascii="Times New Roman" w:eastAsia="Times New Roman" w:hAnsi="Times New Roman" w:cs="Times New Roman"/>
+          <w:color w:val="000000"/>
+          <w:sz w:val="24"/>
+          <w:szCs w:val="24"/>
+          <w:lang w:eastAsia="en-IN"/>
+        </w:rPr>
+        <w:br/>
+      </w:r>
+      <w:r>
+        <w:rPr>
+          <w:rFonts w:ascii="Times New Roman" w:eastAsia="Times New Roman" w:hAnsi="Times New Roman" w:cs="Times New Roman"/>
+          <w:color w:val="000000"/>
+          <w:sz w:val="24"/>
+          <w:szCs w:val="24"/>
+          <w:lang w:eastAsia="en-IN"/>
+        </w:rPr>
+        <w:drawing>
+          <wp:inline distT="0" distB="0" distL="0" distR="0" wp14:anchorId="6E251B79" wp14:editId="026CAF2D">
+            <wp:extent cx="5040000" cy="2722255"/>
+            <wp:effectExtent l="19050" t="19050" r="27305" b="20955"/>
+            <wp:docPr id="571521827" name="Picture 1" descr="Graphical user interface, text, application, email&#10;&#10;Description automatically generated"/>
+            <wp:cNvGraphicFramePr>
+              <a:graphicFrameLocks xmlns:a="http://schemas.openxmlformats.org/drawingml/2006/main" noChangeAspect="1"/>
+            </wp:cNvGraphicFramePr>
+            <a:graphic xmlns:a="http://schemas.openxmlformats.org/drawingml/2006/main">
+              <a:graphicData uri="http://schemas.openxmlformats.org/drawingml/2006/picture">
+                <pic:pic xmlns:pic="http://schemas.openxmlformats.org/drawingml/2006/picture">
+                  <pic:nvPicPr>
+                    <pic:cNvPr id="571521827" name="Picture 1" descr="Graphical user interface, text, application, email&#10;&#10;Description automatically generated"/>
+                    <pic:cNvPicPr/>
+                  </pic:nvPicPr>
+                  <pic:blipFill>
+                    <a:blip r:embed="rId64"/>
+                    <a:stretch>
+                      <a:fillRect/>
+                    </a:stretch>
+                  </pic:blipFill>
+                  <pic:spPr>
+                    <a:xfrm>
+                      <a:off x="0" y="0"/>
+                      <a:ext cx="5040000" cy="2722255"/>
+                    </a:xfrm>
+                    <a:prstGeom prst="rect">
+                      <a:avLst/>
+                    </a:prstGeom>
+                    <a:ln>
+                      <a:solidFill>
+                        <a:schemeClr val="tx1"/>
+                      </a:solidFill>
+                    </a:ln>
+                  </pic:spPr>
+                </pic:pic>
+              </a:graphicData>
+            </a:graphic>
+          </wp:inline>
+        </w:drawing>
+      </w:r>
+      <w:r>
+        <w:rPr>
+          <w:rFonts w:ascii="Times New Roman" w:eastAsia="Times New Roman" w:hAnsi="Times New Roman" w:cs="Times New Roman"/>
+          <w:color w:val="000000"/>
+          <w:sz w:val="24"/>
+          <w:szCs w:val="24"/>
+          <w:lang w:eastAsia="en-IN"/>
+        </w:rPr>
+        <w:br/>
+        <w:t>Here you will see the PAYMENT_PENDING status.</w:t>
+      </w:r>
+    </w:p>
+    <w:p>
+      <w:pPr>
+        <w:pStyle w:val="ListParagraph"/>
+        <w:numPr>
+          <w:ilvl w:val="0"/>
+          <w:numId w:val="9"/>
+        </w:numPr>
+        <w:shd w:val="clear" w:color="auto" w:fill="FFFFFE"/>
+        <w:suppressAutoHyphens/>
+        <w:autoSpaceDN w:val="0"/>
+        <w:spacing w:after="0" w:line="270" w:lineRule="atLeast"/>
+        <w:rPr>
+          <w:rFonts w:ascii="Times New Roman" w:eastAsia="Times New Roman" w:hAnsi="Times New Roman" w:cs="Times New Roman"/>
+          <w:color w:val="000000"/>
+          <w:sz w:val="20"/>
+          <w:szCs w:val="20"/>
+          <w:lang w:eastAsia="en-IN"/>
+        </w:rPr>
+      </w:pPr>
+      <w:r>
+        <w:rPr>
+          <w:rFonts w:ascii="Times New Roman" w:eastAsia="Times New Roman" w:hAnsi="Times New Roman" w:cs="Times New Roman"/>
+          <w:color w:val="000000"/>
+          <w:sz w:val="24"/>
+          <w:szCs w:val="24"/>
+          <w:lang w:eastAsia="en-IN"/>
+        </w:rPr>
+        <w:lastRenderedPageBreak/>
+        <w:t>Proceed to payment using the same bookingId or copy the payment url shown in booking.</w:t>
+      </w:r>
+      <w:r>
+        <w:rPr>
+          <w:rFonts w:ascii="Times New Roman" w:eastAsia="Times New Roman" w:hAnsi="Times New Roman" w:cs="Times New Roman"/>
+          <w:color w:val="000000"/>
+          <w:sz w:val="24"/>
+          <w:szCs w:val="24"/>
+          <w:lang w:eastAsia="en-IN"/>
+        </w:rPr>
+        <w:br/>
+      </w:r>
+      <w:r>
+        <w:rPr>
+          <w:rFonts w:ascii="Times New Roman" w:eastAsia="Times New Roman" w:hAnsi="Times New Roman" w:cs="Times New Roman"/>
+          <w:color w:val="000000"/>
+          <w:sz w:val="24"/>
+          <w:szCs w:val="24"/>
+          <w:lang w:eastAsia="en-IN"/>
+        </w:rPr>
+        <w:drawing>
+          <wp:inline distT="0" distB="0" distL="0" distR="0" wp14:anchorId="007ED941" wp14:editId="21505B34">
+            <wp:extent cx="5040000" cy="1920940"/>
+            <wp:effectExtent l="19050" t="19050" r="27305" b="22225"/>
+            <wp:docPr id="1790751389" name="Picture 1" descr="Graphical user interface, text, application, email&#10;&#10;Description automatically generated"/>
+            <wp:cNvGraphicFramePr>
+              <a:graphicFrameLocks xmlns:a="http://schemas.openxmlformats.org/drawingml/2006/main" noChangeAspect="1"/>
+            </wp:cNvGraphicFramePr>
+            <a:graphic xmlns:a="http://schemas.openxmlformats.org/drawingml/2006/main">
+              <a:graphicData uri="http://schemas.openxmlformats.org/drawingml/2006/picture">
+                <pic:pic xmlns:pic="http://schemas.openxmlformats.org/drawingml/2006/picture">
+                  <pic:nvPicPr>
+                    <pic:cNvPr id="1790751389" name="Picture 1" descr="Graphical user interface, text, application, email&#10;&#10;Description automatically generated"/>
+                    <pic:cNvPicPr/>
+                  </pic:nvPicPr>
+                  <pic:blipFill>
+                    <a:blip r:embed="rId65"/>
+                    <a:stretch>
+                      <a:fillRect/>
+                    </a:stretch>
+                  </pic:blipFill>
+                  <pic:spPr>
+                    <a:xfrm>
+                      <a:off x="0" y="0"/>
+                      <a:ext cx="5040000" cy="1920940"/>
+                    </a:xfrm>
+                    <a:prstGeom prst="rect">
+                      <a:avLst/>
+                    </a:prstGeom>
+                    <a:ln>
+                      <a:solidFill>
+                        <a:schemeClr val="tx1"/>
+                      </a:solidFill>
+                    </a:ln>
+                  </pic:spPr>
+                </pic:pic>
+              </a:graphicData>
+            </a:graphic>
+          </wp:inline>
+        </w:drawing>
+      </w:r>
+      <w:r>
+        <w:rPr>
+          <w:rFonts w:ascii="Times New Roman" w:eastAsia="Times New Roman" w:hAnsi="Times New Roman" w:cs="Times New Roman"/>
+          <w:color w:val="000000"/>
+          <w:sz w:val="24"/>
+          <w:szCs w:val="24"/>
+          <w:lang w:eastAsia="en-IN"/>
+        </w:rPr>
+        <w:br/>
+        <w:t xml:space="preserve">On successful payment, you will see </w:t>
+      </w:r>
+      <w:r>
+        <w:rPr>
+          <w:rFonts w:ascii="Times New Roman" w:eastAsia="Times New Roman" w:hAnsi="Times New Roman" w:cs="Times New Roman"/>
+          <w:color w:val="000000"/>
+          <w:sz w:val="24"/>
+          <w:szCs w:val="24"/>
+          <w:highlight w:val="lightGray"/>
+          <w:lang w:eastAsia="en-IN"/>
+        </w:rPr>
+        <w:t>payment is successful</w:t>
+      </w:r>
+      <w:r>
+        <w:rPr>
+          <w:rFonts w:ascii="Times New Roman" w:eastAsia="Times New Roman" w:hAnsi="Times New Roman" w:cs="Times New Roman"/>
+          <w:color w:val="000000"/>
+          <w:sz w:val="24"/>
+          <w:szCs w:val="24"/>
+          <w:lang w:eastAsia="en-IN"/>
+        </w:rPr>
+        <w:t xml:space="preserve"> in response and your booking status will be updated accordingly.</w:t>
+      </w:r>
+    </w:p>
+    <w:p>
+      <w:pPr>
+        <w:pStyle w:val="ListParagraph"/>
+        <w:numPr>
+          <w:ilvl w:val="0"/>
+          <w:numId w:val="9"/>
+        </w:numPr>
+        <w:shd w:val="clear" w:color="auto" w:fill="FFFFFE"/>
+        <w:suppressAutoHyphens/>
+        <w:autoSpaceDN w:val="0"/>
+        <w:spacing w:after="0" w:line="270" w:lineRule="atLeast"/>
+        <w:rPr>
+          <w:rFonts w:ascii="Times New Roman" w:eastAsia="Times New Roman" w:hAnsi="Times New Roman" w:cs="Times New Roman"/>
           <w:b/>
           <w:bCs/>
           <w:color w:val="000000"/>
@@ -11329,6 +11659,994 @@
           <w:lang w:eastAsia="en-IN"/>
         </w:rPr>
       </w:pPr>
+      <w:r>
+        <w:rPr>
+          <w:rFonts w:ascii="Times New Roman" w:eastAsia="Times New Roman" w:hAnsi="Times New Roman" w:cs="Times New Roman"/>
+          <w:color w:val="000000"/>
+          <w:sz w:val="24"/>
+          <w:szCs w:val="24"/>
+          <w:lang w:eastAsia="en-IN"/>
+        </w:rPr>
+        <w:t xml:space="preserve">Now after successful payment the application will again confirm whether the required </w:t>
+      </w:r>
+      <w:r>
+        <w:rPr>
+          <w:rFonts w:ascii="Times New Roman" w:eastAsia="Times New Roman" w:hAnsi="Times New Roman" w:cs="Times New Roman"/>
+          <w:color w:val="000000"/>
+          <w:sz w:val="24"/>
+          <w:szCs w:val="24"/>
+          <w:lang w:eastAsia="en-IN"/>
+        </w:rPr>
+        <w:t>rooms</w:t>
+      </w:r>
+      <w:r>
+        <w:rPr>
+          <w:rFonts w:ascii="Times New Roman" w:eastAsia="Times New Roman" w:hAnsi="Times New Roman" w:cs="Times New Roman"/>
+          <w:color w:val="000000"/>
+          <w:sz w:val="24"/>
+          <w:szCs w:val="24"/>
+          <w:lang w:eastAsia="en-IN"/>
+        </w:rPr>
+        <w:t xml:space="preserve"> are available or not. If </w:t>
+      </w:r>
+      <w:r>
+        <w:rPr>
+          <w:rFonts w:ascii="Times New Roman" w:eastAsia="Times New Roman" w:hAnsi="Times New Roman" w:cs="Times New Roman"/>
+          <w:color w:val="000000"/>
+          <w:sz w:val="24"/>
+          <w:szCs w:val="24"/>
+          <w:lang w:eastAsia="en-IN"/>
+        </w:rPr>
+        <w:t>rooms</w:t>
+      </w:r>
+      <w:r>
+        <w:rPr>
+          <w:rFonts w:ascii="Times New Roman" w:eastAsia="Times New Roman" w:hAnsi="Times New Roman" w:cs="Times New Roman"/>
+          <w:color w:val="000000"/>
+          <w:sz w:val="24"/>
+          <w:szCs w:val="24"/>
+          <w:lang w:eastAsia="en-IN"/>
+        </w:rPr>
+        <w:t xml:space="preserve"> are available then the </w:t>
+      </w:r>
+      <w:r>
+        <w:rPr>
+          <w:rFonts w:ascii="Times New Roman" w:eastAsia="Times New Roman" w:hAnsi="Times New Roman" w:cs="Times New Roman"/>
+          <w:color w:val="000000"/>
+          <w:sz w:val="24"/>
+          <w:szCs w:val="24"/>
+          <w:lang w:eastAsia="en-IN"/>
+        </w:rPr>
+        <w:t>rooms</w:t>
+      </w:r>
+      <w:r>
+        <w:rPr>
+          <w:rFonts w:ascii="Times New Roman" w:eastAsia="Times New Roman" w:hAnsi="Times New Roman" w:cs="Times New Roman"/>
+          <w:color w:val="000000"/>
+          <w:sz w:val="24"/>
+          <w:szCs w:val="24"/>
+          <w:lang w:eastAsia="en-IN"/>
+        </w:rPr>
+        <w:t xml:space="preserve"> will be </w:t>
+      </w:r>
+      <w:r>
+        <w:rPr>
+          <w:rFonts w:ascii="Times New Roman" w:eastAsia="Times New Roman" w:hAnsi="Times New Roman" w:cs="Times New Roman"/>
+          <w:color w:val="000000"/>
+          <w:sz w:val="24"/>
+          <w:szCs w:val="24"/>
+          <w:lang w:eastAsia="en-IN"/>
+        </w:rPr>
+        <w:t>allocated to user</w:t>
+      </w:r>
+      <w:r>
+        <w:rPr>
+          <w:rFonts w:ascii="Times New Roman" w:eastAsia="Times New Roman" w:hAnsi="Times New Roman" w:cs="Times New Roman"/>
+          <w:color w:val="000000"/>
+          <w:sz w:val="24"/>
+          <w:szCs w:val="24"/>
+          <w:lang w:eastAsia="en-IN"/>
+        </w:rPr>
+        <w:t xml:space="preserve"> and booking status will then be updated to </w:t>
+      </w:r>
+      <w:r>
+        <w:rPr>
+          <w:rFonts w:ascii="Times New Roman" w:eastAsia="Times New Roman" w:hAnsi="Times New Roman" w:cs="Times New Roman"/>
+          <w:color w:val="000000"/>
+          <w:sz w:val="24"/>
+          <w:szCs w:val="24"/>
+          <w:highlight w:val="lightGray"/>
+          <w:lang w:eastAsia="en-IN"/>
+        </w:rPr>
+        <w:t>C</w:t>
+      </w:r>
+      <w:r>
+        <w:rPr>
+          <w:rFonts w:ascii="Times New Roman" w:eastAsia="Times New Roman" w:hAnsi="Times New Roman" w:cs="Times New Roman"/>
+          <w:color w:val="000000"/>
+          <w:sz w:val="24"/>
+          <w:szCs w:val="24"/>
+          <w:highlight w:val="lightGray"/>
+          <w:lang w:eastAsia="en-IN"/>
+        </w:rPr>
+        <w:t>onfirmed</w:t>
+      </w:r>
+      <w:r>
+        <w:rPr>
+          <w:rFonts w:ascii="Times New Roman" w:eastAsia="Times New Roman" w:hAnsi="Times New Roman" w:cs="Times New Roman"/>
+          <w:color w:val="000000"/>
+          <w:sz w:val="24"/>
+          <w:szCs w:val="24"/>
+          <w:lang w:eastAsia="en-IN"/>
+        </w:rPr>
+        <w:t>.</w:t>
+      </w:r>
+      <w:r>
+        <w:rPr>
+          <w:rFonts w:ascii="Times New Roman" w:eastAsia="Times New Roman" w:hAnsi="Times New Roman" w:cs="Times New Roman"/>
+          <w:color w:val="000000"/>
+          <w:sz w:val="24"/>
+          <w:szCs w:val="24"/>
+          <w:lang w:eastAsia="en-IN"/>
+        </w:rPr>
+        <w:br/>
+      </w:r>
+      <w:r>
+        <w:rPr>
+          <w:rFonts w:ascii="Times New Roman" w:eastAsia="Times New Roman" w:hAnsi="Times New Roman" w:cs="Times New Roman"/>
+          <w:color w:val="000000"/>
+          <w:sz w:val="24"/>
+          <w:szCs w:val="24"/>
+          <w:lang w:eastAsia="en-IN"/>
+        </w:rPr>
+        <w:br/>
+        <w:t>Check booking once again.</w:t>
+      </w:r>
+      <w:r>
+        <w:rPr>
+          <w:rFonts w:ascii="Times New Roman" w:eastAsia="Times New Roman" w:hAnsi="Times New Roman" w:cs="Times New Roman"/>
+          <w:color w:val="000000"/>
+          <w:sz w:val="24"/>
+          <w:szCs w:val="24"/>
+          <w:lang w:eastAsia="en-IN"/>
+        </w:rPr>
+        <w:br/>
+      </w:r>
+      <w:r>
+        <w:rPr>
+          <w:rFonts w:ascii="Times New Roman" w:eastAsia="Times New Roman" w:hAnsi="Times New Roman" w:cs="Times New Roman"/>
+          <w:color w:val="000000"/>
+          <w:sz w:val="24"/>
+          <w:szCs w:val="24"/>
+          <w:lang w:eastAsia="en-IN"/>
+        </w:rPr>
+        <w:drawing>
+          <wp:inline distT="0" distB="0" distL="0" distR="0" wp14:anchorId="134C8937" wp14:editId="1144C9D5">
+            <wp:extent cx="5040000" cy="2656763"/>
+            <wp:effectExtent l="19050" t="19050" r="27305" b="10795"/>
+            <wp:docPr id="1042813068" name="Picture 1"/>
+            <wp:cNvGraphicFramePr>
+              <a:graphicFrameLocks xmlns:a="http://schemas.openxmlformats.org/drawingml/2006/main" noChangeAspect="1"/>
+            </wp:cNvGraphicFramePr>
+            <a:graphic xmlns:a="http://schemas.openxmlformats.org/drawingml/2006/main">
+              <a:graphicData uri="http://schemas.openxmlformats.org/drawingml/2006/picture">
+                <pic:pic xmlns:pic="http://schemas.openxmlformats.org/drawingml/2006/picture">
+                  <pic:nvPicPr>
+                    <pic:cNvPr id="1042813068" name=""/>
+                    <pic:cNvPicPr/>
+                  </pic:nvPicPr>
+                  <pic:blipFill>
+                    <a:blip r:embed="rId66"/>
+                    <a:stretch>
+                      <a:fillRect/>
+                    </a:stretch>
+                  </pic:blipFill>
+                  <pic:spPr>
+                    <a:xfrm>
+                      <a:off x="0" y="0"/>
+                      <a:ext cx="5040000" cy="2656763"/>
+                    </a:xfrm>
+                    <a:prstGeom prst="rect">
+                      <a:avLst/>
+                    </a:prstGeom>
+                    <a:ln>
+                      <a:solidFill>
+                        <a:schemeClr val="tx1"/>
+                      </a:solidFill>
+                    </a:ln>
+                  </pic:spPr>
+                </pic:pic>
+              </a:graphicData>
+            </a:graphic>
+          </wp:inline>
+        </w:drawing>
+      </w:r>
+      <w:r>
+        <w:rPr>
+          <w:rFonts w:ascii="Times New Roman" w:eastAsia="Times New Roman" w:hAnsi="Times New Roman" w:cs="Times New Roman"/>
+          <w:color w:val="000000"/>
+          <w:sz w:val="24"/>
+          <w:szCs w:val="24"/>
+          <w:lang w:eastAsia="en-IN"/>
+        </w:rPr>
+        <w:br/>
+        <w:t xml:space="preserve">This how a successful </w:t>
+      </w:r>
+      <w:r>
+        <w:rPr>
+          <w:rFonts w:ascii="Times New Roman" w:eastAsia="Times New Roman" w:hAnsi="Times New Roman" w:cs="Times New Roman"/>
+          <w:color w:val="000000"/>
+          <w:sz w:val="24"/>
+          <w:szCs w:val="24"/>
+          <w:lang w:eastAsia="en-IN"/>
+        </w:rPr>
+        <w:t>hotel</w:t>
+      </w:r>
+      <w:r>
+        <w:rPr>
+          <w:rFonts w:ascii="Times New Roman" w:eastAsia="Times New Roman" w:hAnsi="Times New Roman" w:cs="Times New Roman"/>
+          <w:color w:val="000000"/>
+          <w:sz w:val="24"/>
+          <w:szCs w:val="24"/>
+          <w:lang w:eastAsia="en-IN"/>
+        </w:rPr>
+        <w:t xml:space="preserve"> booking flow will work.</w:t>
+      </w:r>
+      <w:r>
+        <w:rPr>
+          <w:rFonts w:ascii="Times New Roman" w:eastAsia="Times New Roman" w:hAnsi="Times New Roman" w:cs="Times New Roman"/>
+          <w:color w:val="000000"/>
+          <w:sz w:val="24"/>
+          <w:szCs w:val="24"/>
+          <w:lang w:eastAsia="en-IN"/>
+        </w:rPr>
+        <w:br/>
+      </w:r>
+      <w:r>
+        <w:rPr>
+          <w:rFonts w:ascii="Times New Roman" w:eastAsia="Times New Roman" w:hAnsi="Times New Roman" w:cs="Times New Roman"/>
+          <w:color w:val="000000"/>
+          <w:sz w:val="24"/>
+          <w:szCs w:val="24"/>
+          <w:lang w:eastAsia="en-IN"/>
+        </w:rPr>
+        <w:br/>
+      </w:r>
+    </w:p>
+    <w:p>
+      <w:pPr>
+        <w:rPr>
+          <w:rFonts w:ascii="Times New Roman" w:eastAsia="Times New Roman" w:hAnsi="Times New Roman" w:cs="Times New Roman"/>
+          <w:b/>
+          <w:bCs/>
+          <w:color w:val="000000"/>
+          <w:sz w:val="36"/>
+          <w:szCs w:val="36"/>
+          <w:lang w:eastAsia="en-IN"/>
+        </w:rPr>
+      </w:pPr>
+      <w:r>
+        <w:rPr>
+          <w:rFonts w:ascii="Times New Roman" w:eastAsia="Times New Roman" w:hAnsi="Times New Roman" w:cs="Times New Roman"/>
+          <w:b/>
+          <w:bCs/>
+          <w:color w:val="000000"/>
+          <w:sz w:val="36"/>
+          <w:szCs w:val="36"/>
+          <w:lang w:eastAsia="en-IN"/>
+        </w:rPr>
+        <w:br w:type="page"/>
+      </w:r>
+    </w:p>
+    <w:p>
+      <w:pPr>
+        <w:pStyle w:val="ListParagraph"/>
+        <w:numPr>
+          <w:ilvl w:val="0"/>
+          <w:numId w:val="7"/>
+        </w:numPr>
+        <w:shd w:val="clear" w:color="auto" w:fill="FFFFFE"/>
+        <w:suppressAutoHyphens/>
+        <w:autoSpaceDN w:val="0"/>
+        <w:spacing w:after="0" w:line="270" w:lineRule="atLeast"/>
+        <w:rPr>
+          <w:rFonts w:ascii="Times New Roman" w:eastAsia="Times New Roman" w:hAnsi="Times New Roman" w:cs="Times New Roman"/>
+          <w:color w:val="000000"/>
+          <w:sz w:val="24"/>
+          <w:szCs w:val="24"/>
+          <w:lang w:eastAsia="en-IN"/>
+        </w:rPr>
+      </w:pPr>
+      <w:r>
+        <w:rPr>
+          <w:rFonts w:ascii="Times New Roman" w:eastAsia="Times New Roman" w:hAnsi="Times New Roman" w:cs="Times New Roman"/>
+          <w:b/>
+          <w:bCs/>
+          <w:color w:val="000000"/>
+          <w:sz w:val="28"/>
+          <w:szCs w:val="28"/>
+          <w:lang w:eastAsia="en-IN"/>
+        </w:rPr>
+        <w:lastRenderedPageBreak/>
+        <w:t xml:space="preserve">Negative/Failure flow </w:t>
+      </w:r>
+      <w:r>
+        <w:rPr>
+          <w:rFonts w:ascii="Times New Roman" w:eastAsia="Times New Roman" w:hAnsi="Times New Roman" w:cs="Times New Roman"/>
+          <w:b/>
+          <w:bCs/>
+          <w:color w:val="000000"/>
+          <w:sz w:val="28"/>
+          <w:szCs w:val="28"/>
+          <w:lang w:eastAsia="en-IN"/>
+        </w:rPr>
+        <w:t>hotel</w:t>
+      </w:r>
+      <w:r>
+        <w:rPr>
+          <w:rFonts w:ascii="Times New Roman" w:eastAsia="Times New Roman" w:hAnsi="Times New Roman" w:cs="Times New Roman"/>
+          <w:b/>
+          <w:bCs/>
+          <w:color w:val="000000"/>
+          <w:sz w:val="28"/>
+          <w:szCs w:val="28"/>
+          <w:lang w:eastAsia="en-IN"/>
+        </w:rPr>
+        <w:t xml:space="preserve"> booking</w:t>
+      </w:r>
+      <w:r>
+        <w:rPr>
+          <w:rFonts w:ascii="Times New Roman" w:eastAsia="Times New Roman" w:hAnsi="Times New Roman" w:cs="Times New Roman"/>
+          <w:b/>
+          <w:bCs/>
+          <w:color w:val="000000"/>
+          <w:sz w:val="28"/>
+          <w:szCs w:val="28"/>
+          <w:lang w:eastAsia="en-IN"/>
+        </w:rPr>
+        <w:t>.</w:t>
+      </w:r>
+      <w:r>
+        <w:rPr>
+          <w:rFonts w:ascii="Times New Roman" w:eastAsia="Times New Roman" w:hAnsi="Times New Roman" w:cs="Times New Roman"/>
+          <w:b/>
+          <w:bCs/>
+          <w:color w:val="000000"/>
+          <w:sz w:val="28"/>
+          <w:szCs w:val="28"/>
+          <w:lang w:eastAsia="en-IN"/>
+        </w:rPr>
+        <w:br/>
+      </w:r>
+      <w:r>
+        <w:rPr>
+          <w:rFonts w:ascii="Times New Roman" w:eastAsia="Times New Roman" w:hAnsi="Times New Roman" w:cs="Times New Roman"/>
+          <w:b/>
+          <w:bCs/>
+          <w:color w:val="000000"/>
+          <w:sz w:val="28"/>
+          <w:szCs w:val="28"/>
+          <w:lang w:eastAsia="en-IN"/>
+        </w:rPr>
+        <w:br/>
+      </w:r>
+      <w:r>
+        <w:rPr>
+          <w:rFonts w:ascii="Times New Roman" w:eastAsia="Times New Roman" w:hAnsi="Times New Roman" w:cs="Times New Roman"/>
+          <w:color w:val="000000"/>
+          <w:sz w:val="24"/>
+          <w:szCs w:val="24"/>
+          <w:lang w:eastAsia="en-IN"/>
+        </w:rPr>
+        <w:t>There</w:t>
+      </w:r>
+      <w:r>
+        <w:rPr>
+          <w:rFonts w:ascii="Times New Roman" w:eastAsia="Times New Roman" w:hAnsi="Times New Roman" w:cs="Times New Roman"/>
+          <w:color w:val="000000"/>
+          <w:sz w:val="24"/>
+          <w:szCs w:val="24"/>
+          <w:lang w:eastAsia="en-IN"/>
+        </w:rPr>
+        <w:t xml:space="preserve"> can be two scenarios leading to failure of booking when all the services are working i.e. below mentioned failures does not occurs when some of the services are down.</w:t>
+      </w:r>
+      <w:r>
+        <w:rPr>
+          <w:rFonts w:ascii="Times New Roman" w:eastAsia="Times New Roman" w:hAnsi="Times New Roman" w:cs="Times New Roman"/>
+          <w:color w:val="000000"/>
+          <w:sz w:val="24"/>
+          <w:szCs w:val="24"/>
+          <w:lang w:eastAsia="en-IN"/>
+        </w:rPr>
+        <w:br/>
+      </w:r>
+      <w:r>
+        <w:rPr>
+          <w:rFonts w:ascii="Times New Roman" w:eastAsia="Times New Roman" w:hAnsi="Times New Roman" w:cs="Times New Roman"/>
+          <w:color w:val="000000"/>
+          <w:sz w:val="24"/>
+          <w:szCs w:val="24"/>
+          <w:lang w:eastAsia="en-IN"/>
+        </w:rPr>
+        <w:br/>
+      </w:r>
+      <w:r>
+        <w:rPr>
+          <w:rFonts w:ascii="Times New Roman" w:eastAsia="Times New Roman" w:hAnsi="Times New Roman" w:cs="Times New Roman"/>
+          <w:color w:val="000000"/>
+          <w:sz w:val="24"/>
+          <w:szCs w:val="24"/>
+          <w:lang w:eastAsia="en-IN"/>
+        </w:rPr>
+        <w:t>1. User try to book seats which are already booked before making payments.</w:t>
+      </w:r>
+      <w:r>
+        <w:rPr>
+          <w:rFonts w:ascii="Times New Roman" w:eastAsia="Times New Roman" w:hAnsi="Times New Roman" w:cs="Times New Roman"/>
+          <w:color w:val="000000"/>
+          <w:sz w:val="24"/>
+          <w:szCs w:val="24"/>
+          <w:lang w:eastAsia="en-IN"/>
+        </w:rPr>
+        <w:br/>
+      </w:r>
+      <w:r>
+        <w:rPr>
+          <w:rFonts w:ascii="Times New Roman" w:eastAsia="Times New Roman" w:hAnsi="Times New Roman" w:cs="Times New Roman"/>
+          <w:noProof/>
+          <w:color w:val="000000"/>
+          <w:sz w:val="24"/>
+          <w:szCs w:val="24"/>
+          <w:lang w:eastAsia="en-IN"/>
+        </w:rPr>
+        <w:drawing>
+          <wp:inline distT="0" distB="0" distL="0" distR="0" wp14:anchorId="20E2BD3C" wp14:editId="35825D45">
+            <wp:extent cx="5040000" cy="2560451"/>
+            <wp:effectExtent l="19050" t="19050" r="27305" b="11430"/>
+            <wp:docPr id="1254640539" name="Picture 1254640539" descr="Graphical user interface, text, application, email&#10;&#10;Description automatically generated"/>
+            <wp:cNvGraphicFramePr>
+              <a:graphicFrameLocks xmlns:a="http://schemas.openxmlformats.org/drawingml/2006/main" noChangeAspect="1"/>
+            </wp:cNvGraphicFramePr>
+            <a:graphic xmlns:a="http://schemas.openxmlformats.org/drawingml/2006/main">
+              <a:graphicData uri="http://schemas.openxmlformats.org/drawingml/2006/picture">
+                <pic:pic xmlns:pic="http://schemas.openxmlformats.org/drawingml/2006/picture">
+                  <pic:nvPicPr>
+                    <pic:cNvPr id="1254640539" name="Picture 1254640539" descr="Graphical user interface, text, application, email&#10;&#10;Description automatically generated"/>
+                    <pic:cNvPicPr/>
+                  </pic:nvPicPr>
+                  <pic:blipFill>
+                    <a:blip r:embed="rId57"/>
+                    <a:stretch>
+                      <a:fillRect/>
+                    </a:stretch>
+                  </pic:blipFill>
+                  <pic:spPr>
+                    <a:xfrm>
+                      <a:off x="0" y="0"/>
+                      <a:ext cx="5040000" cy="2560451"/>
+                    </a:xfrm>
+                    <a:prstGeom prst="rect">
+                      <a:avLst/>
+                    </a:prstGeom>
+                    <a:ln>
+                      <a:solidFill>
+                        <a:schemeClr val="tx1"/>
+                      </a:solidFill>
+                    </a:ln>
+                  </pic:spPr>
+                </pic:pic>
+              </a:graphicData>
+            </a:graphic>
+          </wp:inline>
+        </w:drawing>
+      </w:r>
+      <w:r>
+        <w:rPr>
+          <w:rFonts w:ascii="Times New Roman" w:eastAsia="Times New Roman" w:hAnsi="Times New Roman" w:cs="Times New Roman"/>
+          <w:color w:val="000000"/>
+          <w:sz w:val="24"/>
+          <w:szCs w:val="24"/>
+          <w:lang w:eastAsia="en-IN"/>
+        </w:rPr>
+        <w:br/>
+      </w:r>
+      <w:r>
+        <w:rPr>
+          <w:rFonts w:ascii="Times New Roman" w:eastAsia="Times New Roman" w:hAnsi="Times New Roman" w:cs="Times New Roman"/>
+          <w:color w:val="000000"/>
+          <w:sz w:val="24"/>
+          <w:szCs w:val="24"/>
+          <w:lang w:eastAsia="en-IN"/>
+        </w:rPr>
+        <w:br/>
+        <w:t>2. A case when two users have created booking for same seats in a flight but have not proceed with payments.</w:t>
+      </w:r>
+      <w:r>
+        <w:rPr>
+          <w:rFonts w:ascii="Times New Roman" w:eastAsia="Times New Roman" w:hAnsi="Times New Roman" w:cs="Times New Roman"/>
+          <w:color w:val="000000"/>
+          <w:sz w:val="24"/>
+          <w:szCs w:val="24"/>
+          <w:lang w:eastAsia="en-IN"/>
+        </w:rPr>
+        <w:t xml:space="preserve"> In this case the bookings will be created for both users.</w:t>
+      </w:r>
+      <w:r>
+        <w:rPr>
+          <w:rFonts w:ascii="Times New Roman" w:eastAsia="Times New Roman" w:hAnsi="Times New Roman" w:cs="Times New Roman"/>
+          <w:color w:val="000000"/>
+          <w:sz w:val="24"/>
+          <w:szCs w:val="24"/>
+          <w:lang w:eastAsia="en-IN"/>
+        </w:rPr>
+        <w:br/>
+        <w:t>But say user1 proceeds with payment first, then user1 will be able to book successfully.</w:t>
+      </w:r>
+      <w:r>
+        <w:rPr>
+          <w:rFonts w:ascii="Times New Roman" w:eastAsia="Times New Roman" w:hAnsi="Times New Roman" w:cs="Times New Roman"/>
+          <w:color w:val="000000"/>
+          <w:sz w:val="24"/>
+          <w:szCs w:val="24"/>
+          <w:lang w:eastAsia="en-IN"/>
+        </w:rPr>
+        <w:br/>
+        <w:t>But now when user2 proceeds with payments, the payments will be successful but then the application will notice that the seats requested by user2 have been booked already. So in this case the seats can’t be booked therefore a payment refund event will be generated for user2 and user2’s booking will be marked unconfirmed with suitable remarks.</w:t>
+      </w:r>
+      <w:r>
+        <w:rPr>
+          <w:rFonts w:ascii="Times New Roman" w:eastAsia="Times New Roman" w:hAnsi="Times New Roman" w:cs="Times New Roman"/>
+          <w:color w:val="000000"/>
+          <w:sz w:val="24"/>
+          <w:szCs w:val="24"/>
+          <w:lang w:eastAsia="en-IN"/>
+        </w:rPr>
+        <w:br/>
+      </w:r>
+      <w:r>
+        <w:rPr>
+          <w:rFonts w:ascii="Times New Roman" w:eastAsia="Times New Roman" w:hAnsi="Times New Roman" w:cs="Times New Roman"/>
+          <w:color w:val="000000"/>
+          <w:sz w:val="24"/>
+          <w:szCs w:val="24"/>
+          <w:lang w:eastAsia="en-IN"/>
+        </w:rPr>
+        <w:br/>
+      </w:r>
+      <w:r>
+        <w:rPr>
+          <w:rFonts w:ascii="Times New Roman" w:eastAsia="Times New Roman" w:hAnsi="Times New Roman" w:cs="Times New Roman"/>
+          <w:noProof/>
+          <w:color w:val="000000"/>
+          <w:sz w:val="24"/>
+          <w:szCs w:val="24"/>
+          <w:lang w:eastAsia="en-IN"/>
+        </w:rPr>
+        <w:drawing>
+          <wp:inline distT="0" distB="0" distL="0" distR="0" wp14:anchorId="6540FBED" wp14:editId="090DA777">
+            <wp:extent cx="5040000" cy="2223841"/>
+            <wp:effectExtent l="19050" t="19050" r="27305" b="24130"/>
+            <wp:docPr id="2094390190" name="Picture 2094390190" descr="Graphical user interface, text, application, email&#10;&#10;Description automatically generated"/>
+            <wp:cNvGraphicFramePr>
+              <a:graphicFrameLocks xmlns:a="http://schemas.openxmlformats.org/drawingml/2006/main" noChangeAspect="1"/>
+            </wp:cNvGraphicFramePr>
+            <a:graphic xmlns:a="http://schemas.openxmlformats.org/drawingml/2006/main">
+              <a:graphicData uri="http://schemas.openxmlformats.org/drawingml/2006/picture">
+                <pic:pic xmlns:pic="http://schemas.openxmlformats.org/drawingml/2006/picture">
+                  <pic:nvPicPr>
+                    <pic:cNvPr id="666759956" name="Picture 1" descr="Graphical user interface, text, application, email&#10;&#10;Description automatically generated"/>
+                    <pic:cNvPicPr/>
+                  </pic:nvPicPr>
+                  <pic:blipFill>
+                    <a:blip r:embed="rId58"/>
+                    <a:stretch>
+                      <a:fillRect/>
+                    </a:stretch>
+                  </pic:blipFill>
+                  <pic:spPr>
+                    <a:xfrm>
+                      <a:off x="0" y="0"/>
+                      <a:ext cx="5040000" cy="2223841"/>
+                    </a:xfrm>
+                    <a:prstGeom prst="rect">
+                      <a:avLst/>
+                    </a:prstGeom>
+                    <a:ln>
+                      <a:solidFill>
+                        <a:schemeClr val="tx1"/>
+                      </a:solidFill>
+                    </a:ln>
+                  </pic:spPr>
+                </pic:pic>
+              </a:graphicData>
+            </a:graphic>
+          </wp:inline>
+        </w:drawing>
+      </w:r>
+    </w:p>
+    <w:p>
+      <w:pPr>
+        <w:rPr>
+          <w:rFonts w:ascii="Times New Roman" w:hAnsi="Times New Roman" w:cs="Times New Roman"/>
+          <w:b/>
+          <w:bCs/>
+          <w:sz w:val="28"/>
+          <w:szCs w:val="28"/>
+          <w:lang w:val="en-US"/>
+        </w:rPr>
+      </w:pPr>
+    </w:p>
+    <w:p>
+      <w:pPr>
+        <w:rPr>
+          <w:rFonts w:ascii="Times New Roman" w:hAnsi="Times New Roman" w:cs="Times New Roman"/>
+          <w:b/>
+          <w:bCs/>
+          <w:sz w:val="28"/>
+          <w:szCs w:val="28"/>
+          <w:lang w:val="en-US"/>
+        </w:rPr>
+      </w:pPr>
+      <w:r>
+        <w:rPr>
+          <w:rFonts w:ascii="Times New Roman" w:hAnsi="Times New Roman" w:cs="Times New Roman"/>
+          <w:b/>
+          <w:bCs/>
+          <w:sz w:val="28"/>
+          <w:szCs w:val="28"/>
+          <w:lang w:val="en-US"/>
+        </w:rPr>
+        <w:t>Assumptions made for the above identified services.</w:t>
+      </w:r>
+    </w:p>
+    <w:p>
+      <w:pPr>
+        <w:pStyle w:val="ListParagraph"/>
+        <w:numPr>
+          <w:ilvl w:val="0"/>
+          <w:numId w:val="5"/>
+        </w:numPr>
+        <w:rPr>
+          <w:rFonts w:ascii="Times New Roman" w:hAnsi="Times New Roman" w:cs="Times New Roman"/>
+          <w:sz w:val="24"/>
+          <w:szCs w:val="24"/>
+          <w:lang w:val="en-US"/>
+        </w:rPr>
+      </w:pPr>
+      <w:r>
+        <w:rPr>
+          <w:rFonts w:ascii="Times New Roman" w:hAnsi="Times New Roman" w:cs="Times New Roman"/>
+          <w:sz w:val="24"/>
+          <w:szCs w:val="24"/>
+          <w:lang w:val="en-US"/>
+        </w:rPr>
+        <w:t>identity-service :</w:t>
+      </w:r>
+      <w:r>
+        <w:rPr>
+          <w:rFonts w:ascii="Times New Roman" w:hAnsi="Times New Roman" w:cs="Times New Roman"/>
+          <w:sz w:val="24"/>
+          <w:szCs w:val="24"/>
+          <w:lang w:val="en-US"/>
+        </w:rPr>
+        <w:br/>
+        <w:t>This service will perform users related tasks like</w:t>
+      </w:r>
+      <w:r>
+        <w:rPr>
+          <w:rFonts w:ascii="Times New Roman" w:hAnsi="Times New Roman" w:cs="Times New Roman"/>
+          <w:sz w:val="24"/>
+          <w:szCs w:val="24"/>
+          <w:lang w:val="en-US"/>
+        </w:rPr>
+        <w:br/>
+        <w:t>a. registering new user</w:t>
+      </w:r>
+      <w:r>
+        <w:rPr>
+          <w:rFonts w:ascii="Times New Roman" w:hAnsi="Times New Roman" w:cs="Times New Roman"/>
+          <w:sz w:val="24"/>
+          <w:szCs w:val="24"/>
+          <w:lang w:val="en-US"/>
+        </w:rPr>
+        <w:br/>
+        <w:t>b. logging in the user and providing a valid token</w:t>
+      </w:r>
+      <w:r>
+        <w:rPr>
+          <w:rFonts w:ascii="Times New Roman" w:hAnsi="Times New Roman" w:cs="Times New Roman"/>
+          <w:sz w:val="24"/>
+          <w:szCs w:val="24"/>
+          <w:lang w:val="en-US"/>
+        </w:rPr>
+        <w:br/>
+      </w:r>
+    </w:p>
+    <w:p>
+      <w:pPr>
+        <w:pStyle w:val="ListParagraph"/>
+        <w:numPr>
+          <w:ilvl w:val="0"/>
+          <w:numId w:val="5"/>
+        </w:numPr>
+        <w:rPr>
+          <w:rFonts w:ascii="Times New Roman" w:hAnsi="Times New Roman" w:cs="Times New Roman"/>
+          <w:sz w:val="24"/>
+          <w:szCs w:val="24"/>
+          <w:lang w:val="en-US"/>
+        </w:rPr>
+      </w:pPr>
+      <w:r>
+        <w:rPr>
+          <w:rFonts w:ascii="Times New Roman" w:hAnsi="Times New Roman" w:cs="Times New Roman"/>
+          <w:sz w:val="24"/>
+          <w:szCs w:val="24"/>
+          <w:lang w:val="en-US"/>
+        </w:rPr>
+        <w:lastRenderedPageBreak/>
+        <w:t>db-flights-service :</w:t>
+      </w:r>
+      <w:r>
+        <w:rPr>
+          <w:rFonts w:ascii="Times New Roman" w:hAnsi="Times New Roman" w:cs="Times New Roman"/>
+          <w:sz w:val="24"/>
+          <w:szCs w:val="24"/>
+          <w:lang w:val="en-US"/>
+        </w:rPr>
+        <w:br/>
+        <w:t>This service will act as a database for all the flights details. It will provide the functionality to</w:t>
+      </w:r>
+      <w:r>
+        <w:rPr>
+          <w:rFonts w:ascii="Times New Roman" w:hAnsi="Times New Roman" w:cs="Times New Roman"/>
+          <w:sz w:val="24"/>
+          <w:szCs w:val="24"/>
+          <w:lang w:val="en-US"/>
+        </w:rPr>
+        <w:br/>
+        <w:t>a. read flights data</w:t>
+      </w:r>
+      <w:r>
+        <w:rPr>
+          <w:rFonts w:ascii="Times New Roman" w:hAnsi="Times New Roman" w:cs="Times New Roman"/>
+          <w:sz w:val="24"/>
+          <w:szCs w:val="24"/>
+          <w:lang w:val="en-US"/>
+        </w:rPr>
+        <w:br/>
+        <w:t>b. update flights data</w:t>
+      </w:r>
+      <w:r>
+        <w:rPr>
+          <w:rFonts w:ascii="Times New Roman" w:hAnsi="Times New Roman" w:cs="Times New Roman"/>
+          <w:sz w:val="24"/>
+          <w:szCs w:val="24"/>
+          <w:lang w:val="en-US"/>
+        </w:rPr>
+        <w:br/>
+      </w:r>
+      <w:r>
+        <w:rPr>
+          <w:rFonts w:ascii="Times New Roman" w:hAnsi="Times New Roman" w:cs="Times New Roman"/>
+          <w:sz w:val="24"/>
+          <w:szCs w:val="24"/>
+          <w:lang w:val="en-US"/>
+        </w:rPr>
+        <w:br/>
+      </w:r>
+    </w:p>
+    <w:p>
+      <w:pPr>
+        <w:pStyle w:val="ListParagraph"/>
+        <w:numPr>
+          <w:ilvl w:val="0"/>
+          <w:numId w:val="5"/>
+        </w:numPr>
+        <w:rPr>
+          <w:rFonts w:ascii="Times New Roman" w:hAnsi="Times New Roman" w:cs="Times New Roman"/>
+          <w:sz w:val="24"/>
+          <w:szCs w:val="24"/>
+          <w:lang w:val="en-US"/>
+        </w:rPr>
+      </w:pPr>
+      <w:r>
+        <w:rPr>
+          <w:rFonts w:ascii="Times New Roman" w:hAnsi="Times New Roman" w:cs="Times New Roman"/>
+          <w:sz w:val="24"/>
+          <w:szCs w:val="24"/>
+          <w:lang w:val="en-US"/>
+        </w:rPr>
+        <w:t>flights-service :</w:t>
+      </w:r>
+      <w:r>
+        <w:rPr>
+          <w:rFonts w:ascii="Times New Roman" w:hAnsi="Times New Roman" w:cs="Times New Roman"/>
+          <w:sz w:val="24"/>
+          <w:szCs w:val="24"/>
+          <w:lang w:val="en-US"/>
+        </w:rPr>
+        <w:br/>
+        <w:t>This service is created to consume the db-flights-service such that the db-flights-service is not exposed publicly. Because the user may be able to directly modify the flights data in database if db-flights-service is exposed to api-gateway/publicly.</w:t>
+      </w:r>
+      <w:r>
+        <w:rPr>
+          <w:rFonts w:ascii="Times New Roman" w:hAnsi="Times New Roman" w:cs="Times New Roman"/>
+          <w:sz w:val="24"/>
+          <w:szCs w:val="24"/>
+          <w:lang w:val="en-US"/>
+        </w:rPr>
+        <w:br/>
+        <w:t>This service uses circuit breaker pattern to consume db-flights-service and activemq to communicate asynchronously.</w:t>
+      </w:r>
+      <w:r>
+        <w:rPr>
+          <w:rFonts w:ascii="Times New Roman" w:hAnsi="Times New Roman" w:cs="Times New Roman"/>
+          <w:sz w:val="24"/>
+          <w:szCs w:val="24"/>
+          <w:lang w:val="en-US"/>
+        </w:rPr>
+        <w:br/>
+        <w:t>This service provide functionality like</w:t>
+      </w:r>
+      <w:r>
+        <w:rPr>
+          <w:rFonts w:ascii="Times New Roman" w:hAnsi="Times New Roman" w:cs="Times New Roman"/>
+          <w:sz w:val="24"/>
+          <w:szCs w:val="24"/>
+          <w:lang w:val="en-US"/>
+        </w:rPr>
+        <w:br/>
+        <w:t>a. view flights where we can filter flights using source, destination, departure date.</w:t>
+      </w:r>
+      <w:r>
+        <w:rPr>
+          <w:rFonts w:ascii="Times New Roman" w:hAnsi="Times New Roman" w:cs="Times New Roman"/>
+          <w:sz w:val="24"/>
+          <w:szCs w:val="24"/>
+          <w:lang w:val="en-US"/>
+        </w:rPr>
+        <w:br/>
+        <w:t>b. view complete data for a specific flight</w:t>
+      </w:r>
+      <w:r>
+        <w:rPr>
+          <w:rFonts w:ascii="Times New Roman" w:hAnsi="Times New Roman" w:cs="Times New Roman"/>
+          <w:sz w:val="24"/>
+          <w:szCs w:val="24"/>
+          <w:lang w:val="en-US"/>
+        </w:rPr>
+        <w:br/>
+      </w:r>
+    </w:p>
+    <w:p>
+      <w:pPr>
+        <w:pStyle w:val="ListParagraph"/>
+        <w:numPr>
+          <w:ilvl w:val="0"/>
+          <w:numId w:val="5"/>
+        </w:numPr>
+        <w:rPr>
+          <w:rFonts w:ascii="Times New Roman" w:hAnsi="Times New Roman" w:cs="Times New Roman"/>
+          <w:sz w:val="24"/>
+          <w:szCs w:val="24"/>
+          <w:lang w:val="en-US"/>
+        </w:rPr>
+      </w:pPr>
+      <w:r>
+        <w:rPr>
+          <w:rFonts w:ascii="Times New Roman" w:hAnsi="Times New Roman" w:cs="Times New Roman"/>
+          <w:sz w:val="24"/>
+          <w:szCs w:val="24"/>
+          <w:lang w:val="en-US"/>
+        </w:rPr>
+        <w:t>booking-service :</w:t>
+      </w:r>
+      <w:r>
+        <w:rPr>
+          <w:rFonts w:ascii="Times New Roman" w:hAnsi="Times New Roman" w:cs="Times New Roman"/>
+          <w:sz w:val="24"/>
+          <w:szCs w:val="24"/>
+          <w:lang w:val="en-US"/>
+        </w:rPr>
+        <w:br/>
+        <w:t>This service is created to create a booking order for a user. This service will get a post request for creating a booking. Then it will initiate the booking and will dispatch various events like check seat availability, payment request etc. to keep the booking order up to date.</w:t>
+      </w:r>
+      <w:r>
+        <w:rPr>
+          <w:rFonts w:ascii="Times New Roman" w:hAnsi="Times New Roman" w:cs="Times New Roman"/>
+          <w:sz w:val="24"/>
+          <w:szCs w:val="24"/>
+          <w:lang w:val="en-US"/>
+        </w:rPr>
+        <w:br/>
+      </w:r>
+    </w:p>
+    <w:p>
+      <w:pPr>
+        <w:pStyle w:val="ListParagraph"/>
+        <w:numPr>
+          <w:ilvl w:val="0"/>
+          <w:numId w:val="5"/>
+        </w:numPr>
+        <w:rPr>
+          <w:rFonts w:ascii="Times New Roman" w:hAnsi="Times New Roman" w:cs="Times New Roman"/>
+          <w:sz w:val="24"/>
+          <w:szCs w:val="24"/>
+          <w:lang w:val="en-US"/>
+        </w:rPr>
+      </w:pPr>
+      <w:r>
+        <w:rPr>
+          <w:rFonts w:ascii="Times New Roman" w:hAnsi="Times New Roman" w:cs="Times New Roman"/>
+          <w:sz w:val="24"/>
+          <w:szCs w:val="24"/>
+          <w:lang w:val="en-US"/>
+        </w:rPr>
+        <w:t>booking-saga-orchestrator :</w:t>
+      </w:r>
+      <w:r>
+        <w:rPr>
+          <w:rFonts w:ascii="Times New Roman" w:hAnsi="Times New Roman" w:cs="Times New Roman"/>
+          <w:sz w:val="24"/>
+          <w:szCs w:val="24"/>
+          <w:lang w:val="en-US"/>
+        </w:rPr>
+        <w:br/>
+        <w:t>This service is based on the saga pattern used in microservices to carry out the asynchronous requests in a systematic order.</w:t>
+      </w:r>
+      <w:r>
+        <w:rPr>
+          <w:rFonts w:ascii="Times New Roman" w:hAnsi="Times New Roman" w:cs="Times New Roman"/>
+          <w:sz w:val="24"/>
+          <w:szCs w:val="24"/>
+          <w:lang w:val="en-US"/>
+        </w:rPr>
+        <w:br/>
+        <w:t>This service manages the events between booking-service, payments-service, flights-service.</w:t>
+      </w:r>
+      <w:r>
+        <w:rPr>
+          <w:rFonts w:ascii="Times New Roman" w:hAnsi="Times New Roman" w:cs="Times New Roman"/>
+          <w:sz w:val="24"/>
+          <w:szCs w:val="24"/>
+          <w:lang w:val="en-US"/>
+        </w:rPr>
+        <w:br/>
+      </w:r>
+    </w:p>
+    <w:p>
+      <w:pPr>
+        <w:pStyle w:val="ListParagraph"/>
+        <w:numPr>
+          <w:ilvl w:val="0"/>
+          <w:numId w:val="5"/>
+        </w:numPr>
+        <w:rPr>
+          <w:rFonts w:ascii="Times New Roman" w:hAnsi="Times New Roman" w:cs="Times New Roman"/>
+          <w:sz w:val="24"/>
+          <w:szCs w:val="24"/>
+          <w:lang w:val="en-US"/>
+        </w:rPr>
+      </w:pPr>
+      <w:r>
+        <w:rPr>
+          <w:rFonts w:ascii="Times New Roman" w:hAnsi="Times New Roman" w:cs="Times New Roman"/>
+          <w:sz w:val="24"/>
+          <w:szCs w:val="24"/>
+          <w:lang w:val="en-US"/>
+        </w:rPr>
+        <w:t>payments-service :</w:t>
+      </w:r>
+      <w:r>
+        <w:rPr>
+          <w:rFonts w:ascii="Times New Roman" w:hAnsi="Times New Roman" w:cs="Times New Roman"/>
+          <w:sz w:val="24"/>
+          <w:szCs w:val="24"/>
+          <w:lang w:val="en-US"/>
+        </w:rPr>
+        <w:br/>
+        <w:t>This service is created to mock the payment requests in the booking transactions.</w:t>
+      </w:r>
     </w:p>
     <w:p>
       <w:pPr>
@@ -11340,15 +12658,6 @@
         <w:ind w:left="1080"/>
         <w:rPr>
           <w:rFonts w:ascii="Times New Roman" w:eastAsia="Times New Roman" w:hAnsi="Times New Roman" w:cs="Times New Roman"/>
-          <w:color w:val="000000"/>
-          <w:sz w:val="20"/>
-          <w:szCs w:val="20"/>
-          <w:lang w:eastAsia="en-IN"/>
-        </w:rPr>
-      </w:pPr>
-      <w:r>
-        <w:rPr>
-          <w:rFonts w:ascii="Times New Roman" w:eastAsia="Times New Roman" w:hAnsi="Times New Roman" w:cs="Times New Roman"/>
           <w:b/>
           <w:bCs/>
           <w:color w:val="000000"/>
@@ -11356,11 +12665,39 @@
           <w:szCs w:val="36"/>
           <w:lang w:eastAsia="en-IN"/>
         </w:rPr>
+      </w:pPr>
+    </w:p>
+    <w:p>
+      <w:pPr>
+        <w:pStyle w:val="ListParagraph"/>
+        <w:shd w:val="clear" w:color="auto" w:fill="FFFFFE"/>
+        <w:suppressAutoHyphens/>
+        <w:autoSpaceDN w:val="0"/>
+        <w:spacing w:after="0" w:line="270" w:lineRule="atLeast"/>
+        <w:ind w:left="1080"/>
+        <w:rPr>
+          <w:rFonts w:ascii="Times New Roman" w:eastAsia="Times New Roman" w:hAnsi="Times New Roman" w:cs="Times New Roman"/>
+          <w:color w:val="000000"/>
+          <w:sz w:val="20"/>
+          <w:szCs w:val="20"/>
+          <w:lang w:eastAsia="en-IN"/>
+        </w:rPr>
+      </w:pPr>
+      <w:r>
+        <w:rPr>
+          <w:rFonts w:ascii="Times New Roman" w:eastAsia="Times New Roman" w:hAnsi="Times New Roman" w:cs="Times New Roman"/>
+          <w:b/>
+          <w:bCs/>
+          <w:color w:val="000000"/>
+          <w:sz w:val="36"/>
+          <w:szCs w:val="36"/>
+          <w:lang w:eastAsia="en-IN"/>
+        </w:rPr>
         <w:t>To Be Continued…</w:t>
       </w:r>
     </w:p>
     <w:sectPr>
-      <w:footerReference w:type="default" r:id="rId59"/>
+      <w:footerReference w:type="default" r:id="rId67"/>
       <w:pgSz w:w="11906" w:h="16838"/>
       <w:pgMar w:top="720" w:right="720" w:bottom="720" w:left="720" w:header="708" w:footer="708" w:gutter="0"/>
       <w:pgNumType w:start="0"/>
@@ -12987,6 +14324,7 @@
   <w:style w:type="paragraph" w:default="1" w:styleId="Normal">
     <w:name w:val="Normal"/>
     <w:qFormat/>
+    <w:rsid w:val="00DA3311"/>
   </w:style>
   <w:style w:type="character" w:default="1" w:styleId="DefaultParagraphFont">
     <w:name w:val="Default Paragraph Font"/>

</xml_diff>